<commit_message>
CDD-2118: Updated examples for TT6.1
</commit_message>
<xml_diff>
--- a/public/api/conf/1.0/examples/example_messages/Trade Test 6.1 Sample Messages/IVL_Sample_TC01_v1.4/IVL_Sample_TC01_Scenario_v1.4.docx
+++ b/public/api/conf/1.0/examples/example_messages/Trade Test 6.1 Sample Messages/IVL_Sample_TC01_v1.4/IVL_Sample_TC01_Scenario_v1.4.docx
@@ -1,6 +1,6 @@
 
 <file path=word/document.xml><?xml version="1.0" encoding="utf-8"?>
-<w:document xmlns:wpc="http://schemas.microsoft.com/office/word/2010/wordprocessingCanvas" xmlns:cx="http://schemas.microsoft.com/office/drawing/2014/chartex" xmlns:cx1="http://schemas.microsoft.com/office/drawing/2015/9/8/chartex" xmlns:cx2="http://schemas.microsoft.com/office/drawing/2015/10/21/chartex" xmlns:cx3="http://schemas.microsoft.com/office/drawing/2016/5/9/chartex" xmlns:cx4="http://schemas.microsoft.com/office/drawing/2016/5/10/chartex" xmlns:cx5="http://schemas.microsoft.com/office/drawing/2016/5/11/chartex" xmlns:cx6="http://schemas.microsoft.com/office/drawing/2016/5/12/chartex" xmlns:cx7="http://schemas.microsoft.com/office/drawing/2016/5/13/chartex" xmlns:cx8="http://schemas.microsoft.com/office/drawing/2016/5/14/chartex" xmlns:mc="http://schemas.openxmlformats.org/markup-compatibility/2006" xmlns:aink="http://schemas.microsoft.com/office/drawing/2016/ink" xmlns:am3d="http://schemas.microsoft.com/office/drawing/2017/model3d" xmlns:o="urn:schemas-microsoft-com:office:office" xmlns:r="http://schemas.openxmlformats.org/officeDocument/2006/relationships" xmlns:m="http://schemas.openxmlformats.org/officeDocument/2006/math" xmlns:v="urn:schemas-microsoft-com:vml" xmlns:wp14="http://schemas.microsoft.com/office/word/2010/wordprocessingDrawing" xmlns:wp="http://schemas.openxmlformats.org/drawingml/2006/wordprocessingDrawing" xmlns:w10="urn:schemas-microsoft-com:office:word" xmlns:w="http://schemas.openxmlformats.org/wordprocessingml/2006/main" xmlns:w14="http://schemas.microsoft.com/office/word/2010/wordml" xmlns:w15="http://schemas.microsoft.com/office/word/2012/wordml" xmlns:w16cid="http://schemas.microsoft.com/office/word/2016/wordml/cid" xmlns:w16se="http://schemas.microsoft.com/office/word/2015/wordml/symex" xmlns:wpg="http://schemas.microsoft.com/office/word/2010/wordprocessingGroup" xmlns:wpi="http://schemas.microsoft.com/office/word/2010/wordprocessingInk" xmlns:wne="http://schemas.microsoft.com/office/word/2006/wordml" xmlns:wps="http://schemas.microsoft.com/office/word/2010/wordprocessingShape" mc:Ignorable="w14 w15 w16se w16cid wp14">
+<w:document xmlns:wpc="http://schemas.microsoft.com/office/word/2010/wordprocessingCanvas" xmlns:mc="http://schemas.openxmlformats.org/markup-compatibility/2006" xmlns:o="urn:schemas-microsoft-com:office:office" xmlns:r="http://schemas.openxmlformats.org/officeDocument/2006/relationships" xmlns:m="http://schemas.openxmlformats.org/officeDocument/2006/math" xmlns:v="urn:schemas-microsoft-com:vml" xmlns:wp14="http://schemas.microsoft.com/office/word/2010/wordprocessingDrawing" xmlns:wp="http://schemas.openxmlformats.org/drawingml/2006/wordprocessingDrawing" xmlns:w10="urn:schemas-microsoft-com:office:word" xmlns:w="http://schemas.openxmlformats.org/wordprocessingml/2006/main" xmlns:w14="http://schemas.microsoft.com/office/word/2010/wordml" xmlns:w15="http://schemas.microsoft.com/office/word/2012/wordml" xmlns:wpg="http://schemas.microsoft.com/office/word/2010/wordprocessingGroup" xmlns:wpi="http://schemas.microsoft.com/office/word/2010/wordprocessingInk" xmlns:wne="http://schemas.microsoft.com/office/word/2006/wordml" xmlns:wps="http://schemas.microsoft.com/office/word/2010/wordprocessingShape" mc:Ignorable="w14 w15 wp14">
   <w:body>
     <w:tbl>
       <w:tblPr>
@@ -38,6 +38,8 @@
                 <w:lang w:eastAsia="en-GB"/>
               </w:rPr>
             </w:pPr>
+            <w:bookmarkStart w:id="0" w:name="_GoBack"/>
+            <w:bookmarkEnd w:id="0"/>
             <w:r>
               <w:rPr>
                 <w:rFonts w:ascii="Calibri" w:eastAsia="Times New Roman" w:hAnsi="Calibri" w:cs="Times New Roman"/>
@@ -68,16 +70,7 @@
                 <w:color w:val="000000"/>
                 <w:lang w:eastAsia="en-GB"/>
               </w:rPr>
-              <w:t xml:space="preserve">01 Type </w:t>
-            </w:r>
-            <w:proofErr w:type="gramStart"/>
-            <w:r>
-              <w:rPr>
-                <w:rFonts w:ascii="Calibri" w:eastAsia="Times New Roman" w:hAnsi="Calibri" w:cs="Times New Roman"/>
-                <w:color w:val="000000"/>
-                <w:lang w:eastAsia="en-GB"/>
-              </w:rPr>
-              <w:t xml:space="preserve">F </w:t>
+              <w:t xml:space="preserve">01 Type F </w:t>
             </w:r>
             <w:r>
               <w:rPr>
@@ -87,32 +80,13 @@
               </w:rPr>
               <w:t>:</w:t>
             </w:r>
-            <w:proofErr w:type="gramEnd"/>
-            <w:r>
-              <w:rPr>
-                <w:rFonts w:ascii="Calibri" w:eastAsia="Times New Roman" w:hAnsi="Calibri" w:cs="Times New Roman"/>
-                <w:color w:val="000000"/>
-                <w:lang w:eastAsia="en-GB"/>
-              </w:rPr>
-              <w:t xml:space="preserve"> A Type </w:t>
-            </w:r>
-            <w:proofErr w:type="spellStart"/>
-            <w:r>
-              <w:rPr>
-                <w:rFonts w:ascii="Calibri" w:eastAsia="Times New Roman" w:hAnsi="Calibri" w:cs="Times New Roman"/>
-                <w:color w:val="000000"/>
-                <w:lang w:eastAsia="en-GB"/>
-              </w:rPr>
-              <w:t>F</w:t>
-            </w:r>
-            <w:proofErr w:type="spellEnd"/>
-            <w:r>
-              <w:rPr>
-                <w:rFonts w:ascii="Calibri" w:eastAsia="Times New Roman" w:hAnsi="Calibri" w:cs="Times New Roman"/>
-                <w:color w:val="000000"/>
-                <w:lang w:eastAsia="en-GB"/>
-              </w:rPr>
-              <w:t xml:space="preserve"> Pre-Lodged declaration is submitted by an </w:t>
+            <w:r>
+              <w:rPr>
+                <w:rFonts w:ascii="Calibri" w:eastAsia="Times New Roman" w:hAnsi="Calibri" w:cs="Times New Roman"/>
+                <w:color w:val="000000"/>
+                <w:lang w:eastAsia="en-GB"/>
+              </w:rPr>
+              <w:t xml:space="preserve"> A Type F Pre-Lodged declaration is submitted by an </w:t>
             </w:r>
             <w:r>
               <w:rPr>
@@ -429,7 +403,6 @@
                 <w:color w:val="000000"/>
                 <w:lang w:eastAsia="en-GB"/>
               </w:rPr>
-              <w:lastRenderedPageBreak/>
               <w:t>Data Element</w:t>
             </w:r>
           </w:p>
@@ -1067,18 +1040,8 @@
                 <w:color w:val="000000"/>
                 <w:lang w:eastAsia="en-GB"/>
               </w:rPr>
-              <w:t>Declaration/</w:t>
-            </w:r>
-            <w:proofErr w:type="spellStart"/>
-            <w:r>
-              <w:rPr>
-                <w:rFonts w:ascii="Calibri" w:eastAsia="Times New Roman" w:hAnsi="Calibri" w:cs="Times New Roman"/>
-                <w:color w:val="000000"/>
-                <w:lang w:eastAsia="en-GB"/>
-              </w:rPr>
-              <w:t>TypeCode</w:t>
-            </w:r>
-            <w:proofErr w:type="spellEnd"/>
+              <w:t>Declaration/TypeCode</w:t>
+            </w:r>
           </w:p>
           <w:p>
             <w:pPr>
@@ -1259,18 +1222,8 @@
                 <w:color w:val="000000"/>
                 <w:lang w:eastAsia="en-GB"/>
               </w:rPr>
-              <w:t>Declaration/</w:t>
-            </w:r>
-            <w:proofErr w:type="spellStart"/>
-            <w:r>
-              <w:rPr>
-                <w:rFonts w:ascii="Calibri" w:eastAsia="Times New Roman" w:hAnsi="Calibri" w:cs="Times New Roman"/>
-                <w:color w:val="000000"/>
-                <w:lang w:eastAsia="en-GB"/>
-              </w:rPr>
-              <w:t>TypeCode</w:t>
-            </w:r>
-            <w:proofErr w:type="spellEnd"/>
+              <w:t>Declaration/TypeCode</w:t>
+            </w:r>
           </w:p>
         </w:tc>
       </w:tr>
@@ -1459,25 +1412,7 @@
                 <w:color w:val="000000"/>
                 <w:lang w:eastAsia="en-GB"/>
               </w:rPr>
-              <w:t>/</w:t>
-            </w:r>
-            <w:proofErr w:type="spellStart"/>
-            <w:r>
-              <w:rPr>
-                <w:rFonts w:eastAsia="Times New Roman" w:cs="Times New Roman"/>
-                <w:color w:val="000000"/>
-                <w:lang w:eastAsia="en-GB"/>
-              </w:rPr>
-              <w:t>GovernmentAgencyGoodsItem</w:t>
-            </w:r>
-            <w:proofErr w:type="spellEnd"/>
-            <w:r>
-              <w:rPr>
-                <w:rFonts w:eastAsia="Times New Roman" w:cs="Times New Roman"/>
-                <w:color w:val="000000"/>
-                <w:lang w:eastAsia="en-GB"/>
-              </w:rPr>
-              <w:t>/</w:t>
+              <w:t>/GovernmentAgencyGoodsItem/</w:t>
             </w:r>
             <w:r>
               <w:rPr>
@@ -1525,6 +1460,7 @@
                 <w:color w:val="000000"/>
                 <w:lang w:eastAsia="en-GB"/>
               </w:rPr>
+              <w:lastRenderedPageBreak/>
               <w:t>1/9</w:t>
             </w:r>
           </w:p>
@@ -1677,18 +1613,8 @@
                 <w:color w:val="000000"/>
                 <w:lang w:eastAsia="en-GB"/>
               </w:rPr>
-              <w:t>/</w:t>
-            </w:r>
-            <w:proofErr w:type="spellStart"/>
-            <w:r>
-              <w:rPr>
-                <w:rFonts w:ascii="Calibri" w:eastAsia="Times New Roman" w:hAnsi="Calibri" w:cs="Times New Roman"/>
-                <w:color w:val="000000"/>
-                <w:lang w:eastAsia="en-GB"/>
-              </w:rPr>
-              <w:t>GoodsItemQuantity</w:t>
-            </w:r>
-            <w:proofErr w:type="spellEnd"/>
+              <w:t>/GoodsItemQuantity</w:t>
+            </w:r>
           </w:p>
         </w:tc>
       </w:tr>
@@ -1885,64 +1811,98 @@
                 <w:color w:val="000000"/>
                 <w:lang w:eastAsia="en-GB"/>
               </w:rPr>
-              <w:t>Declaration/</w:t>
-            </w:r>
-            <w:proofErr w:type="spellStart"/>
-            <w:r>
+              <w:t>Declaration/GoodsShipment</w:t>
+            </w:r>
+          </w:p>
+          <w:p>
+            <w:pPr>
+              <w:spacing w:after="0" w:line="240" w:lineRule="auto"/>
               <w:rPr>
                 <w:rFonts w:eastAsia="Times New Roman" w:cs="Times New Roman"/>
                 <w:color w:val="000000"/>
                 <w:lang w:eastAsia="en-GB"/>
               </w:rPr>
-              <w:t>GoodsShipment</w:t>
-            </w:r>
-            <w:proofErr w:type="spellEnd"/>
-          </w:p>
-          <w:p>
-            <w:pPr>
-              <w:spacing w:after="0" w:line="240" w:lineRule="auto"/>
+            </w:pPr>
+            <w:r>
               <w:rPr>
                 <w:rFonts w:eastAsia="Times New Roman" w:cs="Times New Roman"/>
                 <w:color w:val="000000"/>
                 <w:lang w:eastAsia="en-GB"/>
               </w:rPr>
-            </w:pPr>
-            <w:r>
+              <w:t>/GovernmentAgencyGoodsItem/GovernmentProcedure</w:t>
+            </w:r>
+          </w:p>
+          <w:p>
+            <w:pPr>
+              <w:spacing w:after="0" w:line="240" w:lineRule="auto"/>
               <w:rPr>
                 <w:rFonts w:eastAsia="Times New Roman" w:cs="Times New Roman"/>
                 <w:color w:val="000000"/>
                 <w:lang w:eastAsia="en-GB"/>
               </w:rPr>
-              <w:t>/</w:t>
-            </w:r>
-            <w:proofErr w:type="spellStart"/>
+            </w:pPr>
             <w:r>
               <w:rPr>
                 <w:rFonts w:eastAsia="Times New Roman" w:cs="Times New Roman"/>
                 <w:color w:val="000000"/>
                 <w:lang w:eastAsia="en-GB"/>
               </w:rPr>
-              <w:t>GovernmentAgencyGoodsItem</w:t>
-            </w:r>
-            <w:proofErr w:type="spellEnd"/>
-            <w:r>
+              <w:t>/CurrentCode</w:t>
+            </w:r>
+          </w:p>
+          <w:p>
+            <w:pPr>
+              <w:spacing w:after="0" w:line="240" w:lineRule="auto"/>
+              <w:rPr>
+                <w:rFonts w:ascii="Calibri" w:eastAsia="Times New Roman" w:hAnsi="Calibri" w:cs="Times New Roman"/>
+                <w:color w:val="000000"/>
+                <w:lang w:eastAsia="en-GB"/>
+              </w:rPr>
+            </w:pPr>
+          </w:p>
+          <w:p>
+            <w:pPr>
+              <w:spacing w:after="0" w:line="240" w:lineRule="auto"/>
+              <w:rPr>
+                <w:rFonts w:ascii="Calibri" w:eastAsia="Times New Roman" w:hAnsi="Calibri" w:cs="Times New Roman"/>
+                <w:color w:val="000000"/>
+                <w:lang w:eastAsia="en-GB"/>
+              </w:rPr>
+            </w:pPr>
+            <w:r>
+              <w:rPr>
+                <w:rFonts w:ascii="Calibri" w:eastAsia="Times New Roman" w:hAnsi="Calibri" w:cs="Times New Roman"/>
+                <w:color w:val="000000"/>
+                <w:lang w:eastAsia="en-GB"/>
+              </w:rPr>
+              <w:t xml:space="preserve"> 00</w:t>
+            </w:r>
+            <w:r>
+              <w:rPr>
+                <w:rFonts w:ascii="Calibri" w:eastAsia="Times New Roman" w:hAnsi="Calibri" w:cs="Times New Roman"/>
+                <w:color w:val="000000"/>
+                <w:lang w:eastAsia="en-GB"/>
+              </w:rPr>
+              <w:t xml:space="preserve"> into</w:t>
+            </w:r>
+          </w:p>
+          <w:p>
+            <w:pPr>
+              <w:spacing w:after="0" w:line="240" w:lineRule="auto"/>
               <w:rPr>
                 <w:rFonts w:eastAsia="Times New Roman" w:cs="Times New Roman"/>
                 <w:color w:val="000000"/>
                 <w:lang w:eastAsia="en-GB"/>
               </w:rPr>
-              <w:t>/</w:t>
-            </w:r>
-            <w:proofErr w:type="spellStart"/>
+            </w:pPr>
             <w:r>
               <w:rPr>
                 <w:rFonts w:eastAsia="Times New Roman" w:cs="Times New Roman"/>
                 <w:color w:val="000000"/>
                 <w:lang w:eastAsia="en-GB"/>
               </w:rPr>
-              <w:t>GovernmentProcedure</w:t>
-            </w:r>
-            <w:proofErr w:type="spellEnd"/>
+              <w:t xml:space="preserve"> Declaration/GoodsShipment/</w:t>
+            </w:r>
           </w:p>
           <w:p>
             <w:pPr>
@@ -1959,156 +1919,26 @@
                 <w:color w:val="000000"/>
                 <w:lang w:eastAsia="en-GB"/>
               </w:rPr>
-              <w:t>/</w:t>
-            </w:r>
-            <w:proofErr w:type="spellStart"/>
+              <w:t>GovernmentAgencyGoodsItem/GovernmentProcedure</w:t>
+            </w:r>
+          </w:p>
+          <w:p>
+            <w:pPr>
+              <w:spacing w:after="0" w:line="240" w:lineRule="auto"/>
+              <w:rPr>
+                <w:rFonts w:ascii="Calibri" w:eastAsia="Times New Roman" w:hAnsi="Calibri" w:cs="Times New Roman"/>
+                <w:color w:val="000000"/>
+                <w:lang w:eastAsia="en-GB"/>
+              </w:rPr>
+            </w:pPr>
             <w:r>
               <w:rPr>
                 <w:rFonts w:eastAsia="Times New Roman" w:cs="Times New Roman"/>
                 <w:color w:val="000000"/>
                 <w:lang w:eastAsia="en-GB"/>
               </w:rPr>
-              <w:t>CurrentCode</w:t>
-            </w:r>
-            <w:proofErr w:type="spellEnd"/>
-          </w:p>
-          <w:p>
-            <w:pPr>
-              <w:spacing w:after="0" w:line="240" w:lineRule="auto"/>
-              <w:rPr>
-                <w:rFonts w:ascii="Calibri" w:eastAsia="Times New Roman" w:hAnsi="Calibri" w:cs="Times New Roman"/>
-                <w:color w:val="000000"/>
-                <w:lang w:eastAsia="en-GB"/>
-              </w:rPr>
-            </w:pPr>
-          </w:p>
-          <w:p>
-            <w:pPr>
-              <w:spacing w:after="0" w:line="240" w:lineRule="auto"/>
-              <w:rPr>
-                <w:rFonts w:ascii="Calibri" w:eastAsia="Times New Roman" w:hAnsi="Calibri" w:cs="Times New Roman"/>
-                <w:color w:val="000000"/>
-                <w:lang w:eastAsia="en-GB"/>
-              </w:rPr>
-            </w:pPr>
-            <w:r>
-              <w:rPr>
-                <w:rFonts w:ascii="Calibri" w:eastAsia="Times New Roman" w:hAnsi="Calibri" w:cs="Times New Roman"/>
-                <w:color w:val="000000"/>
-                <w:lang w:eastAsia="en-GB"/>
-              </w:rPr>
-              <w:t xml:space="preserve"> 00</w:t>
-            </w:r>
-            <w:r>
-              <w:rPr>
-                <w:rFonts w:ascii="Calibri" w:eastAsia="Times New Roman" w:hAnsi="Calibri" w:cs="Times New Roman"/>
-                <w:color w:val="000000"/>
-                <w:lang w:eastAsia="en-GB"/>
-              </w:rPr>
-              <w:t xml:space="preserve"> into</w:t>
-            </w:r>
-          </w:p>
-          <w:p>
-            <w:pPr>
-              <w:spacing w:after="0" w:line="240" w:lineRule="auto"/>
-              <w:rPr>
-                <w:rFonts w:eastAsia="Times New Roman" w:cs="Times New Roman"/>
-                <w:color w:val="000000"/>
-                <w:lang w:eastAsia="en-GB"/>
-              </w:rPr>
-            </w:pPr>
-            <w:r>
-              <w:rPr>
-                <w:rFonts w:eastAsia="Times New Roman" w:cs="Times New Roman"/>
-                <w:color w:val="000000"/>
-                <w:lang w:eastAsia="en-GB"/>
-              </w:rPr>
-              <w:t xml:space="preserve"> Declaration/</w:t>
-            </w:r>
-            <w:proofErr w:type="spellStart"/>
-            <w:r>
-              <w:rPr>
-                <w:rFonts w:eastAsia="Times New Roman" w:cs="Times New Roman"/>
-                <w:color w:val="000000"/>
-                <w:lang w:eastAsia="en-GB"/>
-              </w:rPr>
-              <w:t>GoodsShipment</w:t>
-            </w:r>
-            <w:proofErr w:type="spellEnd"/>
-            <w:r>
-              <w:rPr>
-                <w:rFonts w:eastAsia="Times New Roman" w:cs="Times New Roman"/>
-                <w:color w:val="000000"/>
-                <w:lang w:eastAsia="en-GB"/>
-              </w:rPr>
-              <w:t>/</w:t>
-            </w:r>
-          </w:p>
-          <w:p>
-            <w:pPr>
-              <w:spacing w:after="0" w:line="240" w:lineRule="auto"/>
-              <w:rPr>
-                <w:rFonts w:eastAsia="Times New Roman" w:cs="Times New Roman"/>
-                <w:color w:val="000000"/>
-                <w:lang w:eastAsia="en-GB"/>
-              </w:rPr>
-            </w:pPr>
-            <w:proofErr w:type="spellStart"/>
-            <w:r>
-              <w:rPr>
-                <w:rFonts w:eastAsia="Times New Roman" w:cs="Times New Roman"/>
-                <w:color w:val="000000"/>
-                <w:lang w:eastAsia="en-GB"/>
-              </w:rPr>
-              <w:t>GovernmentAgencyGoodsItem</w:t>
-            </w:r>
-            <w:proofErr w:type="spellEnd"/>
-            <w:r>
-              <w:rPr>
-                <w:rFonts w:eastAsia="Times New Roman" w:cs="Times New Roman"/>
-                <w:color w:val="000000"/>
-                <w:lang w:eastAsia="en-GB"/>
-              </w:rPr>
-              <w:t>/</w:t>
-            </w:r>
-            <w:proofErr w:type="spellStart"/>
-            <w:r>
-              <w:rPr>
-                <w:rFonts w:eastAsia="Times New Roman" w:cs="Times New Roman"/>
-                <w:color w:val="000000"/>
-                <w:lang w:eastAsia="en-GB"/>
-              </w:rPr>
-              <w:t>GovernmentProcedure</w:t>
-            </w:r>
-            <w:proofErr w:type="spellEnd"/>
-          </w:p>
-          <w:p>
-            <w:pPr>
-              <w:spacing w:after="0" w:line="240" w:lineRule="auto"/>
-              <w:rPr>
-                <w:rFonts w:ascii="Calibri" w:eastAsia="Times New Roman" w:hAnsi="Calibri" w:cs="Times New Roman"/>
-                <w:color w:val="000000"/>
-                <w:lang w:eastAsia="en-GB"/>
-              </w:rPr>
-            </w:pPr>
-            <w:r>
-              <w:rPr>
-                <w:rFonts w:eastAsia="Times New Roman" w:cs="Times New Roman"/>
-                <w:color w:val="000000"/>
-                <w:lang w:eastAsia="en-GB"/>
-              </w:rPr>
-              <w:t>/</w:t>
-            </w:r>
-            <w:proofErr w:type="spellStart"/>
-            <w:r>
-              <w:rPr>
-                <w:rFonts w:eastAsia="Times New Roman" w:cs="Times New Roman"/>
-                <w:color w:val="000000"/>
-                <w:lang w:eastAsia="en-GB"/>
-              </w:rPr>
-              <w:t>PreviousCode</w:t>
-            </w:r>
-            <w:proofErr w:type="spellEnd"/>
+              <w:t>/PreviousCode</w:t>
+            </w:r>
           </w:p>
         </w:tc>
       </w:tr>
@@ -2349,36 +2179,8 @@
                 <w:color w:val="000000"/>
                 <w:lang w:eastAsia="en-GB"/>
               </w:rPr>
-              <w:t xml:space="preserve">Without a corresponding </w:t>
-            </w:r>
-            <w:proofErr w:type="spellStart"/>
-            <w:r>
-              <w:rPr>
-                <w:rFonts w:ascii="Calibri" w:eastAsia="Times New Roman" w:hAnsi="Calibri" w:cs="Times New Roman"/>
-                <w:color w:val="000000"/>
-                <w:lang w:eastAsia="en-GB"/>
-              </w:rPr>
-              <w:t>PreviousCode</w:t>
-            </w:r>
-            <w:proofErr w:type="spellEnd"/>
-            <w:r>
-              <w:rPr>
-                <w:rFonts w:ascii="Calibri" w:eastAsia="Times New Roman" w:hAnsi="Calibri" w:cs="Times New Roman"/>
-                <w:color w:val="000000"/>
-                <w:lang w:eastAsia="en-GB"/>
-              </w:rPr>
-              <w:t xml:space="preserve"> in the </w:t>
-            </w:r>
-            <w:proofErr w:type="spellStart"/>
-            <w:r>
-              <w:rPr>
-                <w:rFonts w:ascii="Calibri" w:eastAsia="Times New Roman" w:hAnsi="Calibri" w:cs="Times New Roman"/>
-                <w:color w:val="000000"/>
-                <w:lang w:eastAsia="en-GB"/>
-              </w:rPr>
-              <w:t>GovernmentProcedure</w:t>
-            </w:r>
-            <w:proofErr w:type="spellEnd"/>
+              <w:t>Without a corresponding PreviousCode in the GovernmentProcedure</w:t>
+            </w:r>
           </w:p>
         </w:tc>
       </w:tr>
@@ -2504,25 +2306,7 @@
                 <w:color w:val="000000"/>
                 <w:lang w:eastAsia="en-GB"/>
               </w:rPr>
-              <w:t xml:space="preserve">where a previous doc </w:t>
-            </w:r>
-            <w:proofErr w:type="gramStart"/>
-            <w:r>
-              <w:rPr>
-                <w:rFonts w:ascii="Calibri" w:eastAsia="Times New Roman" w:hAnsi="Calibri" w:cs="Times New Roman"/>
-                <w:color w:val="000000"/>
-                <w:lang w:eastAsia="en-GB"/>
-              </w:rPr>
-              <w:t>comprise</w:t>
-            </w:r>
-            <w:proofErr w:type="gramEnd"/>
-            <w:r>
-              <w:rPr>
-                <w:rFonts w:ascii="Calibri" w:eastAsia="Times New Roman" w:hAnsi="Calibri" w:cs="Times New Roman"/>
-                <w:color w:val="000000"/>
-                <w:lang w:eastAsia="en-GB"/>
-              </w:rPr>
-              <w:t xml:space="preserve"> a single goods item</w:t>
+              <w:t>where a previous doc comprise a single goods item</w:t>
             </w:r>
           </w:p>
         </w:tc>
@@ -2838,36 +2622,36 @@
                 <w:color w:val="000000"/>
                 <w:lang w:val="en-US" w:eastAsia="en-GB"/>
               </w:rPr>
-              <w:t>Declaration/</w:t>
-            </w:r>
-            <w:proofErr w:type="spellStart"/>
-            <w:r>
+              <w:t>Declaration/GoodsShipment/PreviousDocument</w:t>
+            </w:r>
+          </w:p>
+          <w:p>
+            <w:pPr>
+              <w:spacing w:after="0" w:line="240" w:lineRule="auto"/>
               <w:rPr>
                 <w:rFonts w:eastAsia="Times New Roman" w:cs="Times New Roman"/>
                 <w:color w:val="000000"/>
                 <w:lang w:val="en-US" w:eastAsia="en-GB"/>
               </w:rPr>
-              <w:t>GoodsShipment</w:t>
-            </w:r>
-            <w:proofErr w:type="spellEnd"/>
+            </w:pPr>
             <w:r>
               <w:rPr>
                 <w:rFonts w:eastAsia="Times New Roman" w:cs="Times New Roman"/>
                 <w:color w:val="000000"/>
                 <w:lang w:val="en-US" w:eastAsia="en-GB"/>
               </w:rPr>
-              <w:t>/</w:t>
-            </w:r>
-            <w:proofErr w:type="spellStart"/>
-            <w:r>
+              <w:t>/CategoryCode</w:t>
+            </w:r>
+          </w:p>
+          <w:p>
+            <w:pPr>
+              <w:spacing w:after="0" w:line="240" w:lineRule="auto"/>
               <w:rPr>
                 <w:rFonts w:eastAsia="Times New Roman" w:cs="Times New Roman"/>
                 <w:color w:val="000000"/>
                 <w:lang w:val="en-US" w:eastAsia="en-GB"/>
               </w:rPr>
-              <w:t>PreviousDocument</w:t>
-            </w:r>
-            <w:proofErr w:type="spellEnd"/>
+            </w:pPr>
           </w:p>
           <w:p>
             <w:pPr>
@@ -2884,28 +2668,24 @@
                 <w:color w:val="000000"/>
                 <w:lang w:val="en-US" w:eastAsia="en-GB"/>
               </w:rPr>
-              <w:t>/</w:t>
-            </w:r>
-            <w:proofErr w:type="spellStart"/>
+              <w:t>MCR</w:t>
+            </w:r>
             <w:r>
               <w:rPr>
                 <w:rFonts w:eastAsia="Times New Roman" w:cs="Times New Roman"/>
                 <w:color w:val="000000"/>
                 <w:lang w:val="en-US" w:eastAsia="en-GB"/>
               </w:rPr>
-              <w:t>CategoryCode</w:t>
-            </w:r>
-            <w:proofErr w:type="spellEnd"/>
-          </w:p>
-          <w:p>
-            <w:pPr>
-              <w:spacing w:after="0" w:line="240" w:lineRule="auto"/>
+              <w:t xml:space="preserve"> </w:t>
+            </w:r>
+            <w:r>
               <w:rPr>
                 <w:rFonts w:eastAsia="Times New Roman" w:cs="Times New Roman"/>
                 <w:color w:val="000000"/>
                 <w:lang w:val="en-US" w:eastAsia="en-GB"/>
               </w:rPr>
-            </w:pPr>
+              <w:t xml:space="preserve">into </w:t>
+            </w:r>
           </w:p>
           <w:p>
             <w:pPr>
@@ -2922,22 +2702,70 @@
                 <w:color w:val="000000"/>
                 <w:lang w:val="en-US" w:eastAsia="en-GB"/>
               </w:rPr>
-              <w:t>MCR</w:t>
-            </w:r>
-            <w:r>
+              <w:t>Declaration/GoodsShipment/PreviousDocument</w:t>
+            </w:r>
+          </w:p>
+          <w:p>
+            <w:pPr>
+              <w:spacing w:after="0" w:line="240" w:lineRule="auto"/>
               <w:rPr>
                 <w:rFonts w:eastAsia="Times New Roman" w:cs="Times New Roman"/>
                 <w:color w:val="000000"/>
                 <w:lang w:val="en-US" w:eastAsia="en-GB"/>
               </w:rPr>
-              <w:t xml:space="preserve"> </w:t>
-            </w:r>
+            </w:pPr>
             <w:r>
               <w:rPr>
                 <w:rFonts w:eastAsia="Times New Roman" w:cs="Times New Roman"/>
                 <w:color w:val="000000"/>
                 <w:lang w:val="en-US" w:eastAsia="en-GB"/>
               </w:rPr>
+              <w:t>/TypeCode</w:t>
+            </w:r>
+          </w:p>
+          <w:p>
+            <w:pPr>
+              <w:spacing w:after="0" w:line="240" w:lineRule="auto"/>
+              <w:rPr>
+                <w:rFonts w:eastAsia="Times New Roman" w:cs="Times New Roman"/>
+                <w:color w:val="000000"/>
+                <w:lang w:val="en-US" w:eastAsia="en-GB"/>
+              </w:rPr>
+            </w:pPr>
+          </w:p>
+          <w:p>
+            <w:pPr>
+              <w:spacing w:after="0" w:line="240" w:lineRule="auto"/>
+              <w:rPr>
+                <w:rFonts w:ascii="Calibri" w:eastAsia="Times New Roman" w:hAnsi="Calibri" w:cs="Times New Roman"/>
+                <w:color w:val="000000"/>
+                <w:lang w:eastAsia="en-GB"/>
+              </w:rPr>
+            </w:pPr>
+            <w:r>
+              <w:rPr>
+                <w:rFonts w:ascii="Calibri" w:eastAsia="Times New Roman" w:hAnsi="Calibri" w:cs="Times New Roman"/>
+                <w:color w:val="000000"/>
+                <w:lang w:eastAsia="en-GB"/>
+              </w:rPr>
+              <w:t>GB/1234-99999886JCP</w:t>
+            </w:r>
+          </w:p>
+          <w:p>
+            <w:pPr>
+              <w:spacing w:after="0" w:line="240" w:lineRule="auto"/>
+              <w:rPr>
+                <w:rFonts w:ascii="Calibri" w:eastAsia="Times New Roman" w:hAnsi="Calibri" w:cs="Times New Roman"/>
+                <w:color w:val="000000"/>
+                <w:lang w:eastAsia="en-GB"/>
+              </w:rPr>
+            </w:pPr>
+            <w:r>
+              <w:rPr>
+                <w:rFonts w:eastAsia="Times New Roman" w:cs="Times New Roman"/>
+                <w:color w:val="000000"/>
+                <w:lang w:val="en-US" w:eastAsia="en-GB"/>
+              </w:rPr>
               <w:t xml:space="preserve">into </w:t>
             </w:r>
           </w:p>
@@ -2956,163 +2784,7 @@
                 <w:color w:val="000000"/>
                 <w:lang w:val="en-US" w:eastAsia="en-GB"/>
               </w:rPr>
-              <w:t>Declaration/</w:t>
-            </w:r>
-            <w:proofErr w:type="spellStart"/>
-            <w:r>
-              <w:rPr>
-                <w:rFonts w:eastAsia="Times New Roman" w:cs="Times New Roman"/>
-                <w:color w:val="000000"/>
-                <w:lang w:val="en-US" w:eastAsia="en-GB"/>
-              </w:rPr>
-              <w:t>GoodsShipment</w:t>
-            </w:r>
-            <w:proofErr w:type="spellEnd"/>
-            <w:r>
-              <w:rPr>
-                <w:rFonts w:eastAsia="Times New Roman" w:cs="Times New Roman"/>
-                <w:color w:val="000000"/>
-                <w:lang w:val="en-US" w:eastAsia="en-GB"/>
-              </w:rPr>
-              <w:t>/</w:t>
-            </w:r>
-            <w:proofErr w:type="spellStart"/>
-            <w:r>
-              <w:rPr>
-                <w:rFonts w:eastAsia="Times New Roman" w:cs="Times New Roman"/>
-                <w:color w:val="000000"/>
-                <w:lang w:val="en-US" w:eastAsia="en-GB"/>
-              </w:rPr>
-              <w:t>PreviousDocument</w:t>
-            </w:r>
-            <w:proofErr w:type="spellEnd"/>
-          </w:p>
-          <w:p>
-            <w:pPr>
-              <w:spacing w:after="0" w:line="240" w:lineRule="auto"/>
-              <w:rPr>
-                <w:rFonts w:eastAsia="Times New Roman" w:cs="Times New Roman"/>
-                <w:color w:val="000000"/>
-                <w:lang w:val="en-US" w:eastAsia="en-GB"/>
-              </w:rPr>
-            </w:pPr>
-            <w:r>
-              <w:rPr>
-                <w:rFonts w:eastAsia="Times New Roman" w:cs="Times New Roman"/>
-                <w:color w:val="000000"/>
-                <w:lang w:val="en-US" w:eastAsia="en-GB"/>
-              </w:rPr>
-              <w:t>/</w:t>
-            </w:r>
-            <w:proofErr w:type="spellStart"/>
-            <w:r>
-              <w:rPr>
-                <w:rFonts w:eastAsia="Times New Roman" w:cs="Times New Roman"/>
-                <w:color w:val="000000"/>
-                <w:lang w:val="en-US" w:eastAsia="en-GB"/>
-              </w:rPr>
-              <w:t>TypeCode</w:t>
-            </w:r>
-            <w:proofErr w:type="spellEnd"/>
-          </w:p>
-          <w:p>
-            <w:pPr>
-              <w:spacing w:after="0" w:line="240" w:lineRule="auto"/>
-              <w:rPr>
-                <w:rFonts w:eastAsia="Times New Roman" w:cs="Times New Roman"/>
-                <w:color w:val="000000"/>
-                <w:lang w:val="en-US" w:eastAsia="en-GB"/>
-              </w:rPr>
-            </w:pPr>
-          </w:p>
-          <w:p>
-            <w:pPr>
-              <w:spacing w:after="0" w:line="240" w:lineRule="auto"/>
-              <w:rPr>
-                <w:rFonts w:ascii="Calibri" w:eastAsia="Times New Roman" w:hAnsi="Calibri" w:cs="Times New Roman"/>
-                <w:color w:val="000000"/>
-                <w:lang w:eastAsia="en-GB"/>
-              </w:rPr>
-            </w:pPr>
-            <w:r>
-              <w:rPr>
-                <w:rFonts w:ascii="Calibri" w:eastAsia="Times New Roman" w:hAnsi="Calibri" w:cs="Times New Roman"/>
-                <w:color w:val="000000"/>
-                <w:lang w:eastAsia="en-GB"/>
-              </w:rPr>
-              <w:t>GB/1234-99999886JCP</w:t>
-            </w:r>
-          </w:p>
-          <w:p>
-            <w:pPr>
-              <w:spacing w:after="0" w:line="240" w:lineRule="auto"/>
-              <w:rPr>
-                <w:rFonts w:ascii="Calibri" w:eastAsia="Times New Roman" w:hAnsi="Calibri" w:cs="Times New Roman"/>
-                <w:color w:val="000000"/>
-                <w:lang w:eastAsia="en-GB"/>
-              </w:rPr>
-            </w:pPr>
-            <w:r>
-              <w:rPr>
-                <w:rFonts w:eastAsia="Times New Roman" w:cs="Times New Roman"/>
-                <w:color w:val="000000"/>
-                <w:lang w:val="en-US" w:eastAsia="en-GB"/>
-              </w:rPr>
-              <w:t xml:space="preserve">into </w:t>
-            </w:r>
-          </w:p>
-          <w:p>
-            <w:pPr>
-              <w:spacing w:after="0" w:line="240" w:lineRule="auto"/>
-              <w:rPr>
-                <w:rFonts w:eastAsia="Times New Roman" w:cs="Times New Roman"/>
-                <w:color w:val="000000"/>
-                <w:lang w:val="en-US" w:eastAsia="en-GB"/>
-              </w:rPr>
-            </w:pPr>
-            <w:r>
-              <w:rPr>
-                <w:rFonts w:eastAsia="Times New Roman" w:cs="Times New Roman"/>
-                <w:color w:val="000000"/>
-                <w:lang w:val="en-US" w:eastAsia="en-GB"/>
-              </w:rPr>
-              <w:t>Declaration/</w:t>
-            </w:r>
-            <w:proofErr w:type="spellStart"/>
-            <w:r>
-              <w:rPr>
-                <w:rFonts w:eastAsia="Times New Roman" w:cs="Times New Roman"/>
-                <w:color w:val="000000"/>
-                <w:lang w:val="en-US" w:eastAsia="en-GB"/>
-              </w:rPr>
-              <w:t>GoodsShipment</w:t>
-            </w:r>
-            <w:proofErr w:type="spellEnd"/>
-            <w:r>
-              <w:rPr>
-                <w:rFonts w:eastAsia="Times New Roman" w:cs="Times New Roman"/>
-                <w:color w:val="000000"/>
-                <w:lang w:val="en-US" w:eastAsia="en-GB"/>
-              </w:rPr>
-              <w:t>/</w:t>
-            </w:r>
-            <w:proofErr w:type="spellStart"/>
-            <w:r>
-              <w:rPr>
-                <w:rFonts w:eastAsia="Times New Roman" w:cs="Times New Roman"/>
-                <w:color w:val="000000"/>
-                <w:lang w:val="en-US" w:eastAsia="en-GB"/>
-              </w:rPr>
-              <w:t>PreviousDocument</w:t>
-            </w:r>
-            <w:proofErr w:type="spellEnd"/>
-            <w:r>
-              <w:rPr>
-                <w:rFonts w:eastAsia="Times New Roman" w:cs="Times New Roman"/>
-                <w:color w:val="000000"/>
-                <w:lang w:val="en-US" w:eastAsia="en-GB"/>
-              </w:rPr>
-              <w:t>/ID</w:t>
+              <w:t>Declaration/GoodsShipment/PreviousDocument/ID</w:t>
             </w:r>
           </w:p>
           <w:p>
@@ -3292,6 +2964,7 @@
                 <w:color w:val="000000"/>
                 <w:lang w:eastAsia="en-GB"/>
               </w:rPr>
+              <w:lastRenderedPageBreak/>
               <w:t>2/3</w:t>
             </w:r>
           </w:p>
@@ -3550,64 +3223,281 @@
                 <w:lang w:eastAsia="en-GB"/>
               </w:rPr>
             </w:pPr>
-            <w:proofErr w:type="gramStart"/>
             <w:r>
               <w:rPr>
                 <w:rFonts w:eastAsia="Times New Roman" w:cs="Times New Roman"/>
                 <w:color w:val="000000"/>
                 <w:lang w:eastAsia="en-GB"/>
               </w:rPr>
-              <w:t>Mapping  for</w:t>
-            </w:r>
-            <w:proofErr w:type="gramEnd"/>
-            <w:r>
+              <w:t xml:space="preserve">Mapping  for </w:t>
+            </w:r>
+            <w:r>
+              <w:rPr>
+                <w:rFonts w:ascii="Calibri" w:eastAsia="Times New Roman" w:hAnsi="Calibri" w:cs="Times New Roman"/>
+                <w:color w:val="000000"/>
+                <w:lang w:eastAsia="en-GB"/>
+              </w:rPr>
+              <w:t>C512</w:t>
+            </w:r>
+            <w:r>
+              <w:t>GBSDEGB225456994000</w:t>
+            </w:r>
+          </w:p>
+          <w:p>
+            <w:pPr>
+              <w:spacing w:after="0" w:line="240" w:lineRule="auto"/>
               <w:rPr>
                 <w:rFonts w:eastAsia="Times New Roman" w:cs="Times New Roman"/>
                 <w:color w:val="000000"/>
                 <w:lang w:eastAsia="en-GB"/>
               </w:rPr>
+            </w:pPr>
+            <w:r>
+              <w:rPr>
+                <w:rFonts w:eastAsia="Times New Roman" w:cs="Times New Roman"/>
+                <w:color w:val="000000"/>
+                <w:lang w:eastAsia="en-GB"/>
+              </w:rPr>
+              <w:t>only</w:t>
+            </w:r>
+          </w:p>
+          <w:p>
+            <w:pPr>
+              <w:spacing w:after="0" w:line="240" w:lineRule="auto"/>
+              <w:rPr>
+                <w:rFonts w:eastAsia="Times New Roman" w:cs="Times New Roman"/>
+                <w:color w:val="000000"/>
+                <w:highlight w:val="yellow"/>
+                <w:lang w:eastAsia="en-GB"/>
+              </w:rPr>
+            </w:pPr>
+          </w:p>
+          <w:p>
+            <w:pPr>
+              <w:spacing w:after="0" w:line="240" w:lineRule="auto"/>
+              <w:rPr>
+                <w:rFonts w:eastAsia="Times New Roman" w:cs="Times New Roman"/>
+                <w:color w:val="000000"/>
+                <w:lang w:eastAsia="en-GB"/>
+              </w:rPr>
+            </w:pPr>
+            <w:r>
+              <w:rPr>
+                <w:rFonts w:eastAsia="Times New Roman" w:cs="Times New Roman"/>
+                <w:color w:val="000000"/>
+                <w:lang w:eastAsia="en-GB"/>
+              </w:rPr>
+              <w:t>C</w:t>
+            </w:r>
+            <w:r>
+              <w:rPr>
+                <w:rFonts w:eastAsia="Times New Roman" w:cs="Times New Roman"/>
+                <w:color w:val="000000"/>
+                <w:lang w:eastAsia="en-GB"/>
+              </w:rPr>
+              <w:t xml:space="preserve"> into</w:t>
+            </w:r>
+          </w:p>
+          <w:p>
+            <w:pPr>
+              <w:spacing w:after="0" w:line="240" w:lineRule="auto"/>
+              <w:rPr>
+                <w:rFonts w:eastAsia="Times New Roman" w:cs="Times New Roman"/>
+                <w:color w:val="000000"/>
+                <w:lang w:eastAsia="en-GB"/>
+              </w:rPr>
+            </w:pPr>
+            <w:r>
+              <w:rPr>
+                <w:rFonts w:eastAsia="Times New Roman" w:cs="Times New Roman"/>
+                <w:color w:val="000000"/>
+                <w:lang w:eastAsia="en-GB"/>
+              </w:rPr>
+              <w:t>Declaration/ GoodsShipment</w:t>
+            </w:r>
+          </w:p>
+          <w:p>
+            <w:pPr>
+              <w:spacing w:after="0" w:line="240" w:lineRule="auto"/>
+              <w:rPr>
+                <w:rFonts w:eastAsia="Times New Roman" w:cs="Times New Roman"/>
+                <w:color w:val="000000"/>
+                <w:lang w:eastAsia="en-GB"/>
+              </w:rPr>
+            </w:pPr>
+            <w:r>
+              <w:rPr>
+                <w:rFonts w:eastAsia="Times New Roman" w:cs="Times New Roman"/>
+                <w:color w:val="000000"/>
+                <w:lang w:eastAsia="en-GB"/>
+              </w:rPr>
+              <w:t>/GovernmentAgencyGoodsItem/AdditionalDocument</w:t>
+            </w:r>
+          </w:p>
+          <w:p>
+            <w:pPr>
+              <w:spacing w:after="0" w:line="240" w:lineRule="auto"/>
+              <w:rPr>
+                <w:rFonts w:eastAsia="Times New Roman" w:cs="Times New Roman"/>
+                <w:color w:val="000000"/>
+                <w:lang w:eastAsia="en-GB"/>
+              </w:rPr>
+            </w:pPr>
+            <w:r>
+              <w:rPr>
+                <w:rFonts w:eastAsia="Times New Roman" w:cs="Times New Roman"/>
+                <w:color w:val="000000"/>
+                <w:lang w:eastAsia="en-GB"/>
+              </w:rPr>
+              <w:t>/CategoryCode</w:t>
+            </w:r>
+          </w:p>
+          <w:p>
+            <w:pPr>
+              <w:spacing w:after="0" w:line="240" w:lineRule="auto"/>
+              <w:rPr>
+                <w:rFonts w:eastAsia="Times New Roman" w:cs="Times New Roman"/>
+                <w:color w:val="000000"/>
+                <w:lang w:eastAsia="en-GB"/>
+              </w:rPr>
+            </w:pPr>
+          </w:p>
+          <w:p>
+            <w:pPr>
+              <w:spacing w:after="0" w:line="240" w:lineRule="auto"/>
+              <w:rPr>
+                <w:rFonts w:eastAsia="Times New Roman" w:cs="Times New Roman"/>
+                <w:color w:val="000000"/>
+                <w:lang w:eastAsia="en-GB"/>
+              </w:rPr>
+            </w:pPr>
+            <w:r>
+              <w:rPr>
+                <w:rFonts w:eastAsia="Times New Roman" w:cs="Times New Roman"/>
+                <w:color w:val="000000"/>
+                <w:lang w:eastAsia="en-GB"/>
+              </w:rPr>
+              <w:t xml:space="preserve">512 </w:t>
+            </w:r>
+            <w:r>
+              <w:rPr>
+                <w:rFonts w:eastAsia="Times New Roman" w:cs="Times New Roman"/>
+                <w:color w:val="000000"/>
+                <w:lang w:eastAsia="en-GB"/>
+              </w:rPr>
+              <w:t>into</w:t>
+            </w:r>
+          </w:p>
+          <w:p>
+            <w:pPr>
+              <w:spacing w:after="0" w:line="240" w:lineRule="auto"/>
+              <w:rPr>
+                <w:rFonts w:eastAsia="Times New Roman" w:cs="Times New Roman"/>
+                <w:color w:val="000000"/>
+                <w:lang w:eastAsia="en-GB"/>
+              </w:rPr>
+            </w:pPr>
+            <w:r>
+              <w:rPr>
+                <w:rFonts w:eastAsia="Times New Roman" w:cs="Times New Roman"/>
+                <w:color w:val="000000"/>
+                <w:lang w:eastAsia="en-GB"/>
+              </w:rPr>
+              <w:t>Declaration/ GoodsShipment</w:t>
+            </w:r>
+          </w:p>
+          <w:p>
+            <w:pPr>
+              <w:spacing w:after="0" w:line="240" w:lineRule="auto"/>
+              <w:rPr>
+                <w:rFonts w:eastAsia="Times New Roman" w:cs="Times New Roman"/>
+                <w:color w:val="000000"/>
+                <w:lang w:eastAsia="en-GB"/>
+              </w:rPr>
+            </w:pPr>
+            <w:r>
+              <w:rPr>
+                <w:rFonts w:eastAsia="Times New Roman" w:cs="Times New Roman"/>
+                <w:color w:val="000000"/>
+                <w:lang w:eastAsia="en-GB"/>
+              </w:rPr>
+              <w:t>/GovernmentAgencyGoodsItem/AdditionalDocument</w:t>
+            </w:r>
+          </w:p>
+          <w:p>
+            <w:pPr>
+              <w:spacing w:after="0" w:line="240" w:lineRule="auto"/>
+              <w:rPr>
+                <w:rFonts w:eastAsia="Times New Roman" w:cs="Times New Roman"/>
+                <w:color w:val="000000"/>
+                <w:lang w:eastAsia="en-GB"/>
+              </w:rPr>
+            </w:pPr>
+            <w:r>
+              <w:rPr>
+                <w:rFonts w:eastAsia="Times New Roman" w:cs="Times New Roman"/>
+                <w:color w:val="000000"/>
+                <w:lang w:eastAsia="en-GB"/>
+              </w:rPr>
+              <w:t>/TypeCode</w:t>
+            </w:r>
+          </w:p>
+          <w:p>
+            <w:pPr>
+              <w:spacing w:after="0" w:line="240" w:lineRule="auto"/>
+              <w:rPr>
+                <w:rFonts w:eastAsia="Times New Roman" w:cs="Times New Roman"/>
+                <w:color w:val="000000"/>
+                <w:lang w:eastAsia="en-GB"/>
+              </w:rPr>
+            </w:pPr>
+          </w:p>
+          <w:p>
+            <w:pPr>
+              <w:spacing w:after="0" w:line="240" w:lineRule="auto"/>
+              <w:rPr>
+                <w:rFonts w:eastAsia="Times New Roman" w:cs="Times New Roman"/>
+                <w:color w:val="000000"/>
+                <w:lang w:eastAsia="en-GB"/>
+              </w:rPr>
+            </w:pPr>
+            <w:r>
+              <w:t>GBSDEGB225456994000</w:t>
+            </w:r>
+            <w:r>
+              <w:rPr>
+                <w:rFonts w:eastAsia="Times New Roman" w:cs="Times New Roman"/>
+                <w:color w:val="000000"/>
+                <w:lang w:eastAsia="en-GB"/>
+              </w:rPr>
               <w:t xml:space="preserve"> </w:t>
             </w:r>
             <w:r>
               <w:rPr>
-                <w:rFonts w:ascii="Calibri" w:eastAsia="Times New Roman" w:hAnsi="Calibri" w:cs="Times New Roman"/>
-                <w:color w:val="000000"/>
-                <w:lang w:eastAsia="en-GB"/>
-              </w:rPr>
-              <w:t>C512</w:t>
-            </w:r>
-            <w:r>
-              <w:t>GBSDEGB225456994000</w:t>
-            </w:r>
-          </w:p>
-          <w:p>
-            <w:pPr>
-              <w:spacing w:after="0" w:line="240" w:lineRule="auto"/>
-              <w:rPr>
                 <w:rFonts w:eastAsia="Times New Roman" w:cs="Times New Roman"/>
                 <w:color w:val="000000"/>
                 <w:lang w:eastAsia="en-GB"/>
               </w:rPr>
-            </w:pPr>
-            <w:r>
+              <w:t>into</w:t>
+            </w:r>
+          </w:p>
+          <w:p>
+            <w:pPr>
+              <w:spacing w:after="0" w:line="240" w:lineRule="auto"/>
               <w:rPr>
                 <w:rFonts w:eastAsia="Times New Roman" w:cs="Times New Roman"/>
                 <w:color w:val="000000"/>
                 <w:lang w:eastAsia="en-GB"/>
               </w:rPr>
-              <w:t>only</w:t>
-            </w:r>
-          </w:p>
-          <w:p>
-            <w:pPr>
-              <w:spacing w:after="0" w:line="240" w:lineRule="auto"/>
+            </w:pPr>
+            <w:r>
               <w:rPr>
                 <w:rFonts w:eastAsia="Times New Roman" w:cs="Times New Roman"/>
                 <w:color w:val="000000"/>
-                <w:highlight w:val="yellow"/>
-                <w:lang w:eastAsia="en-GB"/>
-              </w:rPr>
-            </w:pPr>
+                <w:lang w:eastAsia="en-GB"/>
+              </w:rPr>
+              <w:t>Declaration/ GoodsShipment</w:t>
+            </w:r>
           </w:p>
           <w:p>
             <w:pPr>
@@ -3624,369 +3514,8 @@
                 <w:color w:val="000000"/>
                 <w:lang w:eastAsia="en-GB"/>
               </w:rPr>
-              <w:t>C</w:t>
-            </w:r>
-            <w:r>
-              <w:rPr>
-                <w:rFonts w:eastAsia="Times New Roman" w:cs="Times New Roman"/>
-                <w:color w:val="000000"/>
-                <w:lang w:eastAsia="en-GB"/>
-              </w:rPr>
-              <w:t xml:space="preserve"> into</w:t>
-            </w:r>
-          </w:p>
-          <w:p>
-            <w:pPr>
-              <w:spacing w:after="0" w:line="240" w:lineRule="auto"/>
-              <w:rPr>
-                <w:rFonts w:eastAsia="Times New Roman" w:cs="Times New Roman"/>
-                <w:color w:val="000000"/>
-                <w:lang w:eastAsia="en-GB"/>
-              </w:rPr>
-            </w:pPr>
-            <w:r>
-              <w:rPr>
-                <w:rFonts w:eastAsia="Times New Roman" w:cs="Times New Roman"/>
-                <w:color w:val="000000"/>
-                <w:lang w:eastAsia="en-GB"/>
-              </w:rPr>
-              <w:t xml:space="preserve">Declaration/ </w:t>
-            </w:r>
-            <w:proofErr w:type="spellStart"/>
-            <w:r>
-              <w:rPr>
-                <w:rFonts w:eastAsia="Times New Roman" w:cs="Times New Roman"/>
-                <w:color w:val="000000"/>
-                <w:lang w:eastAsia="en-GB"/>
-              </w:rPr>
-              <w:t>GoodsShipment</w:t>
-            </w:r>
-            <w:proofErr w:type="spellEnd"/>
-          </w:p>
-          <w:p>
-            <w:pPr>
-              <w:spacing w:after="0" w:line="240" w:lineRule="auto"/>
-              <w:rPr>
-                <w:rFonts w:eastAsia="Times New Roman" w:cs="Times New Roman"/>
-                <w:color w:val="000000"/>
-                <w:lang w:eastAsia="en-GB"/>
-              </w:rPr>
-            </w:pPr>
-            <w:r>
-              <w:rPr>
-                <w:rFonts w:eastAsia="Times New Roman" w:cs="Times New Roman"/>
-                <w:color w:val="000000"/>
-                <w:lang w:eastAsia="en-GB"/>
-              </w:rPr>
-              <w:t>/</w:t>
-            </w:r>
-            <w:proofErr w:type="spellStart"/>
-            <w:r>
-              <w:rPr>
-                <w:rFonts w:eastAsia="Times New Roman" w:cs="Times New Roman"/>
-                <w:color w:val="000000"/>
-                <w:lang w:eastAsia="en-GB"/>
-              </w:rPr>
-              <w:t>GovernmentAgencyGoodsItem</w:t>
-            </w:r>
-            <w:proofErr w:type="spellEnd"/>
-            <w:r>
-              <w:rPr>
-                <w:rFonts w:eastAsia="Times New Roman" w:cs="Times New Roman"/>
-                <w:color w:val="000000"/>
-                <w:lang w:eastAsia="en-GB"/>
-              </w:rPr>
-              <w:t>/</w:t>
-            </w:r>
-            <w:proofErr w:type="spellStart"/>
-            <w:r>
-              <w:rPr>
-                <w:rFonts w:eastAsia="Times New Roman" w:cs="Times New Roman"/>
-                <w:color w:val="000000"/>
-                <w:lang w:eastAsia="en-GB"/>
-              </w:rPr>
-              <w:t>AdditionalDocument</w:t>
-            </w:r>
-            <w:proofErr w:type="spellEnd"/>
-          </w:p>
-          <w:p>
-            <w:pPr>
-              <w:spacing w:after="0" w:line="240" w:lineRule="auto"/>
-              <w:rPr>
-                <w:rFonts w:eastAsia="Times New Roman" w:cs="Times New Roman"/>
-                <w:color w:val="000000"/>
-                <w:lang w:eastAsia="en-GB"/>
-              </w:rPr>
-            </w:pPr>
-            <w:r>
-              <w:rPr>
-                <w:rFonts w:eastAsia="Times New Roman" w:cs="Times New Roman"/>
-                <w:color w:val="000000"/>
-                <w:lang w:eastAsia="en-GB"/>
-              </w:rPr>
-              <w:t>/</w:t>
-            </w:r>
-            <w:proofErr w:type="spellStart"/>
-            <w:r>
-              <w:rPr>
-                <w:rFonts w:eastAsia="Times New Roman" w:cs="Times New Roman"/>
-                <w:color w:val="000000"/>
-                <w:lang w:eastAsia="en-GB"/>
-              </w:rPr>
-              <w:t>CategoryCode</w:t>
-            </w:r>
-            <w:proofErr w:type="spellEnd"/>
-          </w:p>
-          <w:p>
-            <w:pPr>
-              <w:spacing w:after="0" w:line="240" w:lineRule="auto"/>
-              <w:rPr>
-                <w:rFonts w:eastAsia="Times New Roman" w:cs="Times New Roman"/>
-                <w:color w:val="000000"/>
-                <w:lang w:eastAsia="en-GB"/>
-              </w:rPr>
-            </w:pPr>
-          </w:p>
-          <w:p>
-            <w:pPr>
-              <w:spacing w:after="0" w:line="240" w:lineRule="auto"/>
-              <w:rPr>
-                <w:rFonts w:eastAsia="Times New Roman" w:cs="Times New Roman"/>
-                <w:color w:val="000000"/>
-                <w:lang w:eastAsia="en-GB"/>
-              </w:rPr>
-            </w:pPr>
-            <w:r>
-              <w:rPr>
-                <w:rFonts w:eastAsia="Times New Roman" w:cs="Times New Roman"/>
-                <w:color w:val="000000"/>
-                <w:lang w:eastAsia="en-GB"/>
-              </w:rPr>
-              <w:t xml:space="preserve">512 </w:t>
-            </w:r>
-            <w:r>
-              <w:rPr>
-                <w:rFonts w:eastAsia="Times New Roman" w:cs="Times New Roman"/>
-                <w:color w:val="000000"/>
-                <w:lang w:eastAsia="en-GB"/>
-              </w:rPr>
-              <w:t>into</w:t>
-            </w:r>
-          </w:p>
-          <w:p>
-            <w:pPr>
-              <w:spacing w:after="0" w:line="240" w:lineRule="auto"/>
-              <w:rPr>
-                <w:rFonts w:eastAsia="Times New Roman" w:cs="Times New Roman"/>
-                <w:color w:val="000000"/>
-                <w:lang w:eastAsia="en-GB"/>
-              </w:rPr>
-            </w:pPr>
-            <w:r>
-              <w:rPr>
-                <w:rFonts w:eastAsia="Times New Roman" w:cs="Times New Roman"/>
-                <w:color w:val="000000"/>
-                <w:lang w:eastAsia="en-GB"/>
-              </w:rPr>
-              <w:t xml:space="preserve">Declaration/ </w:t>
-            </w:r>
-            <w:proofErr w:type="spellStart"/>
-            <w:r>
-              <w:rPr>
-                <w:rFonts w:eastAsia="Times New Roman" w:cs="Times New Roman"/>
-                <w:color w:val="000000"/>
-                <w:lang w:eastAsia="en-GB"/>
-              </w:rPr>
-              <w:t>GoodsShipment</w:t>
-            </w:r>
-            <w:proofErr w:type="spellEnd"/>
-          </w:p>
-          <w:p>
-            <w:pPr>
-              <w:spacing w:after="0" w:line="240" w:lineRule="auto"/>
-              <w:rPr>
-                <w:rFonts w:eastAsia="Times New Roman" w:cs="Times New Roman"/>
-                <w:color w:val="000000"/>
-                <w:lang w:eastAsia="en-GB"/>
-              </w:rPr>
-            </w:pPr>
-            <w:r>
-              <w:rPr>
-                <w:rFonts w:eastAsia="Times New Roman" w:cs="Times New Roman"/>
-                <w:color w:val="000000"/>
-                <w:lang w:eastAsia="en-GB"/>
-              </w:rPr>
-              <w:t>/</w:t>
-            </w:r>
-            <w:proofErr w:type="spellStart"/>
-            <w:r>
-              <w:rPr>
-                <w:rFonts w:eastAsia="Times New Roman" w:cs="Times New Roman"/>
-                <w:color w:val="000000"/>
-                <w:lang w:eastAsia="en-GB"/>
-              </w:rPr>
-              <w:t>GovernmentAgencyGoodsItem</w:t>
-            </w:r>
-            <w:proofErr w:type="spellEnd"/>
-            <w:r>
-              <w:rPr>
-                <w:rFonts w:eastAsia="Times New Roman" w:cs="Times New Roman"/>
-                <w:color w:val="000000"/>
-                <w:lang w:eastAsia="en-GB"/>
-              </w:rPr>
-              <w:t>/</w:t>
-            </w:r>
-            <w:proofErr w:type="spellStart"/>
-            <w:r>
-              <w:rPr>
-                <w:rFonts w:eastAsia="Times New Roman" w:cs="Times New Roman"/>
-                <w:color w:val="000000"/>
-                <w:lang w:eastAsia="en-GB"/>
-              </w:rPr>
-              <w:t>AdditionalDocument</w:t>
-            </w:r>
-            <w:proofErr w:type="spellEnd"/>
-          </w:p>
-          <w:p>
-            <w:pPr>
-              <w:spacing w:after="0" w:line="240" w:lineRule="auto"/>
-              <w:rPr>
-                <w:rFonts w:eastAsia="Times New Roman" w:cs="Times New Roman"/>
-                <w:color w:val="000000"/>
-                <w:lang w:eastAsia="en-GB"/>
-              </w:rPr>
-            </w:pPr>
-            <w:r>
-              <w:rPr>
-                <w:rFonts w:eastAsia="Times New Roman" w:cs="Times New Roman"/>
-                <w:color w:val="000000"/>
-                <w:lang w:eastAsia="en-GB"/>
-              </w:rPr>
-              <w:t>/</w:t>
-            </w:r>
-            <w:proofErr w:type="spellStart"/>
-            <w:r>
-              <w:rPr>
-                <w:rFonts w:eastAsia="Times New Roman" w:cs="Times New Roman"/>
-                <w:color w:val="000000"/>
-                <w:lang w:eastAsia="en-GB"/>
-              </w:rPr>
-              <w:t>TypeCode</w:t>
-            </w:r>
-            <w:proofErr w:type="spellEnd"/>
-          </w:p>
-          <w:p>
-            <w:pPr>
-              <w:spacing w:after="0" w:line="240" w:lineRule="auto"/>
-              <w:rPr>
-                <w:rFonts w:eastAsia="Times New Roman" w:cs="Times New Roman"/>
-                <w:color w:val="000000"/>
-                <w:lang w:eastAsia="en-GB"/>
-              </w:rPr>
-            </w:pPr>
-          </w:p>
-          <w:p>
-            <w:pPr>
-              <w:spacing w:after="0" w:line="240" w:lineRule="auto"/>
-              <w:rPr>
-                <w:rFonts w:eastAsia="Times New Roman" w:cs="Times New Roman"/>
-                <w:color w:val="000000"/>
-                <w:lang w:eastAsia="en-GB"/>
-              </w:rPr>
-            </w:pPr>
-            <w:r>
-              <w:t>GBSDEGB225456994000</w:t>
-            </w:r>
-            <w:r>
-              <w:rPr>
-                <w:rFonts w:eastAsia="Times New Roman" w:cs="Times New Roman"/>
-                <w:color w:val="000000"/>
-                <w:lang w:eastAsia="en-GB"/>
-              </w:rPr>
-              <w:t xml:space="preserve"> </w:t>
-            </w:r>
-            <w:r>
-              <w:rPr>
-                <w:rFonts w:eastAsia="Times New Roman" w:cs="Times New Roman"/>
-                <w:color w:val="000000"/>
-                <w:lang w:eastAsia="en-GB"/>
-              </w:rPr>
-              <w:t>into</w:t>
-            </w:r>
-          </w:p>
-          <w:p>
-            <w:pPr>
-              <w:spacing w:after="0" w:line="240" w:lineRule="auto"/>
-              <w:rPr>
-                <w:rFonts w:eastAsia="Times New Roman" w:cs="Times New Roman"/>
-                <w:color w:val="000000"/>
-                <w:lang w:eastAsia="en-GB"/>
-              </w:rPr>
-            </w:pPr>
-            <w:r>
-              <w:rPr>
-                <w:rFonts w:eastAsia="Times New Roman" w:cs="Times New Roman"/>
-                <w:color w:val="000000"/>
-                <w:lang w:eastAsia="en-GB"/>
-              </w:rPr>
-              <w:t xml:space="preserve">Declaration/ </w:t>
-            </w:r>
-            <w:proofErr w:type="spellStart"/>
-            <w:r>
-              <w:rPr>
-                <w:rFonts w:eastAsia="Times New Roman" w:cs="Times New Roman"/>
-                <w:color w:val="000000"/>
-                <w:lang w:eastAsia="en-GB"/>
-              </w:rPr>
-              <w:t>GoodsShipment</w:t>
-            </w:r>
-            <w:proofErr w:type="spellEnd"/>
-          </w:p>
-          <w:p>
-            <w:pPr>
-              <w:spacing w:after="0" w:line="240" w:lineRule="auto"/>
-              <w:rPr>
-                <w:rFonts w:eastAsia="Times New Roman" w:cs="Times New Roman"/>
-                <w:color w:val="000000"/>
-                <w:lang w:eastAsia="en-GB"/>
-              </w:rPr>
-            </w:pPr>
-            <w:r>
-              <w:rPr>
-                <w:rFonts w:eastAsia="Times New Roman" w:cs="Times New Roman"/>
-                <w:color w:val="000000"/>
-                <w:lang w:eastAsia="en-GB"/>
-              </w:rPr>
-              <w:t>/</w:t>
-            </w:r>
-            <w:proofErr w:type="spellStart"/>
-            <w:r>
-              <w:rPr>
-                <w:rFonts w:eastAsia="Times New Roman" w:cs="Times New Roman"/>
-                <w:color w:val="000000"/>
-                <w:lang w:eastAsia="en-GB"/>
-              </w:rPr>
-              <w:t>GovernmentAgencyGoodsItem</w:t>
-            </w:r>
-            <w:proofErr w:type="spellEnd"/>
-            <w:r>
-              <w:rPr>
-                <w:rFonts w:eastAsia="Times New Roman" w:cs="Times New Roman"/>
-                <w:color w:val="000000"/>
-                <w:lang w:eastAsia="en-GB"/>
-              </w:rPr>
-              <w:t>/</w:t>
-            </w:r>
-            <w:proofErr w:type="spellStart"/>
-            <w:r>
-              <w:rPr>
-                <w:rFonts w:eastAsia="Times New Roman" w:cs="Times New Roman"/>
-                <w:color w:val="000000"/>
-                <w:lang w:eastAsia="en-GB"/>
-              </w:rPr>
-              <w:t>AdditionalDocument</w:t>
-            </w:r>
-            <w:proofErr w:type="spellEnd"/>
+              <w:t>/GovernmentAgencyGoodsItem/AdditionalDocument</w:t>
+            </w:r>
           </w:p>
           <w:p>
             <w:pPr>
@@ -4143,7 +3672,7 @@
                 <w:lang w:val="en-US" w:eastAsia="en-GB"/>
               </w:rPr>
             </w:pPr>
-            <w:bookmarkStart w:id="0" w:name="_Hlk527619898"/>
+            <w:bookmarkStart w:id="1" w:name="_Hlk527619898"/>
             <w:r>
               <w:rPr>
                 <w:rFonts w:ascii="Calibri" w:eastAsia="Times New Roman" w:hAnsi="Calibri" w:cs="Times New Roman"/>
@@ -4164,7 +3693,7 @@
               <w:t>-123456ABABAB1</w:t>
             </w:r>
           </w:p>
-          <w:bookmarkEnd w:id="0"/>
+          <w:bookmarkEnd w:id="1"/>
           <w:p>
             <w:pPr>
               <w:spacing w:after="0" w:line="240" w:lineRule="auto"/>
@@ -4282,7 +3811,6 @@
               </w:rPr>
               <w:t>UCR/</w:t>
             </w:r>
-            <w:proofErr w:type="spellStart"/>
             <w:r>
               <w:rPr>
                 <w:rFonts w:ascii="Calibri" w:eastAsia="Times New Roman" w:hAnsi="Calibri" w:cs="Times New Roman"/>
@@ -4291,7 +3819,6 @@
               </w:rPr>
               <w:t>TraderAssignedReferenceID</w:t>
             </w:r>
-            <w:proofErr w:type="spellEnd"/>
           </w:p>
         </w:tc>
       </w:tr>
@@ -4416,8 +3943,6 @@
             <w:r>
               <w:t>A</w:t>
             </w:r>
-            <w:bookmarkStart w:id="1" w:name="_GoBack"/>
-            <w:bookmarkEnd w:id="1"/>
           </w:p>
         </w:tc>
         <w:tc>
@@ -4488,18 +4013,8 @@
                 <w:color w:val="000000"/>
                 <w:lang w:eastAsia="en-GB"/>
               </w:rPr>
-              <w:t>Declaration/</w:t>
-            </w:r>
-            <w:proofErr w:type="spellStart"/>
-            <w:r>
-              <w:rPr>
-                <w:rFonts w:eastAsia="Times New Roman" w:cs="Times New Roman"/>
-                <w:color w:val="000000"/>
-                <w:lang w:eastAsia="en-GB"/>
-              </w:rPr>
-              <w:t>FunctionalReferenceID</w:t>
-            </w:r>
-            <w:proofErr w:type="spellEnd"/>
+              <w:t>Declaration/FunctionalReferenceID</w:t>
+            </w:r>
           </w:p>
         </w:tc>
       </w:tr>
@@ -4908,6 +4423,7 @@
                 <w:color w:val="000000"/>
                 <w:lang w:eastAsia="en-GB"/>
               </w:rPr>
+              <w:lastRenderedPageBreak/>
               <w:t>3/1</w:t>
             </w:r>
           </w:p>
@@ -5116,16 +4632,7 @@
                 <w:color w:val="000000"/>
                 <w:lang w:eastAsia="en-GB"/>
               </w:rPr>
-              <w:t xml:space="preserve">Bags </w:t>
-            </w:r>
-            <w:proofErr w:type="gramStart"/>
-            <w:r>
-              <w:rPr>
-                <w:rFonts w:ascii="Calibri" w:eastAsia="Times New Roman" w:hAnsi="Calibri" w:cs="Times New Roman"/>
-                <w:color w:val="000000"/>
-                <w:lang w:eastAsia="en-GB"/>
-              </w:rPr>
-              <w:t xml:space="preserve">Exports </w:t>
+              <w:t xml:space="preserve">Bags Exports </w:t>
             </w:r>
             <w:r>
               <w:rPr>
@@ -5141,35 +4648,36 @@
                 <w:color w:val="000000"/>
                 <w:lang w:eastAsia="en-GB"/>
               </w:rPr>
-              <w:t>into</w:t>
-            </w:r>
-            <w:proofErr w:type="gramEnd"/>
-            <w:r>
+              <w:t xml:space="preserve">into </w:t>
+            </w:r>
+          </w:p>
+          <w:p>
+            <w:pPr>
+              <w:spacing w:after="0" w:line="240" w:lineRule="auto"/>
               <w:rPr>
                 <w:rFonts w:eastAsia="Times New Roman" w:cs="Times New Roman"/>
                 <w:color w:val="000000"/>
                 <w:lang w:eastAsia="en-GB"/>
               </w:rPr>
-              <w:t xml:space="preserve"> </w:t>
-            </w:r>
-          </w:p>
-          <w:p>
-            <w:pPr>
-              <w:spacing w:after="0" w:line="240" w:lineRule="auto"/>
+            </w:pPr>
+            <w:r>
               <w:rPr>
                 <w:rFonts w:eastAsia="Times New Roman" w:cs="Times New Roman"/>
                 <w:color w:val="000000"/>
                 <w:lang w:eastAsia="en-GB"/>
               </w:rPr>
-            </w:pPr>
-            <w:r>
+              <w:t>Declaration/Exporter/Name</w:t>
+            </w:r>
+          </w:p>
+          <w:p>
+            <w:pPr>
+              <w:spacing w:after="0" w:line="240" w:lineRule="auto"/>
               <w:rPr>
                 <w:rFonts w:eastAsia="Times New Roman" w:cs="Times New Roman"/>
                 <w:color w:val="000000"/>
                 <w:lang w:eastAsia="en-GB"/>
               </w:rPr>
-              <w:t>Declaration/Exporter/Name</w:t>
-            </w:r>
+            </w:pPr>
           </w:p>
           <w:p>
             <w:pPr>
@@ -5180,50 +4688,50 @@
                 <w:lang w:eastAsia="en-GB"/>
               </w:rPr>
             </w:pPr>
-          </w:p>
-          <w:p>
-            <w:pPr>
-              <w:spacing w:after="0" w:line="240" w:lineRule="auto"/>
+            <w:r>
+              <w:rPr>
+                <w:rFonts w:ascii="Calibri" w:eastAsia="Times New Roman" w:hAnsi="Calibri" w:cs="Times New Roman"/>
+                <w:color w:val="000000"/>
+                <w:lang w:eastAsia="en-GB"/>
+              </w:rPr>
+              <w:t xml:space="preserve">1 Bags Avenue </w:t>
+            </w:r>
+            <w:r>
               <w:rPr>
                 <w:rFonts w:eastAsia="Times New Roman" w:cs="Times New Roman"/>
                 <w:color w:val="000000"/>
                 <w:lang w:eastAsia="en-GB"/>
               </w:rPr>
-            </w:pPr>
-            <w:r>
-              <w:rPr>
-                <w:rFonts w:ascii="Calibri" w:eastAsia="Times New Roman" w:hAnsi="Calibri" w:cs="Times New Roman"/>
-                <w:color w:val="000000"/>
-                <w:lang w:eastAsia="en-GB"/>
-              </w:rPr>
-              <w:t xml:space="preserve">1 Bags Avenue </w:t>
-            </w:r>
-            <w:r>
+              <w:t xml:space="preserve">into </w:t>
+            </w:r>
+          </w:p>
+          <w:p>
+            <w:pPr>
+              <w:spacing w:after="0" w:line="240" w:lineRule="auto"/>
               <w:rPr>
                 <w:rFonts w:eastAsia="Times New Roman" w:cs="Times New Roman"/>
                 <w:color w:val="000000"/>
                 <w:lang w:eastAsia="en-GB"/>
               </w:rPr>
-              <w:t xml:space="preserve">into </w:t>
-            </w:r>
-          </w:p>
-          <w:p>
-            <w:pPr>
-              <w:spacing w:after="0" w:line="240" w:lineRule="auto"/>
+            </w:pPr>
+            <w:r>
               <w:rPr>
                 <w:rFonts w:eastAsia="Times New Roman" w:cs="Times New Roman"/>
                 <w:color w:val="000000"/>
                 <w:lang w:eastAsia="en-GB"/>
               </w:rPr>
-            </w:pPr>
-            <w:r>
+              <w:t>Declaration/Exporter/Address/Line</w:t>
+            </w:r>
+          </w:p>
+          <w:p>
+            <w:pPr>
+              <w:spacing w:after="0" w:line="240" w:lineRule="auto"/>
               <w:rPr>
                 <w:rFonts w:eastAsia="Times New Roman" w:cs="Times New Roman"/>
                 <w:color w:val="000000"/>
                 <w:lang w:eastAsia="en-GB"/>
               </w:rPr>
-              <w:t>Declaration/Exporter/Address/Line</w:t>
-            </w:r>
+            </w:pPr>
           </w:p>
           <w:p>
             <w:pPr>
@@ -5234,62 +4742,68 @@
                 <w:lang w:eastAsia="en-GB"/>
               </w:rPr>
             </w:pPr>
-          </w:p>
-          <w:p>
-            <w:pPr>
-              <w:spacing w:after="0" w:line="240" w:lineRule="auto"/>
+            <w:r>
               <w:rPr>
                 <w:rFonts w:eastAsia="Times New Roman" w:cs="Times New Roman"/>
                 <w:color w:val="000000"/>
                 <w:lang w:eastAsia="en-GB"/>
               </w:rPr>
-            </w:pPr>
-            <w:r>
+              <w:t>US into</w:t>
+            </w:r>
+          </w:p>
+          <w:p>
+            <w:pPr>
+              <w:spacing w:after="0" w:line="240" w:lineRule="auto"/>
               <w:rPr>
                 <w:rFonts w:eastAsia="Times New Roman" w:cs="Times New Roman"/>
                 <w:color w:val="000000"/>
                 <w:lang w:eastAsia="en-GB"/>
               </w:rPr>
-              <w:t>US into</w:t>
-            </w:r>
-          </w:p>
-          <w:p>
-            <w:pPr>
-              <w:spacing w:after="0" w:line="240" w:lineRule="auto"/>
+            </w:pPr>
+            <w:r>
               <w:rPr>
                 <w:rFonts w:eastAsia="Times New Roman" w:cs="Times New Roman"/>
                 <w:color w:val="000000"/>
                 <w:lang w:eastAsia="en-GB"/>
               </w:rPr>
-            </w:pPr>
-            <w:r>
+              <w:t xml:space="preserve"> Declaration/Exporter/Address/CountryCode</w:t>
+            </w:r>
+          </w:p>
+          <w:p>
+            <w:pPr>
+              <w:spacing w:after="0" w:line="240" w:lineRule="auto"/>
               <w:rPr>
                 <w:rFonts w:eastAsia="Times New Roman" w:cs="Times New Roman"/>
                 <w:color w:val="000000"/>
                 <w:lang w:eastAsia="en-GB"/>
               </w:rPr>
-              <w:t xml:space="preserve"> Declaration/Exporter/Address/</w:t>
-            </w:r>
-            <w:proofErr w:type="spellStart"/>
-            <w:r>
+            </w:pPr>
+          </w:p>
+          <w:p>
+            <w:pPr>
+              <w:spacing w:after="0" w:line="240" w:lineRule="auto"/>
               <w:rPr>
                 <w:rFonts w:eastAsia="Times New Roman" w:cs="Times New Roman"/>
                 <w:color w:val="000000"/>
                 <w:lang w:eastAsia="en-GB"/>
               </w:rPr>
-              <w:t>CountryCode</w:t>
-            </w:r>
-            <w:proofErr w:type="spellEnd"/>
-          </w:p>
-          <w:p>
-            <w:pPr>
-              <w:spacing w:after="0" w:line="240" w:lineRule="auto"/>
+            </w:pPr>
+            <w:r>
+              <w:rPr>
+                <w:rFonts w:ascii="Calibri" w:eastAsia="Times New Roman" w:hAnsi="Calibri" w:cs="Times New Roman"/>
+                <w:color w:val="000000"/>
+                <w:lang w:eastAsia="en-GB"/>
+              </w:rPr>
+              <w:t>NY1 234</w:t>
+            </w:r>
+            <w:r>
               <w:rPr>
                 <w:rFonts w:eastAsia="Times New Roman" w:cs="Times New Roman"/>
                 <w:color w:val="000000"/>
                 <w:lang w:eastAsia="en-GB"/>
               </w:rPr>
-            </w:pPr>
+              <w:t xml:space="preserve"> into</w:t>
+            </w:r>
           </w:p>
           <w:p>
             <w:pPr>
@@ -5302,46 +4816,47 @@
             </w:pPr>
             <w:r>
               <w:rPr>
-                <w:rFonts w:ascii="Calibri" w:eastAsia="Times New Roman" w:hAnsi="Calibri" w:cs="Times New Roman"/>
-                <w:color w:val="000000"/>
-                <w:lang w:eastAsia="en-GB"/>
-              </w:rPr>
-              <w:t>NY1 234</w:t>
-            </w:r>
-            <w:r>
-              <w:rPr>
                 <w:rFonts w:eastAsia="Times New Roman" w:cs="Times New Roman"/>
                 <w:color w:val="000000"/>
                 <w:lang w:eastAsia="en-GB"/>
               </w:rPr>
-              <w:t xml:space="preserve"> into</w:t>
-            </w:r>
-          </w:p>
-          <w:p>
-            <w:pPr>
-              <w:spacing w:after="0" w:line="240" w:lineRule="auto"/>
+              <w:t xml:space="preserve"> Declaration/Exporter/Address/Postco</w:t>
+            </w:r>
+            <w:r>
               <w:rPr>
                 <w:rFonts w:eastAsia="Times New Roman" w:cs="Times New Roman"/>
                 <w:color w:val="000000"/>
                 <w:lang w:eastAsia="en-GB"/>
               </w:rPr>
-            </w:pPr>
-            <w:r>
+              <w:t>deID</w:t>
+            </w:r>
+          </w:p>
+          <w:p>
+            <w:pPr>
+              <w:spacing w:after="0" w:line="240" w:lineRule="auto"/>
               <w:rPr>
                 <w:rFonts w:eastAsia="Times New Roman" w:cs="Times New Roman"/>
                 <w:color w:val="000000"/>
                 <w:lang w:eastAsia="en-GB"/>
               </w:rPr>
-              <w:t xml:space="preserve"> Declaration/Exporter/Address/</w:t>
-            </w:r>
-            <w:proofErr w:type="spellStart"/>
-            <w:r>
+            </w:pPr>
+          </w:p>
+          <w:p>
+            <w:pPr>
+              <w:spacing w:after="0" w:line="240" w:lineRule="auto"/>
               <w:rPr>
                 <w:rFonts w:eastAsia="Times New Roman" w:cs="Times New Roman"/>
                 <w:color w:val="000000"/>
                 <w:lang w:eastAsia="en-GB"/>
               </w:rPr>
-              <w:t>Postco</w:t>
+            </w:pPr>
+            <w:r>
+              <w:rPr>
+                <w:rFonts w:ascii="Calibri" w:eastAsia="Times New Roman" w:hAnsi="Calibri" w:cs="Times New Roman"/>
+                <w:color w:val="000000"/>
+                <w:lang w:eastAsia="en-GB"/>
+              </w:rPr>
+              <w:t>New York</w:t>
             </w:r>
             <w:r>
               <w:rPr>
@@ -5349,9 +4864,8 @@
                 <w:color w:val="000000"/>
                 <w:lang w:eastAsia="en-GB"/>
               </w:rPr>
-              <w:t>deID</w:t>
-            </w:r>
-            <w:proofErr w:type="spellEnd"/>
+              <w:t xml:space="preserve"> into </w:t>
+            </w:r>
           </w:p>
           <w:p>
             <w:pPr>
@@ -5362,60 +4876,14 @@
                 <w:lang w:eastAsia="en-GB"/>
               </w:rPr>
             </w:pPr>
-          </w:p>
-          <w:p>
-            <w:pPr>
-              <w:spacing w:after="0" w:line="240" w:lineRule="auto"/>
+            <w:r>
               <w:rPr>
                 <w:rFonts w:eastAsia="Times New Roman" w:cs="Times New Roman"/>
                 <w:color w:val="000000"/>
                 <w:lang w:eastAsia="en-GB"/>
               </w:rPr>
-            </w:pPr>
-            <w:r>
-              <w:rPr>
-                <w:rFonts w:ascii="Calibri" w:eastAsia="Times New Roman" w:hAnsi="Calibri" w:cs="Times New Roman"/>
-                <w:color w:val="000000"/>
-                <w:lang w:eastAsia="en-GB"/>
-              </w:rPr>
-              <w:t>New York</w:t>
-            </w:r>
-            <w:r>
-              <w:rPr>
-                <w:rFonts w:eastAsia="Times New Roman" w:cs="Times New Roman"/>
-                <w:color w:val="000000"/>
-                <w:lang w:eastAsia="en-GB"/>
-              </w:rPr>
-              <w:t xml:space="preserve"> into </w:t>
-            </w:r>
-          </w:p>
-          <w:p>
-            <w:pPr>
-              <w:spacing w:after="0" w:line="240" w:lineRule="auto"/>
-              <w:rPr>
-                <w:rFonts w:eastAsia="Times New Roman" w:cs="Times New Roman"/>
-                <w:color w:val="000000"/>
-                <w:lang w:eastAsia="en-GB"/>
-              </w:rPr>
-            </w:pPr>
-            <w:r>
-              <w:rPr>
-                <w:rFonts w:eastAsia="Times New Roman" w:cs="Times New Roman"/>
-                <w:color w:val="000000"/>
-                <w:lang w:eastAsia="en-GB"/>
-              </w:rPr>
-              <w:t>Declaration/Exporter/Address/</w:t>
-            </w:r>
-            <w:proofErr w:type="spellStart"/>
-            <w:r>
-              <w:rPr>
-                <w:rFonts w:eastAsia="Times New Roman" w:cs="Times New Roman"/>
-                <w:color w:val="000000"/>
-                <w:lang w:eastAsia="en-GB"/>
-              </w:rPr>
-              <w:t>CityName</w:t>
-            </w:r>
-            <w:proofErr w:type="spellEnd"/>
+              <w:t>Declaration/Exporter/Address/CityName</w:t>
+            </w:r>
           </w:p>
           <w:p>
             <w:pPr>
@@ -5967,25 +5435,7 @@
                 <w:color w:val="000000"/>
                 <w:lang w:eastAsia="en-GB"/>
               </w:rPr>
-              <w:t>Declaration/</w:t>
-            </w:r>
-            <w:proofErr w:type="spellStart"/>
-            <w:r>
-              <w:rPr>
-                <w:rFonts w:eastAsia="Times New Roman" w:cs="Times New Roman"/>
-                <w:color w:val="000000"/>
-                <w:lang w:eastAsia="en-GB"/>
-              </w:rPr>
-              <w:t>GoodsShipment</w:t>
-            </w:r>
-            <w:proofErr w:type="spellEnd"/>
-            <w:r>
-              <w:rPr>
-                <w:rFonts w:eastAsia="Times New Roman" w:cs="Times New Roman"/>
-                <w:color w:val="000000"/>
-                <w:lang w:eastAsia="en-GB"/>
-              </w:rPr>
-              <w:t>/Importer/ID</w:t>
+              <w:t>Declaration/GoodsShipment/Importer/ID</w:t>
             </w:r>
           </w:p>
         </w:tc>
@@ -6377,6 +5827,7 @@
                 <w:color w:val="000000"/>
                 <w:lang w:eastAsia="en-GB"/>
               </w:rPr>
+              <w:lastRenderedPageBreak/>
               <w:t>3/19</w:t>
             </w:r>
           </w:p>
@@ -7654,7 +7105,16 @@
                 <w:color w:val="000000"/>
                 <w:lang w:eastAsia="en-GB"/>
               </w:rPr>
-              <w:t>If different from importer</w:t>
+              <w:t xml:space="preserve">If different </w:t>
+            </w:r>
+            <w:r>
+              <w:rPr>
+                <w:rFonts w:ascii="Calibri" w:eastAsia="Times New Roman" w:hAnsi="Calibri" w:cs="Times New Roman"/>
+                <w:color w:val="000000"/>
+                <w:lang w:eastAsia="en-GB"/>
+              </w:rPr>
+              <w:lastRenderedPageBreak/>
+              <w:t>from importer</w:t>
             </w:r>
           </w:p>
         </w:tc>
@@ -7676,6 +7136,7 @@
                 <w:rFonts w:ascii="Calibri" w:eastAsia="Times New Roman" w:hAnsi="Calibri" w:cs="Times New Roman"/>
                 <w:lang w:eastAsia="en-GB"/>
               </w:rPr>
+              <w:lastRenderedPageBreak/>
               <w:t>N/A</w:t>
             </w:r>
           </w:p>
@@ -7709,7 +7170,16 @@
                 <w:color w:val="000000"/>
                 <w:lang w:eastAsia="en-GB"/>
               </w:rPr>
-              <w:t>Not required as the buyer is the importer</w:t>
+              <w:t xml:space="preserve">Not required as the buyer is </w:t>
+            </w:r>
+            <w:r>
+              <w:rPr>
+                <w:rFonts w:ascii="Calibri" w:eastAsia="Times New Roman" w:hAnsi="Calibri" w:cs="Times New Roman"/>
+                <w:color w:val="000000"/>
+                <w:lang w:eastAsia="en-GB"/>
+              </w:rPr>
+              <w:lastRenderedPageBreak/>
+              <w:t>the importer</w:t>
             </w:r>
           </w:p>
         </w:tc>
@@ -8174,19 +7644,11 @@
                 <w:rFonts w:cstheme="minorHAnsi"/>
               </w:rPr>
             </w:pPr>
-            <w:proofErr w:type="spellStart"/>
-            <w:r>
-              <w:rPr>
-                <w:color w:val="000000"/>
-              </w:rPr>
-              <w:t>AuthorisationHolder</w:t>
-            </w:r>
-            <w:proofErr w:type="spellEnd"/>
-            <w:r>
-              <w:rPr>
-                <w:color w:val="000000"/>
-              </w:rPr>
-              <w:t>/ID</w:t>
+            <w:r>
+              <w:rPr>
+                <w:color w:val="000000"/>
+              </w:rPr>
+              <w:t>AuthorisationHolder/ID</w:t>
             </w:r>
           </w:p>
           <w:p>
@@ -8230,33 +7692,11 @@
                 <w:rFonts w:cstheme="minorHAnsi"/>
               </w:rPr>
             </w:pPr>
-            <w:proofErr w:type="spellStart"/>
-            <w:r>
-              <w:rPr>
-                <w:color w:val="000000"/>
-              </w:rPr>
-              <w:t>AuthorisationHolder</w:t>
-            </w:r>
-            <w:proofErr w:type="spellEnd"/>
-            <w:r>
-              <w:rPr>
-                <w:color w:val="000000"/>
-              </w:rPr>
-              <w:t>/</w:t>
-            </w:r>
-            <w:proofErr w:type="spellStart"/>
-            <w:r>
-              <w:rPr>
-                <w:color w:val="000000"/>
-              </w:rPr>
-              <w:t>CategoryCode</w:t>
-            </w:r>
-            <w:proofErr w:type="spellEnd"/>
-            <w:r>
-              <w:rPr>
-                <w:color w:val="000000"/>
-              </w:rPr>
-              <w:t xml:space="preserve"> </w:t>
+            <w:r>
+              <w:rPr>
+                <w:color w:val="000000"/>
+              </w:rPr>
+              <w:t xml:space="preserve">AuthorisationHolder/CategoryCode </w:t>
             </w:r>
           </w:p>
           <w:p>
@@ -8646,43 +8086,7 @@
                 <w:color w:val="000000"/>
                 <w:lang w:eastAsia="en-GB"/>
               </w:rPr>
-              <w:t>ation/</w:t>
-            </w:r>
-            <w:proofErr w:type="spellStart"/>
-            <w:r>
-              <w:rPr>
-                <w:rFonts w:ascii="Calibri" w:eastAsia="Times New Roman" w:hAnsi="Calibri" w:cs="Times New Roman"/>
-                <w:color w:val="000000"/>
-                <w:lang w:eastAsia="en-GB"/>
-              </w:rPr>
-              <w:t>GoodsShipment</w:t>
-            </w:r>
-            <w:proofErr w:type="spellEnd"/>
-            <w:r>
-              <w:rPr>
-                <w:rFonts w:ascii="Calibri" w:eastAsia="Times New Roman" w:hAnsi="Calibri" w:cs="Times New Roman"/>
-                <w:color w:val="000000"/>
-                <w:lang w:eastAsia="en-GB"/>
-              </w:rPr>
-              <w:t>/</w:t>
-            </w:r>
-            <w:proofErr w:type="spellStart"/>
-            <w:r>
-              <w:rPr>
-                <w:rFonts w:ascii="Calibri" w:eastAsia="Times New Roman" w:hAnsi="Calibri" w:cs="Times New Roman"/>
-                <w:color w:val="000000"/>
-                <w:lang w:eastAsia="en-GB"/>
-              </w:rPr>
-              <w:t>TradeTerms</w:t>
-            </w:r>
-            <w:proofErr w:type="spellEnd"/>
-            <w:r>
-              <w:rPr>
-                <w:rFonts w:ascii="Calibri" w:eastAsia="Times New Roman" w:hAnsi="Calibri" w:cs="Times New Roman"/>
-                <w:color w:val="000000"/>
-                <w:lang w:eastAsia="en-GB"/>
-              </w:rPr>
-              <w:t>/C</w:t>
+              <w:t>ation/GoodsShipment/TradeTerms/C</w:t>
             </w:r>
             <w:r>
               <w:rPr>
@@ -8739,62 +8143,16 @@
                 <w:color w:val="000000"/>
                 <w:lang w:eastAsia="en-GB"/>
               </w:rPr>
-              <w:t>Declaration/</w:t>
-            </w:r>
-            <w:proofErr w:type="spellStart"/>
-            <w:r>
-              <w:rPr>
-                <w:rFonts w:ascii="Calibri" w:eastAsia="Times New Roman" w:hAnsi="Calibri" w:cs="Times New Roman"/>
-                <w:color w:val="000000"/>
-                <w:lang w:eastAsia="en-GB"/>
-              </w:rPr>
-              <w:t>Go</w:t>
-            </w:r>
-            <w:r>
-              <w:rPr>
-                <w:rFonts w:ascii="Calibri" w:eastAsia="Times New Roman" w:hAnsi="Calibri" w:cs="Times New Roman"/>
-                <w:color w:val="000000"/>
-                <w:lang w:eastAsia="en-GB"/>
-              </w:rPr>
-              <w:t>odsShipment</w:t>
-            </w:r>
-            <w:proofErr w:type="spellEnd"/>
-            <w:r>
-              <w:rPr>
-                <w:rFonts w:ascii="Calibri" w:eastAsia="Times New Roman" w:hAnsi="Calibri" w:cs="Times New Roman"/>
-                <w:color w:val="000000"/>
-                <w:lang w:eastAsia="en-GB"/>
-              </w:rPr>
-              <w:t>/</w:t>
-            </w:r>
-            <w:proofErr w:type="spellStart"/>
-            <w:r>
-              <w:rPr>
-                <w:rFonts w:ascii="Calibri" w:eastAsia="Times New Roman" w:hAnsi="Calibri" w:cs="Times New Roman"/>
-                <w:color w:val="000000"/>
-                <w:lang w:eastAsia="en-GB"/>
-              </w:rPr>
-              <w:t>TradeTerms</w:t>
-            </w:r>
-            <w:proofErr w:type="spellEnd"/>
-            <w:r>
-              <w:rPr>
-                <w:rFonts w:ascii="Calibri" w:eastAsia="Times New Roman" w:hAnsi="Calibri" w:cs="Times New Roman"/>
-                <w:color w:val="000000"/>
-                <w:lang w:eastAsia="en-GB"/>
-              </w:rPr>
-              <w:t>/</w:t>
-            </w:r>
-            <w:proofErr w:type="spellStart"/>
-            <w:r>
-              <w:rPr>
-                <w:rFonts w:ascii="Calibri" w:eastAsia="Times New Roman" w:hAnsi="Calibri" w:cs="Times New Roman"/>
-                <w:color w:val="000000"/>
-                <w:lang w:eastAsia="en-GB"/>
-              </w:rPr>
-              <w:t>LocationID</w:t>
-            </w:r>
-            <w:proofErr w:type="spellEnd"/>
+              <w:t>Declaration/Go</w:t>
+            </w:r>
+            <w:r>
+              <w:rPr>
+                <w:rFonts w:ascii="Calibri" w:eastAsia="Times New Roman" w:hAnsi="Calibri" w:cs="Times New Roman"/>
+                <w:color w:val="000000"/>
+                <w:lang w:eastAsia="en-GB"/>
+              </w:rPr>
+              <w:t>odsShipment/TradeTerms/LocationID</w:t>
+            </w:r>
           </w:p>
         </w:tc>
       </w:tr>
@@ -9121,18 +8479,8 @@
                 <w:color w:val="000000"/>
                 <w:lang w:eastAsia="en-GB"/>
               </w:rPr>
-              <w:t xml:space="preserve">If measurement unit or override </w:t>
-            </w:r>
-            <w:proofErr w:type="spellStart"/>
-            <w:r>
-              <w:rPr>
-                <w:rFonts w:ascii="Calibri" w:eastAsia="Times New Roman" w:hAnsi="Calibri" w:cs="Times New Roman"/>
-                <w:color w:val="000000"/>
-                <w:lang w:eastAsia="en-GB"/>
-              </w:rPr>
-              <w:t>req’d</w:t>
-            </w:r>
-            <w:proofErr w:type="spellEnd"/>
+              <w:t>If measurement unit or override req’d</w:t>
+            </w:r>
           </w:p>
         </w:tc>
         <w:tc>
@@ -9331,18 +8679,8 @@
                 <w:color w:val="000000"/>
                 <w:lang w:eastAsia="en-GB"/>
               </w:rPr>
-              <w:t xml:space="preserve">If override </w:t>
-            </w:r>
-            <w:proofErr w:type="spellStart"/>
-            <w:r>
-              <w:rPr>
-                <w:rFonts w:ascii="Calibri" w:eastAsia="Times New Roman" w:hAnsi="Calibri" w:cs="Times New Roman"/>
-                <w:color w:val="000000"/>
-                <w:lang w:eastAsia="en-GB"/>
-              </w:rPr>
-              <w:t>req’d</w:t>
-            </w:r>
-            <w:proofErr w:type="spellEnd"/>
+              <w:t>If override req’d</w:t>
+            </w:r>
           </w:p>
         </w:tc>
         <w:tc>
@@ -9451,6 +8789,7 @@
                 <w:color w:val="000000"/>
                 <w:lang w:eastAsia="en-GB"/>
               </w:rPr>
+              <w:lastRenderedPageBreak/>
               <w:t>4/7</w:t>
             </w:r>
           </w:p>
@@ -9541,18 +8880,8 @@
                 <w:color w:val="000000"/>
                 <w:lang w:eastAsia="en-GB"/>
               </w:rPr>
-              <w:t xml:space="preserve">If override </w:t>
-            </w:r>
-            <w:proofErr w:type="spellStart"/>
-            <w:r>
-              <w:rPr>
-                <w:rFonts w:ascii="Calibri" w:eastAsia="Times New Roman" w:hAnsi="Calibri" w:cs="Times New Roman"/>
-                <w:color w:val="000000"/>
-                <w:lang w:eastAsia="en-GB"/>
-              </w:rPr>
-              <w:t>req’d</w:t>
-            </w:r>
-            <w:proofErr w:type="spellEnd"/>
+              <w:t>If override req’d</w:t>
+            </w:r>
           </w:p>
         </w:tc>
         <w:tc>
@@ -9990,21 +9319,12 @@
               </w:rPr>
               <w:t>Note: Only m</w:t>
             </w:r>
-            <w:proofErr w:type="spellStart"/>
-            <w:r>
-              <w:rPr>
-                <w:rFonts w:ascii="Calibri" w:eastAsia="Times New Roman" w:hAnsi="Calibri" w:cs="Times New Roman"/>
-                <w:lang w:eastAsia="en-GB"/>
-              </w:rPr>
-              <w:t>andatory</w:t>
-            </w:r>
-            <w:proofErr w:type="spellEnd"/>
-            <w:r>
-              <w:rPr>
-                <w:rFonts w:ascii="Calibri" w:eastAsia="Times New Roman" w:hAnsi="Calibri" w:cs="Times New Roman"/>
-                <w:lang w:eastAsia="en-GB"/>
-              </w:rPr>
-              <w:t xml:space="preserve"> if there are amounts to be added or deducted but which have not already been accounted for in the declared value</w:t>
+            <w:r>
+              <w:rPr>
+                <w:rFonts w:ascii="Calibri" w:eastAsia="Times New Roman" w:hAnsi="Calibri" w:cs="Times New Roman"/>
+                <w:lang w:eastAsia="en-GB"/>
+              </w:rPr>
+              <w:t>andatory if there are amounts to be added or deducted but which have not already been accounted for in the declared value</w:t>
             </w:r>
           </w:p>
         </w:tc>
@@ -10203,7 +9523,15 @@
                 <w:rFonts w:ascii="Calibri" w:eastAsia="Times New Roman" w:hAnsi="Calibri" w:cs="Times New Roman"/>
                 <w:lang w:eastAsia="en-GB"/>
               </w:rPr>
-              <w:t>D.E. 4/9, D.E. 4/11 or D.E. 4/1</w:t>
+              <w:t xml:space="preserve">D.E. 4/9, D.E. 4/11 </w:t>
+            </w:r>
+            <w:r>
+              <w:rPr>
+                <w:rFonts w:ascii="Calibri" w:eastAsia="Times New Roman" w:hAnsi="Calibri" w:cs="Times New Roman"/>
+                <w:lang w:eastAsia="en-GB"/>
+              </w:rPr>
+              <w:lastRenderedPageBreak/>
+              <w:t>or D.E. 4/1</w:t>
             </w:r>
             <w:r>
               <w:rPr>
@@ -10231,6 +9559,7 @@
                 <w:rFonts w:ascii="Calibri" w:eastAsia="Times New Roman" w:hAnsi="Calibri" w:cs="Times New Roman"/>
                 <w:lang w:val="en-US" w:eastAsia="en-GB"/>
               </w:rPr>
+              <w:lastRenderedPageBreak/>
               <w:t>N/A</w:t>
             </w:r>
           </w:p>
@@ -10619,25 +9948,7 @@
                 <w:color w:val="000000"/>
                 <w:lang w:eastAsia="en-GB"/>
               </w:rPr>
-              <w:t xml:space="preserve"> price influence </w:t>
-            </w:r>
-            <w:proofErr w:type="gramStart"/>
-            <w:r>
-              <w:rPr>
-                <w:rFonts w:ascii="Calibri" w:eastAsia="Times New Roman" w:hAnsi="Calibri" w:cs="Times New Roman"/>
-                <w:color w:val="000000"/>
-                <w:lang w:eastAsia="en-GB"/>
-              </w:rPr>
-              <w:t>as a result of</w:t>
-            </w:r>
-            <w:proofErr w:type="gramEnd"/>
-            <w:r>
-              <w:rPr>
-                <w:rFonts w:ascii="Calibri" w:eastAsia="Times New Roman" w:hAnsi="Calibri" w:cs="Times New Roman"/>
-                <w:color w:val="000000"/>
-                <w:lang w:eastAsia="en-GB"/>
-              </w:rPr>
-              <w:t xml:space="preserve"> a Party Relationship between the buyer and seller. </w:t>
+              <w:t xml:space="preserve"> price influence as a result of a Party Relationship between the buyer and seller. </w:t>
             </w:r>
           </w:p>
           <w:p>
@@ -10726,6 +10037,7 @@
                 <w:color w:val="000000"/>
                 <w:lang w:eastAsia="en-GB"/>
               </w:rPr>
+              <w:lastRenderedPageBreak/>
               <w:t xml:space="preserve">Fourth digit: 0 = the sale is </w:t>
             </w:r>
             <w:r>
@@ -10766,6 +10078,7 @@
                 <w:color w:val="000000"/>
                 <w:lang w:eastAsia="en-GB"/>
               </w:rPr>
+              <w:lastRenderedPageBreak/>
               <w:t>N/A</w:t>
             </w:r>
           </w:p>
@@ -11902,7 +11215,16 @@
                 <w:color w:val="000000"/>
                 <w:lang w:eastAsia="en-GB"/>
               </w:rPr>
-              <w:t>M where D.E. 4/17 begins with ‘1’</w:t>
+              <w:t xml:space="preserve">M where D.E. 4/17 </w:t>
+            </w:r>
+            <w:r>
+              <w:rPr>
+                <w:rFonts w:ascii="Calibri" w:eastAsia="Times New Roman" w:hAnsi="Calibri" w:cs="Times New Roman"/>
+                <w:color w:val="000000"/>
+                <w:lang w:eastAsia="en-GB"/>
+              </w:rPr>
+              <w:lastRenderedPageBreak/>
+              <w:t>begins with ‘1’</w:t>
             </w:r>
           </w:p>
         </w:tc>
@@ -11924,6 +11246,7 @@
                 <w:rFonts w:ascii="Calibri" w:eastAsia="Times New Roman" w:hAnsi="Calibri" w:cs="Times New Roman"/>
                 <w:lang w:eastAsia="en-GB"/>
               </w:rPr>
+              <w:lastRenderedPageBreak/>
               <w:t>TH</w:t>
             </w:r>
           </w:p>
@@ -12593,21 +11916,7 @@
               <w:rPr>
                 <w:rFonts w:cstheme="minorHAnsi"/>
               </w:rPr>
-              <w:t>Declaration/</w:t>
-            </w:r>
-            <w:proofErr w:type="spellStart"/>
-            <w:r>
-              <w:rPr>
-                <w:rFonts w:cstheme="minorHAnsi"/>
-              </w:rPr>
-              <w:t>GoodsShipment</w:t>
-            </w:r>
-            <w:proofErr w:type="spellEnd"/>
-            <w:r>
-              <w:rPr>
-                <w:rFonts w:cstheme="minorHAnsi"/>
-              </w:rPr>
-              <w:t>/Consignment</w:t>
+              <w:t>Declaration/GoodsShipment/Consignment</w:t>
             </w:r>
           </w:p>
           <w:p>
@@ -12623,21 +11932,7 @@
               <w:rPr>
                 <w:rFonts w:cstheme="minorHAnsi"/>
               </w:rPr>
-              <w:t>/</w:t>
-            </w:r>
-            <w:proofErr w:type="spellStart"/>
-            <w:r>
-              <w:rPr>
-                <w:rFonts w:cstheme="minorHAnsi"/>
-              </w:rPr>
-              <w:t>GoodsLocation</w:t>
-            </w:r>
-            <w:proofErr w:type="spellEnd"/>
-            <w:r>
-              <w:rPr>
-                <w:rFonts w:cstheme="minorHAnsi"/>
-              </w:rPr>
-              <w:t>/</w:t>
+              <w:t>/GoodsLocation/</w:t>
             </w:r>
             <w:r>
               <w:rPr>
@@ -12697,21 +11992,7 @@
               <w:rPr>
                 <w:rFonts w:cstheme="minorHAnsi"/>
               </w:rPr>
-              <w:t>Declaration/</w:t>
-            </w:r>
-            <w:proofErr w:type="spellStart"/>
-            <w:r>
-              <w:rPr>
-                <w:rFonts w:cstheme="minorHAnsi"/>
-              </w:rPr>
-              <w:t>GoodsShipment</w:t>
-            </w:r>
-            <w:proofErr w:type="spellEnd"/>
-            <w:r>
-              <w:rPr>
-                <w:rFonts w:cstheme="minorHAnsi"/>
-              </w:rPr>
-              <w:t>/Consignment</w:t>
+              <w:t>Declaration/GoodsShipment/Consignment</w:t>
             </w:r>
           </w:p>
           <w:p>
@@ -12727,30 +12008,8 @@
               <w:rPr>
                 <w:rFonts w:cstheme="minorHAnsi"/>
               </w:rPr>
-              <w:t>/</w:t>
-            </w:r>
-            <w:proofErr w:type="spellStart"/>
-            <w:r>
-              <w:rPr>
-                <w:rFonts w:cstheme="minorHAnsi"/>
-              </w:rPr>
-              <w:t>GoodsLocation</w:t>
-            </w:r>
-            <w:proofErr w:type="spellEnd"/>
-            <w:r>
-              <w:rPr>
-                <w:rFonts w:cstheme="minorHAnsi"/>
-              </w:rPr>
-              <w:t>/</w:t>
-            </w:r>
-            <w:proofErr w:type="spellStart"/>
-            <w:r>
-              <w:rPr>
-                <w:rFonts w:cstheme="minorHAnsi"/>
-              </w:rPr>
-              <w:t>TypeCode</w:t>
-            </w:r>
-            <w:proofErr w:type="spellEnd"/>
+              <w:t>/GoodsLocation/TypeCode</w:t>
+            </w:r>
           </w:p>
           <w:p>
             <w:pPr>
@@ -12797,21 +12056,7 @@
               <w:rPr>
                 <w:rFonts w:cstheme="minorHAnsi"/>
               </w:rPr>
-              <w:t>Declaration/</w:t>
-            </w:r>
-            <w:proofErr w:type="spellStart"/>
-            <w:r>
-              <w:rPr>
-                <w:rFonts w:cstheme="minorHAnsi"/>
-              </w:rPr>
-              <w:t>GoodsShipment</w:t>
-            </w:r>
-            <w:proofErr w:type="spellEnd"/>
-            <w:r>
-              <w:rPr>
-                <w:rFonts w:cstheme="minorHAnsi"/>
-              </w:rPr>
-              <w:t>/Consignment</w:t>
+              <w:t>Declaration/GoodsShipment/Consignment</w:t>
             </w:r>
           </w:p>
           <w:p>
@@ -12827,30 +12072,8 @@
               <w:rPr>
                 <w:rFonts w:cstheme="minorHAnsi"/>
               </w:rPr>
-              <w:t>/</w:t>
-            </w:r>
-            <w:proofErr w:type="spellStart"/>
-            <w:r>
-              <w:rPr>
-                <w:rFonts w:cstheme="minorHAnsi"/>
-              </w:rPr>
-              <w:t>GoodsLocation</w:t>
-            </w:r>
-            <w:proofErr w:type="spellEnd"/>
-            <w:r>
-              <w:rPr>
-                <w:rFonts w:cstheme="minorHAnsi"/>
-              </w:rPr>
-              <w:t>/Address/</w:t>
-            </w:r>
-            <w:proofErr w:type="spellStart"/>
-            <w:r>
-              <w:rPr>
-                <w:rFonts w:cstheme="minorHAnsi"/>
-              </w:rPr>
-              <w:t>TypeCode</w:t>
-            </w:r>
-            <w:proofErr w:type="spellEnd"/>
+              <w:t>/GoodsLocation/Address/TypeCode</w:t>
+            </w:r>
           </w:p>
           <w:p>
             <w:pPr>
@@ -12891,21 +12114,7 @@
               <w:rPr>
                 <w:rFonts w:cstheme="minorHAnsi"/>
               </w:rPr>
-              <w:t>Declaration/</w:t>
-            </w:r>
-            <w:proofErr w:type="spellStart"/>
-            <w:r>
-              <w:rPr>
-                <w:rFonts w:cstheme="minorHAnsi"/>
-              </w:rPr>
-              <w:t>GoodsShipment</w:t>
-            </w:r>
-            <w:proofErr w:type="spellEnd"/>
-            <w:r>
-              <w:rPr>
-                <w:rFonts w:cstheme="minorHAnsi"/>
-              </w:rPr>
-              <w:t>/Consignment</w:t>
+              <w:t>Declaration/GoodsShipment/Consignment</w:t>
             </w:r>
           </w:p>
           <w:p>
@@ -12921,35 +12130,7 @@
               <w:rPr>
                 <w:rFonts w:cstheme="minorHAnsi"/>
               </w:rPr>
-              <w:t>/</w:t>
-            </w:r>
-            <w:proofErr w:type="spellStart"/>
-            <w:r>
-              <w:rPr>
-                <w:rFonts w:cstheme="minorHAnsi"/>
-              </w:rPr>
-              <w:t>GoodsLocation</w:t>
-            </w:r>
-            <w:proofErr w:type="spellEnd"/>
-            <w:r>
-              <w:rPr>
-                <w:rFonts w:cstheme="minorHAnsi"/>
-              </w:rPr>
-              <w:t>/Address/</w:t>
-            </w:r>
-            <w:proofErr w:type="spellStart"/>
-            <w:r>
-              <w:rPr>
-                <w:rFonts w:cstheme="minorHAnsi"/>
-              </w:rPr>
-              <w:t>CountryCode</w:t>
-            </w:r>
-            <w:proofErr w:type="spellEnd"/>
-            <w:r>
-              <w:rPr>
-                <w:rFonts w:cstheme="minorHAnsi"/>
-              </w:rPr>
-              <w:t xml:space="preserve"> </w:t>
+              <w:t xml:space="preserve">/GoodsLocation/Address/CountryCode </w:t>
             </w:r>
           </w:p>
           <w:p>
@@ -13292,7 +12473,16 @@
                 <w:color w:val="000000"/>
                 <w:lang w:eastAsia="en-GB"/>
               </w:rPr>
-              <w:t>The Supervising Office Code for the HMRC Office overseeing the Customs Warehouse procedure (Peter Bennet House, Leeds)</w:t>
+              <w:t xml:space="preserve">The Supervising Office Code for the HMRC Office overseeing the Customs Warehouse procedure </w:t>
+            </w:r>
+            <w:r>
+              <w:rPr>
+                <w:rFonts w:ascii="Calibri" w:eastAsia="Times New Roman" w:hAnsi="Calibri" w:cs="Times New Roman"/>
+                <w:color w:val="000000"/>
+                <w:lang w:eastAsia="en-GB"/>
+              </w:rPr>
+              <w:lastRenderedPageBreak/>
+              <w:t>(Peter Bennet House, Leeds)</w:t>
             </w:r>
           </w:p>
         </w:tc>
@@ -13315,6 +12505,7 @@
                 <w:color w:val="000000"/>
                 <w:lang w:eastAsia="en-GB"/>
               </w:rPr>
+              <w:lastRenderedPageBreak/>
               <w:t xml:space="preserve"> </w:t>
             </w:r>
             <w:r>
@@ -13333,11 +12524,9 @@
               </w:rPr>
               <w:t>/</w:t>
             </w:r>
-            <w:proofErr w:type="spellStart"/>
             <w:r>
               <w:t>DeclarationOfficeID</w:t>
             </w:r>
-            <w:proofErr w:type="spellEnd"/>
           </w:p>
         </w:tc>
       </w:tr>
@@ -13518,27 +12707,35 @@
                 <w:color w:val="000000"/>
                 <w:lang w:eastAsia="en-GB"/>
               </w:rPr>
-              <w:t>Declaration/</w:t>
-            </w:r>
-            <w:proofErr w:type="spellStart"/>
-            <w:r>
+              <w:t>Declaration/GoodsShipment</w:t>
+            </w:r>
+          </w:p>
+          <w:p>
+            <w:pPr>
+              <w:spacing w:after="0" w:line="240" w:lineRule="auto"/>
               <w:rPr>
                 <w:rFonts w:eastAsia="Times New Roman" w:cs="Times New Roman"/>
                 <w:color w:val="000000"/>
                 <w:lang w:eastAsia="en-GB"/>
               </w:rPr>
-              <w:t>GoodsShipment</w:t>
-            </w:r>
-            <w:proofErr w:type="spellEnd"/>
-          </w:p>
-          <w:p>
-            <w:pPr>
-              <w:spacing w:after="0" w:line="240" w:lineRule="auto"/>
+            </w:pPr>
+            <w:r>
               <w:rPr>
                 <w:rFonts w:eastAsia="Times New Roman" w:cs="Times New Roman"/>
                 <w:color w:val="000000"/>
                 <w:lang w:eastAsia="en-GB"/>
               </w:rPr>
+              <w:t>/GovernmentAgencyGoodsItem/Commodity</w:t>
+            </w:r>
+          </w:p>
+          <w:p>
+            <w:pPr>
+              <w:spacing w:after="0" w:line="240" w:lineRule="auto"/>
+              <w:rPr>
+                <w:rFonts w:ascii="Calibri" w:eastAsia="Times New Roman" w:hAnsi="Calibri" w:cs="Times New Roman"/>
+                <w:color w:val="000000"/>
+                <w:lang w:eastAsia="en-GB"/>
+              </w:rPr>
             </w:pPr>
             <w:r>
               <w:rPr>
@@ -13546,72 +12743,8 @@
                 <w:color w:val="000000"/>
                 <w:lang w:eastAsia="en-GB"/>
               </w:rPr>
-              <w:t>/</w:t>
-            </w:r>
-            <w:proofErr w:type="spellStart"/>
-            <w:r>
-              <w:rPr>
-                <w:rFonts w:eastAsia="Times New Roman" w:cs="Times New Roman"/>
-                <w:color w:val="000000"/>
-                <w:lang w:eastAsia="en-GB"/>
-              </w:rPr>
-              <w:t>GovernmentAgencyGoodsItem</w:t>
-            </w:r>
-            <w:proofErr w:type="spellEnd"/>
-            <w:r>
-              <w:rPr>
-                <w:rFonts w:eastAsia="Times New Roman" w:cs="Times New Roman"/>
-                <w:color w:val="000000"/>
-                <w:lang w:eastAsia="en-GB"/>
-              </w:rPr>
-              <w:t>/Commodity</w:t>
-            </w:r>
-          </w:p>
-          <w:p>
-            <w:pPr>
-              <w:spacing w:after="0" w:line="240" w:lineRule="auto"/>
-              <w:rPr>
-                <w:rFonts w:ascii="Calibri" w:eastAsia="Times New Roman" w:hAnsi="Calibri" w:cs="Times New Roman"/>
-                <w:color w:val="000000"/>
-                <w:lang w:eastAsia="en-GB"/>
-              </w:rPr>
-            </w:pPr>
-            <w:r>
-              <w:rPr>
-                <w:rFonts w:eastAsia="Times New Roman" w:cs="Times New Roman"/>
-                <w:color w:val="000000"/>
-                <w:lang w:eastAsia="en-GB"/>
-              </w:rPr>
-              <w:t>/</w:t>
-            </w:r>
-            <w:proofErr w:type="spellStart"/>
-            <w:r>
-              <w:rPr>
-                <w:rFonts w:eastAsia="Times New Roman" w:cs="Times New Roman"/>
-                <w:color w:val="000000"/>
-                <w:lang w:eastAsia="en-GB"/>
-              </w:rPr>
-              <w:t>GoodsMeasure</w:t>
-            </w:r>
-            <w:proofErr w:type="spellEnd"/>
-            <w:r>
-              <w:rPr>
-                <w:rFonts w:eastAsia="Times New Roman" w:cs="Times New Roman"/>
-                <w:color w:val="000000"/>
-                <w:lang w:eastAsia="en-GB"/>
-              </w:rPr>
-              <w:t>/</w:t>
-            </w:r>
-            <w:proofErr w:type="spellStart"/>
-            <w:r>
-              <w:rPr>
-                <w:rFonts w:eastAsia="Times New Roman" w:cs="Times New Roman"/>
-                <w:color w:val="000000"/>
-                <w:lang w:eastAsia="en-GB"/>
-              </w:rPr>
-              <w:t>NetNetWeightMeasure</w:t>
-            </w:r>
-            <w:proofErr w:type="spellEnd"/>
+              <w:t>/GoodsMeasure/NetNetWeightMeasure</w:t>
+            </w:r>
           </w:p>
         </w:tc>
       </w:tr>
@@ -13993,27 +13126,35 @@
                 <w:color w:val="000000"/>
                 <w:lang w:eastAsia="en-GB"/>
               </w:rPr>
-              <w:t>Declaration/</w:t>
-            </w:r>
-            <w:proofErr w:type="spellStart"/>
-            <w:r>
+              <w:t>Declaration/GoodsShipment</w:t>
+            </w:r>
+          </w:p>
+          <w:p>
+            <w:pPr>
+              <w:spacing w:after="0" w:line="240" w:lineRule="auto"/>
               <w:rPr>
                 <w:rFonts w:eastAsia="Times New Roman" w:cs="Times New Roman"/>
                 <w:color w:val="000000"/>
                 <w:lang w:eastAsia="en-GB"/>
               </w:rPr>
-              <w:t>GoodsShipment</w:t>
-            </w:r>
-            <w:proofErr w:type="spellEnd"/>
-          </w:p>
-          <w:p>
-            <w:pPr>
-              <w:spacing w:after="0" w:line="240" w:lineRule="auto"/>
+            </w:pPr>
+            <w:r>
               <w:rPr>
                 <w:rFonts w:eastAsia="Times New Roman" w:cs="Times New Roman"/>
                 <w:color w:val="000000"/>
                 <w:lang w:eastAsia="en-GB"/>
               </w:rPr>
+              <w:t>/GovernmentAgencyGoodsItem/Commodity</w:t>
+            </w:r>
+          </w:p>
+          <w:p>
+            <w:pPr>
+              <w:spacing w:after="0" w:line="240" w:lineRule="auto"/>
+              <w:rPr>
+                <w:rFonts w:ascii="Calibri" w:eastAsia="Times New Roman" w:hAnsi="Calibri" w:cs="Times New Roman"/>
+                <w:color w:val="000000"/>
+                <w:lang w:eastAsia="en-GB"/>
+              </w:rPr>
             </w:pPr>
             <w:r>
               <w:rPr>
@@ -14021,72 +13162,8 @@
                 <w:color w:val="000000"/>
                 <w:lang w:eastAsia="en-GB"/>
               </w:rPr>
-              <w:t>/</w:t>
-            </w:r>
-            <w:proofErr w:type="spellStart"/>
-            <w:r>
-              <w:rPr>
-                <w:rFonts w:eastAsia="Times New Roman" w:cs="Times New Roman"/>
-                <w:color w:val="000000"/>
-                <w:lang w:eastAsia="en-GB"/>
-              </w:rPr>
-              <w:t>GovernmentAgencyGoodsItem</w:t>
-            </w:r>
-            <w:proofErr w:type="spellEnd"/>
-            <w:r>
-              <w:rPr>
-                <w:rFonts w:eastAsia="Times New Roman" w:cs="Times New Roman"/>
-                <w:color w:val="000000"/>
-                <w:lang w:eastAsia="en-GB"/>
-              </w:rPr>
-              <w:t>/Commodity</w:t>
-            </w:r>
-          </w:p>
-          <w:p>
-            <w:pPr>
-              <w:spacing w:after="0" w:line="240" w:lineRule="auto"/>
-              <w:rPr>
-                <w:rFonts w:ascii="Calibri" w:eastAsia="Times New Roman" w:hAnsi="Calibri" w:cs="Times New Roman"/>
-                <w:color w:val="000000"/>
-                <w:lang w:eastAsia="en-GB"/>
-              </w:rPr>
-            </w:pPr>
-            <w:r>
-              <w:rPr>
-                <w:rFonts w:eastAsia="Times New Roman" w:cs="Times New Roman"/>
-                <w:color w:val="000000"/>
-                <w:lang w:eastAsia="en-GB"/>
-              </w:rPr>
-              <w:t>/</w:t>
-            </w:r>
-            <w:proofErr w:type="spellStart"/>
-            <w:r>
-              <w:rPr>
-                <w:rFonts w:eastAsia="Times New Roman" w:cs="Times New Roman"/>
-                <w:color w:val="000000"/>
-                <w:lang w:eastAsia="en-GB"/>
-              </w:rPr>
-              <w:t>GoodsMeasure</w:t>
-            </w:r>
-            <w:proofErr w:type="spellEnd"/>
-            <w:r>
-              <w:rPr>
-                <w:rFonts w:eastAsia="Times New Roman" w:cs="Times New Roman"/>
-                <w:color w:val="000000"/>
-                <w:lang w:eastAsia="en-GB"/>
-              </w:rPr>
-              <w:t>/</w:t>
-            </w:r>
-            <w:proofErr w:type="spellStart"/>
-            <w:r>
-              <w:rPr>
-                <w:rFonts w:eastAsia="Times New Roman" w:cs="Times New Roman"/>
-                <w:color w:val="000000"/>
-                <w:lang w:eastAsia="en-GB"/>
-              </w:rPr>
-              <w:t>GrossMassMeasure</w:t>
-            </w:r>
-            <w:proofErr w:type="spellEnd"/>
+              <w:t>/GoodsMeasure/GrossMassMeasure</w:t>
+            </w:r>
           </w:p>
         </w:tc>
       </w:tr>
@@ -14257,53 +13334,25 @@
                 <w:color w:val="000000"/>
                 <w:lang w:eastAsia="en-GB"/>
               </w:rPr>
-              <w:t>Declaration/</w:t>
-            </w:r>
-            <w:proofErr w:type="spellStart"/>
-            <w:r>
+              <w:t>Declaration/GoodsShipment</w:t>
+            </w:r>
+          </w:p>
+          <w:p>
+            <w:pPr>
+              <w:spacing w:after="0" w:line="240" w:lineRule="auto"/>
               <w:rPr>
                 <w:rFonts w:eastAsia="Times New Roman" w:cs="Times New Roman"/>
                 <w:color w:val="000000"/>
                 <w:lang w:eastAsia="en-GB"/>
               </w:rPr>
-              <w:t>GoodsShipment</w:t>
-            </w:r>
-            <w:proofErr w:type="spellEnd"/>
-          </w:p>
-          <w:p>
-            <w:pPr>
-              <w:spacing w:after="0" w:line="240" w:lineRule="auto"/>
+            </w:pPr>
+            <w:r>
               <w:rPr>
                 <w:rFonts w:eastAsia="Times New Roman" w:cs="Times New Roman"/>
                 <w:color w:val="000000"/>
                 <w:lang w:eastAsia="en-GB"/>
               </w:rPr>
-            </w:pPr>
-            <w:r>
-              <w:rPr>
-                <w:rFonts w:eastAsia="Times New Roman" w:cs="Times New Roman"/>
-                <w:color w:val="000000"/>
-                <w:lang w:eastAsia="en-GB"/>
-              </w:rPr>
-              <w:t>/</w:t>
-            </w:r>
-            <w:proofErr w:type="spellStart"/>
-            <w:r>
-              <w:rPr>
-                <w:rFonts w:eastAsia="Times New Roman" w:cs="Times New Roman"/>
-                <w:color w:val="000000"/>
-                <w:lang w:eastAsia="en-GB"/>
-              </w:rPr>
-              <w:t>GovernmentAgencyGoodsItem</w:t>
-            </w:r>
-            <w:proofErr w:type="spellEnd"/>
-            <w:r>
-              <w:rPr>
-                <w:rFonts w:eastAsia="Times New Roman" w:cs="Times New Roman"/>
-                <w:color w:val="000000"/>
-                <w:lang w:eastAsia="en-GB"/>
-              </w:rPr>
-              <w:t>/Commodity</w:t>
+              <w:t>/GovernmentAgencyGoodsItem/Commodity</w:t>
             </w:r>
           </w:p>
           <w:p>
@@ -14503,64 +13552,26 @@
                 <w:color w:val="000000"/>
                 <w:lang w:eastAsia="en-GB"/>
               </w:rPr>
-              <w:t>Declaration/</w:t>
-            </w:r>
-            <w:proofErr w:type="spellStart"/>
+              <w:t>Declaration/GoodsShipment</w:t>
+            </w:r>
+          </w:p>
+          <w:p>
+            <w:pPr>
+              <w:spacing w:after="0" w:line="240" w:lineRule="auto"/>
+              <w:rPr>
+                <w:rFonts w:ascii="Calibri" w:eastAsia="Times New Roman" w:hAnsi="Calibri" w:cs="Times New Roman"/>
+                <w:color w:val="000000"/>
+                <w:lang w:eastAsia="en-GB"/>
+              </w:rPr>
+            </w:pPr>
             <w:r>
               <w:rPr>
                 <w:rFonts w:eastAsia="Times New Roman" w:cs="Times New Roman"/>
                 <w:color w:val="000000"/>
                 <w:lang w:eastAsia="en-GB"/>
               </w:rPr>
-              <w:t>GoodsShipment</w:t>
-            </w:r>
-            <w:proofErr w:type="spellEnd"/>
-          </w:p>
-          <w:p>
-            <w:pPr>
-              <w:spacing w:after="0" w:line="240" w:lineRule="auto"/>
-              <w:rPr>
-                <w:rFonts w:ascii="Calibri" w:eastAsia="Times New Roman" w:hAnsi="Calibri" w:cs="Times New Roman"/>
-                <w:color w:val="000000"/>
-                <w:lang w:eastAsia="en-GB"/>
-              </w:rPr>
-            </w:pPr>
-            <w:r>
-              <w:rPr>
-                <w:rFonts w:eastAsia="Times New Roman" w:cs="Times New Roman"/>
-                <w:color w:val="000000"/>
-                <w:lang w:eastAsia="en-GB"/>
-              </w:rPr>
-              <w:t>/</w:t>
-            </w:r>
-            <w:proofErr w:type="spellStart"/>
-            <w:r>
-              <w:rPr>
-                <w:rFonts w:eastAsia="Times New Roman" w:cs="Times New Roman"/>
-                <w:color w:val="000000"/>
-                <w:lang w:eastAsia="en-GB"/>
-              </w:rPr>
-              <w:t>GovernmentAgencyGoodsItem</w:t>
-            </w:r>
-            <w:proofErr w:type="spellEnd"/>
-            <w:r>
-              <w:rPr>
-                <w:rFonts w:eastAsia="Times New Roman" w:cs="Times New Roman"/>
-                <w:color w:val="000000"/>
-                <w:lang w:eastAsia="en-GB"/>
-              </w:rPr>
-              <w:t>/Packaging/</w:t>
-            </w:r>
-            <w:proofErr w:type="spellStart"/>
-            <w:r>
-              <w:rPr>
-                <w:rFonts w:eastAsia="Times New Roman" w:cs="Times New Roman"/>
-                <w:color w:val="000000"/>
-                <w:lang w:eastAsia="en-GB"/>
-              </w:rPr>
-              <w:t>TypeCode</w:t>
-            </w:r>
-            <w:proofErr w:type="spellEnd"/>
+              <w:t>/GovernmentAgencyGoodsItem/Packaging/TypeCode</w:t>
+            </w:r>
           </w:p>
         </w:tc>
       </w:tr>
@@ -14723,27 +13734,35 @@
                 <w:color w:val="000000"/>
                 <w:lang w:eastAsia="en-GB"/>
               </w:rPr>
-              <w:t>Declaration/</w:t>
-            </w:r>
-            <w:proofErr w:type="spellStart"/>
-            <w:r>
+              <w:t>Declaration/GoodsShipment</w:t>
+            </w:r>
+          </w:p>
+          <w:p>
+            <w:pPr>
+              <w:spacing w:after="0" w:line="240" w:lineRule="auto"/>
               <w:rPr>
                 <w:rFonts w:eastAsia="Times New Roman" w:cs="Times New Roman"/>
                 <w:color w:val="000000"/>
                 <w:lang w:eastAsia="en-GB"/>
               </w:rPr>
-              <w:t>GoodsShipment</w:t>
-            </w:r>
-            <w:proofErr w:type="spellEnd"/>
-          </w:p>
-          <w:p>
-            <w:pPr>
-              <w:spacing w:after="0" w:line="240" w:lineRule="auto"/>
+            </w:pPr>
+            <w:r>
               <w:rPr>
                 <w:rFonts w:eastAsia="Times New Roman" w:cs="Times New Roman"/>
                 <w:color w:val="000000"/>
                 <w:lang w:eastAsia="en-GB"/>
               </w:rPr>
+              <w:t>/GovernmentAgencyGoodsItem/Packaging</w:t>
+            </w:r>
+          </w:p>
+          <w:p>
+            <w:pPr>
+              <w:spacing w:after="0" w:line="240" w:lineRule="auto"/>
+              <w:rPr>
+                <w:rFonts w:ascii="Calibri" w:eastAsia="Times New Roman" w:hAnsi="Calibri" w:cs="Times New Roman"/>
+                <w:color w:val="000000"/>
+                <w:lang w:eastAsia="en-GB"/>
+              </w:rPr>
             </w:pPr>
             <w:r>
               <w:rPr>
@@ -14751,54 +13770,8 @@
                 <w:color w:val="000000"/>
                 <w:lang w:eastAsia="en-GB"/>
               </w:rPr>
-              <w:t>/</w:t>
-            </w:r>
-            <w:proofErr w:type="spellStart"/>
-            <w:r>
-              <w:rPr>
-                <w:rFonts w:eastAsia="Times New Roman" w:cs="Times New Roman"/>
-                <w:color w:val="000000"/>
-                <w:lang w:eastAsia="en-GB"/>
-              </w:rPr>
-              <w:t>GovernmentAgencyGoodsItem</w:t>
-            </w:r>
-            <w:proofErr w:type="spellEnd"/>
-            <w:r>
-              <w:rPr>
-                <w:rFonts w:eastAsia="Times New Roman" w:cs="Times New Roman"/>
-                <w:color w:val="000000"/>
-                <w:lang w:eastAsia="en-GB"/>
-              </w:rPr>
-              <w:t>/Packaging</w:t>
-            </w:r>
-          </w:p>
-          <w:p>
-            <w:pPr>
-              <w:spacing w:after="0" w:line="240" w:lineRule="auto"/>
-              <w:rPr>
-                <w:rFonts w:ascii="Calibri" w:eastAsia="Times New Roman" w:hAnsi="Calibri" w:cs="Times New Roman"/>
-                <w:color w:val="000000"/>
-                <w:lang w:eastAsia="en-GB"/>
-              </w:rPr>
-            </w:pPr>
-            <w:r>
-              <w:rPr>
-                <w:rFonts w:eastAsia="Times New Roman" w:cs="Times New Roman"/>
-                <w:color w:val="000000"/>
-                <w:lang w:eastAsia="en-GB"/>
-              </w:rPr>
-              <w:t>/</w:t>
-            </w:r>
-            <w:proofErr w:type="spellStart"/>
-            <w:r>
-              <w:rPr>
-                <w:rFonts w:eastAsia="Times New Roman" w:cs="Times New Roman"/>
-                <w:color w:val="000000"/>
-                <w:lang w:eastAsia="en-GB"/>
-              </w:rPr>
-              <w:t>QuantityQuantity</w:t>
-            </w:r>
-            <w:proofErr w:type="spellEnd"/>
+              <w:t>/QuantityQuantity</w:t>
+            </w:r>
           </w:p>
         </w:tc>
       </w:tr>
@@ -14961,27 +13934,35 @@
                 <w:color w:val="000000"/>
                 <w:lang w:eastAsia="en-GB"/>
               </w:rPr>
-              <w:t>Declaration/</w:t>
-            </w:r>
-            <w:proofErr w:type="spellStart"/>
-            <w:r>
+              <w:t>Declaration/GoodsShipment</w:t>
+            </w:r>
+          </w:p>
+          <w:p>
+            <w:pPr>
+              <w:spacing w:after="0" w:line="240" w:lineRule="auto"/>
               <w:rPr>
                 <w:rFonts w:eastAsia="Times New Roman" w:cs="Times New Roman"/>
                 <w:color w:val="000000"/>
                 <w:lang w:eastAsia="en-GB"/>
               </w:rPr>
-              <w:t>GoodsShipment</w:t>
-            </w:r>
-            <w:proofErr w:type="spellEnd"/>
-          </w:p>
-          <w:p>
-            <w:pPr>
-              <w:spacing w:after="0" w:line="240" w:lineRule="auto"/>
+            </w:pPr>
+            <w:r>
               <w:rPr>
                 <w:rFonts w:eastAsia="Times New Roman" w:cs="Times New Roman"/>
                 <w:color w:val="000000"/>
                 <w:lang w:eastAsia="en-GB"/>
               </w:rPr>
+              <w:t>/GovernmentAgencyGoodsItem/Packaging</w:t>
+            </w:r>
+          </w:p>
+          <w:p>
+            <w:pPr>
+              <w:spacing w:after="0" w:line="240" w:lineRule="auto"/>
+              <w:rPr>
+                <w:rFonts w:ascii="Calibri" w:eastAsia="Times New Roman" w:hAnsi="Calibri" w:cs="Times New Roman"/>
+                <w:color w:val="000000"/>
+                <w:lang w:eastAsia="en-GB"/>
+              </w:rPr>
             </w:pPr>
             <w:r>
               <w:rPr>
@@ -14989,54 +13970,8 @@
                 <w:color w:val="000000"/>
                 <w:lang w:eastAsia="en-GB"/>
               </w:rPr>
-              <w:t>/</w:t>
-            </w:r>
-            <w:proofErr w:type="spellStart"/>
-            <w:r>
-              <w:rPr>
-                <w:rFonts w:eastAsia="Times New Roman" w:cs="Times New Roman"/>
-                <w:color w:val="000000"/>
-                <w:lang w:eastAsia="en-GB"/>
-              </w:rPr>
-              <w:t>GovernmentAgencyGoodsItem</w:t>
-            </w:r>
-            <w:proofErr w:type="spellEnd"/>
-            <w:r>
-              <w:rPr>
-                <w:rFonts w:eastAsia="Times New Roman" w:cs="Times New Roman"/>
-                <w:color w:val="000000"/>
-                <w:lang w:eastAsia="en-GB"/>
-              </w:rPr>
-              <w:t>/Packaging</w:t>
-            </w:r>
-          </w:p>
-          <w:p>
-            <w:pPr>
-              <w:spacing w:after="0" w:line="240" w:lineRule="auto"/>
-              <w:rPr>
-                <w:rFonts w:ascii="Calibri" w:eastAsia="Times New Roman" w:hAnsi="Calibri" w:cs="Times New Roman"/>
-                <w:color w:val="000000"/>
-                <w:lang w:eastAsia="en-GB"/>
-              </w:rPr>
-            </w:pPr>
-            <w:r>
-              <w:rPr>
-                <w:rFonts w:eastAsia="Times New Roman" w:cs="Times New Roman"/>
-                <w:color w:val="000000"/>
-                <w:lang w:eastAsia="en-GB"/>
-              </w:rPr>
-              <w:t>/</w:t>
-            </w:r>
-            <w:proofErr w:type="spellStart"/>
-            <w:r>
-              <w:rPr>
-                <w:rFonts w:eastAsia="Times New Roman" w:cs="Times New Roman"/>
-                <w:color w:val="000000"/>
-                <w:lang w:eastAsia="en-GB"/>
-              </w:rPr>
-              <w:t>MarksNumbersID</w:t>
-            </w:r>
-            <w:proofErr w:type="spellEnd"/>
+              <w:t>/MarksNumbersID</w:t>
+            </w:r>
           </w:p>
         </w:tc>
       </w:tr>
@@ -15155,25 +14090,7 @@
                 <w:color w:val="000000"/>
                 <w:lang w:eastAsia="en-GB"/>
               </w:rPr>
-              <w:t xml:space="preserve">Where </w:t>
-            </w:r>
-            <w:proofErr w:type="spellStart"/>
-            <w:r>
-              <w:rPr>
-                <w:rFonts w:ascii="Calibri" w:eastAsia="Times New Roman" w:hAnsi="Calibri" w:cs="Times New Roman"/>
-                <w:color w:val="000000"/>
-                <w:lang w:eastAsia="en-GB"/>
-              </w:rPr>
-              <w:t>Taric</w:t>
-            </w:r>
-            <w:proofErr w:type="spellEnd"/>
-            <w:r>
-              <w:rPr>
-                <w:rFonts w:ascii="Calibri" w:eastAsia="Times New Roman" w:hAnsi="Calibri" w:cs="Times New Roman"/>
-                <w:color w:val="000000"/>
-                <w:lang w:eastAsia="en-GB"/>
-              </w:rPr>
-              <w:t xml:space="preserve"> measure requires</w:t>
+              <w:t>Where Taric measure requires</w:t>
             </w:r>
           </w:p>
         </w:tc>
@@ -15275,6 +14192,7 @@
                 <w:color w:val="000000"/>
                 <w:lang w:eastAsia="en-GB"/>
               </w:rPr>
+              <w:lastRenderedPageBreak/>
               <w:t>6/14</w:t>
             </w:r>
           </w:p>
@@ -15470,53 +14388,25 @@
                 <w:color w:val="000000"/>
                 <w:lang w:eastAsia="en-GB"/>
               </w:rPr>
-              <w:t>Declaration/</w:t>
-            </w:r>
-            <w:proofErr w:type="spellStart"/>
-            <w:r>
+              <w:t>Declaration/GoodsShipment</w:t>
+            </w:r>
+          </w:p>
+          <w:p>
+            <w:pPr>
+              <w:spacing w:after="0" w:line="240" w:lineRule="auto"/>
               <w:rPr>
                 <w:rFonts w:eastAsia="Times New Roman" w:cs="Times New Roman"/>
                 <w:color w:val="000000"/>
                 <w:lang w:eastAsia="en-GB"/>
               </w:rPr>
-              <w:t>GoodsShipment</w:t>
-            </w:r>
-            <w:proofErr w:type="spellEnd"/>
-          </w:p>
-          <w:p>
-            <w:pPr>
-              <w:spacing w:after="0" w:line="240" w:lineRule="auto"/>
+            </w:pPr>
+            <w:r>
               <w:rPr>
                 <w:rFonts w:eastAsia="Times New Roman" w:cs="Times New Roman"/>
                 <w:color w:val="000000"/>
                 <w:lang w:eastAsia="en-GB"/>
               </w:rPr>
-            </w:pPr>
-            <w:r>
-              <w:rPr>
-                <w:rFonts w:eastAsia="Times New Roman" w:cs="Times New Roman"/>
-                <w:color w:val="000000"/>
-                <w:lang w:eastAsia="en-GB"/>
-              </w:rPr>
-              <w:t>/</w:t>
-            </w:r>
-            <w:proofErr w:type="spellStart"/>
-            <w:r>
-              <w:rPr>
-                <w:rFonts w:eastAsia="Times New Roman" w:cs="Times New Roman"/>
-                <w:color w:val="000000"/>
-                <w:lang w:eastAsia="en-GB"/>
-              </w:rPr>
-              <w:t>GovernmentAgencyGoodsItem</w:t>
-            </w:r>
-            <w:proofErr w:type="spellEnd"/>
-            <w:r>
-              <w:rPr>
-                <w:rFonts w:eastAsia="Times New Roman" w:cs="Times New Roman"/>
-                <w:color w:val="000000"/>
-                <w:lang w:eastAsia="en-GB"/>
-              </w:rPr>
-              <w:t>/Commodity/</w:t>
+              <w:t>/GovernmentAgencyGoodsItem/Commodity/</w:t>
             </w:r>
           </w:p>
           <w:p>
@@ -15788,53 +14678,25 @@
                 <w:color w:val="000000"/>
                 <w:lang w:eastAsia="en-GB"/>
               </w:rPr>
-              <w:t>Declaration/</w:t>
-            </w:r>
-            <w:proofErr w:type="spellStart"/>
-            <w:r>
+              <w:t>Declaration/GoodsShipment</w:t>
+            </w:r>
+          </w:p>
+          <w:p>
+            <w:pPr>
+              <w:spacing w:after="0" w:line="240" w:lineRule="auto"/>
               <w:rPr>
                 <w:rFonts w:eastAsia="Times New Roman" w:cs="Times New Roman"/>
                 <w:color w:val="000000"/>
                 <w:lang w:eastAsia="en-GB"/>
               </w:rPr>
-              <w:t>GoodsShipment</w:t>
-            </w:r>
-            <w:proofErr w:type="spellEnd"/>
-          </w:p>
-          <w:p>
-            <w:pPr>
-              <w:spacing w:after="0" w:line="240" w:lineRule="auto"/>
+            </w:pPr>
+            <w:r>
               <w:rPr>
                 <w:rFonts w:eastAsia="Times New Roman" w:cs="Times New Roman"/>
                 <w:color w:val="000000"/>
                 <w:lang w:eastAsia="en-GB"/>
               </w:rPr>
-            </w:pPr>
-            <w:r>
-              <w:rPr>
-                <w:rFonts w:eastAsia="Times New Roman" w:cs="Times New Roman"/>
-                <w:color w:val="000000"/>
-                <w:lang w:eastAsia="en-GB"/>
-              </w:rPr>
-              <w:t>/</w:t>
-            </w:r>
-            <w:proofErr w:type="spellStart"/>
-            <w:r>
-              <w:rPr>
-                <w:rFonts w:eastAsia="Times New Roman" w:cs="Times New Roman"/>
-                <w:color w:val="000000"/>
-                <w:lang w:eastAsia="en-GB"/>
-              </w:rPr>
-              <w:t>GovernmentAgencyGoodsItem</w:t>
-            </w:r>
-            <w:proofErr w:type="spellEnd"/>
-            <w:r>
-              <w:rPr>
-                <w:rFonts w:eastAsia="Times New Roman" w:cs="Times New Roman"/>
-                <w:color w:val="000000"/>
-                <w:lang w:eastAsia="en-GB"/>
-              </w:rPr>
-              <w:t>/Commodity/</w:t>
+              <w:t>/GovernmentAgencyGoodsItem/Commodity/</w:t>
             </w:r>
           </w:p>
           <w:p>
@@ -16452,18 +15314,8 @@
                 <w:iCs/>
                 <w:lang w:val="en-US" w:eastAsia="en-GB"/>
               </w:rPr>
-              <w:t>Declaration/</w:t>
-            </w:r>
-            <w:proofErr w:type="spellStart"/>
-            <w:r>
-              <w:rPr>
-                <w:rFonts w:eastAsia="Times New Roman" w:cs="Times New Roman"/>
-                <w:iCs/>
-                <w:lang w:val="en-US" w:eastAsia="en-GB"/>
-              </w:rPr>
-              <w:t>TotalPackageQuantity</w:t>
-            </w:r>
-            <w:proofErr w:type="spellEnd"/>
+              <w:t>Declaration/TotalPackageQuantity</w:t>
+            </w:r>
           </w:p>
         </w:tc>
       </w:tr>
@@ -16635,7 +15487,17 @@
                 <w:iCs/>
                 <w:lang w:val="en-US" w:eastAsia="en-GB"/>
               </w:rPr>
-              <w:t>Note: Unlike CHIEF this must now be completed</w:t>
+              <w:t xml:space="preserve">Note: Unlike CHIEF this </w:t>
+            </w:r>
+            <w:r>
+              <w:rPr>
+                <w:rFonts w:ascii="Calibri" w:eastAsia="Times New Roman" w:hAnsi="Calibri" w:cs="Times New Roman"/>
+                <w:i/>
+                <w:iCs/>
+                <w:lang w:val="en-US" w:eastAsia="en-GB"/>
+              </w:rPr>
+              <w:lastRenderedPageBreak/>
+              <w:t>must now be completed</w:t>
             </w:r>
           </w:p>
         </w:tc>
@@ -16656,6 +15518,7 @@
                 <w:rFonts w:ascii="Calibri" w:eastAsia="Times New Roman" w:hAnsi="Calibri" w:cs="Times New Roman"/>
                 <w:lang w:eastAsia="en-GB"/>
               </w:rPr>
+              <w:lastRenderedPageBreak/>
               <w:t>D</w:t>
             </w:r>
             <w:r>
@@ -16664,51 +15527,32 @@
                 <w:color w:val="000000"/>
                 <w:lang w:eastAsia="en-GB"/>
               </w:rPr>
-              <w:t>eclaration/</w:t>
-            </w:r>
-            <w:proofErr w:type="spellStart"/>
+              <w:t>eclaration/GoodsShipment</w:t>
+            </w:r>
             <w:r>
               <w:rPr>
                 <w:rFonts w:eastAsia="Times New Roman" w:cs="Times New Roman"/>
-                <w:color w:val="000000"/>
-                <w:lang w:eastAsia="en-GB"/>
-              </w:rPr>
-              <w:t>GoodsShipment</w:t>
-            </w:r>
-            <w:proofErr w:type="spellEnd"/>
-            <w:r>
+                <w:lang w:eastAsia="en-GB"/>
+              </w:rPr>
+              <w:t>/Consignment</w:t>
+            </w:r>
+          </w:p>
+          <w:p>
+            <w:pPr>
+              <w:spacing w:after="0" w:line="240" w:lineRule="auto"/>
               <w:rPr>
                 <w:rFonts w:eastAsia="Times New Roman" w:cs="Times New Roman"/>
-                <w:lang w:eastAsia="en-GB"/>
-              </w:rPr>
-              <w:t>/Consignment</w:t>
-            </w:r>
-          </w:p>
-          <w:p>
-            <w:pPr>
-              <w:spacing w:after="0" w:line="240" w:lineRule="auto"/>
+                <w:color w:val="000000"/>
+                <w:lang w:eastAsia="en-GB"/>
+              </w:rPr>
+            </w:pPr>
+            <w:r>
               <w:rPr>
                 <w:rFonts w:eastAsia="Times New Roman" w:cs="Times New Roman"/>
-                <w:color w:val="000000"/>
-                <w:lang w:eastAsia="en-GB"/>
-              </w:rPr>
-            </w:pPr>
-            <w:r>
-              <w:rPr>
-                <w:rFonts w:eastAsia="Times New Roman" w:cs="Times New Roman"/>
-                <w:lang w:eastAsia="en-GB"/>
-              </w:rPr>
-              <w:t>/</w:t>
-            </w:r>
-            <w:proofErr w:type="spellStart"/>
-            <w:r>
-              <w:rPr>
-                <w:rFonts w:eastAsia="Times New Roman" w:cs="Times New Roman"/>
-                <w:lang w:eastAsia="en-GB"/>
-              </w:rPr>
-              <w:t>ContainerCode</w:t>
-            </w:r>
-            <w:proofErr w:type="spellEnd"/>
+                <w:lang w:eastAsia="en-GB"/>
+              </w:rPr>
+              <w:t>/ContainerCode</w:t>
+            </w:r>
           </w:p>
           <w:p>
             <w:pPr>
@@ -17412,43 +16256,7 @@
                 <w:color w:val="000000"/>
                 <w:lang w:eastAsia="en-GB"/>
               </w:rPr>
-              <w:t>Declaration/</w:t>
-            </w:r>
-            <w:proofErr w:type="spellStart"/>
-            <w:r>
-              <w:rPr>
-                <w:rFonts w:eastAsia="Times New Roman" w:cs="Times New Roman"/>
-                <w:color w:val="000000"/>
-                <w:lang w:eastAsia="en-GB"/>
-              </w:rPr>
-              <w:t>GoodsShipment</w:t>
-            </w:r>
-            <w:proofErr w:type="spellEnd"/>
-            <w:r>
-              <w:rPr>
-                <w:rFonts w:eastAsia="Times New Roman" w:cs="Times New Roman"/>
-                <w:color w:val="000000"/>
-                <w:lang w:eastAsia="en-GB"/>
-              </w:rPr>
-              <w:t>/Consignment/</w:t>
-            </w:r>
-            <w:proofErr w:type="spellStart"/>
-            <w:r>
-              <w:rPr>
-                <w:rFonts w:eastAsia="Times New Roman" w:cs="Times New Roman"/>
-                <w:color w:val="000000"/>
-                <w:lang w:eastAsia="en-GB"/>
-              </w:rPr>
-              <w:t>TransportEquipment</w:t>
-            </w:r>
-            <w:proofErr w:type="spellEnd"/>
-            <w:r>
-              <w:rPr>
-                <w:rFonts w:eastAsia="Times New Roman" w:cs="Times New Roman"/>
-                <w:color w:val="000000"/>
-                <w:lang w:eastAsia="en-GB"/>
-              </w:rPr>
-              <w:t>/ID</w:t>
+              <w:t>Declaration/GoodsShipment/Consignment/TransportEquipment/ID</w:t>
             </w:r>
           </w:p>
         </w:tc>
@@ -17660,23 +16468,13 @@
                 <w:lang w:eastAsia="en-GB"/>
               </w:rPr>
             </w:pPr>
-            <w:proofErr w:type="spellStart"/>
-            <w:r>
-              <w:rPr>
-                <w:rFonts w:ascii="Calibri" w:eastAsia="Times New Roman" w:hAnsi="Calibri" w:cs="Times New Roman"/>
-                <w:color w:val="000000"/>
-                <w:lang w:eastAsia="en-GB"/>
-              </w:rPr>
-              <w:t>Quota</w:t>
-            </w:r>
-            <w:proofErr w:type="spellEnd"/>
-            <w:r>
-              <w:rPr>
-                <w:rFonts w:ascii="Calibri" w:eastAsia="Times New Roman" w:hAnsi="Calibri" w:cs="Times New Roman"/>
-                <w:color w:val="000000"/>
-                <w:lang w:eastAsia="en-GB"/>
-              </w:rPr>
-              <w:t xml:space="preserve"> order number</w:t>
+            <w:r>
+              <w:rPr>
+                <w:rFonts w:ascii="Calibri" w:eastAsia="Times New Roman" w:hAnsi="Calibri" w:cs="Times New Roman"/>
+                <w:color w:val="000000"/>
+                <w:lang w:eastAsia="en-GB"/>
+              </w:rPr>
+              <w:t>Quota order number</w:t>
             </w:r>
           </w:p>
         </w:tc>
@@ -17852,6 +16650,7 @@
                 <w:color w:val="000000"/>
                 <w:lang w:eastAsia="en-GB"/>
               </w:rPr>
+              <w:lastRenderedPageBreak/>
               <w:t>8/2</w:t>
             </w:r>
           </w:p>
@@ -18195,34 +16994,7 @@
                 <w:color w:val="000000"/>
                 <w:lang w:eastAsia="en-GB"/>
               </w:rPr>
-              <w:t>eclaration/</w:t>
-            </w:r>
-            <w:proofErr w:type="spellStart"/>
-            <w:r>
-              <w:rPr>
-                <w:rFonts w:ascii="Calibri" w:eastAsia="Times New Roman" w:hAnsi="Calibri" w:cs="Times New Roman"/>
-                <w:color w:val="000000"/>
-                <w:lang w:eastAsia="en-GB"/>
-              </w:rPr>
-              <w:t>ObligationGuarantee</w:t>
-            </w:r>
-            <w:proofErr w:type="spellEnd"/>
-            <w:r>
-              <w:rPr>
-                <w:rFonts w:ascii="Calibri" w:eastAsia="Times New Roman" w:hAnsi="Calibri" w:cs="Times New Roman"/>
-                <w:color w:val="000000"/>
-                <w:lang w:eastAsia="en-GB"/>
-              </w:rPr>
-              <w:t>/</w:t>
-            </w:r>
-            <w:proofErr w:type="spellStart"/>
-            <w:r>
-              <w:rPr>
-                <w:rFonts w:ascii="Calibri" w:eastAsia="Times New Roman" w:hAnsi="Calibri" w:cs="Times New Roman"/>
-                <w:color w:val="000000"/>
-                <w:lang w:eastAsia="en-GB"/>
-              </w:rPr>
-              <w:t>S</w:t>
+              <w:t>eclaration/ObligationGuarantee/S</w:t>
             </w:r>
             <w:r>
               <w:rPr>
@@ -18240,78 +17012,54 @@
               </w:rPr>
               <w:t>Code</w:t>
             </w:r>
-            <w:proofErr w:type="spellEnd"/>
-          </w:p>
-          <w:p>
-            <w:pPr>
-              <w:spacing w:after="0" w:line="240" w:lineRule="auto"/>
-              <w:rPr>
-                <w:rFonts w:ascii="Calibri" w:eastAsia="Times New Roman" w:hAnsi="Calibri" w:cs="Times New Roman"/>
-                <w:color w:val="000000"/>
-                <w:lang w:eastAsia="en-GB"/>
-              </w:rPr>
-            </w:pPr>
-          </w:p>
-          <w:p>
-            <w:pPr>
-              <w:spacing w:after="0" w:line="240" w:lineRule="auto"/>
-              <w:rPr>
-                <w:rFonts w:ascii="Calibri" w:eastAsia="Times New Roman" w:hAnsi="Calibri" w:cs="Times New Roman"/>
-                <w:color w:val="000000"/>
-                <w:lang w:eastAsia="en-GB"/>
-              </w:rPr>
-            </w:pPr>
-            <w:proofErr w:type="spellStart"/>
-            <w:r>
-              <w:t>Guaranteenotrequired</w:t>
-            </w:r>
-            <w:proofErr w:type="spellEnd"/>
-            <w:r>
-              <w:t xml:space="preserve"> into</w:t>
-            </w:r>
-          </w:p>
-          <w:p>
-            <w:pPr>
-              <w:spacing w:after="0" w:line="240" w:lineRule="auto"/>
-              <w:rPr>
-                <w:rFonts w:ascii="Calibri" w:eastAsia="Times New Roman" w:hAnsi="Calibri" w:cs="Times New Roman"/>
-                <w:color w:val="000000"/>
-                <w:lang w:eastAsia="en-GB"/>
-              </w:rPr>
-            </w:pPr>
-            <w:r>
-              <w:rPr>
-                <w:rFonts w:ascii="Calibri" w:eastAsia="Times New Roman" w:hAnsi="Calibri" w:cs="Times New Roman"/>
-                <w:color w:val="000000"/>
-                <w:lang w:eastAsia="en-GB"/>
-              </w:rPr>
-              <w:t>Declaration/</w:t>
-            </w:r>
-            <w:proofErr w:type="spellStart"/>
-            <w:r>
-              <w:rPr>
-                <w:rFonts w:ascii="Calibri" w:eastAsia="Times New Roman" w:hAnsi="Calibri" w:cs="Times New Roman"/>
-                <w:color w:val="000000"/>
-                <w:lang w:eastAsia="en-GB"/>
-              </w:rPr>
-              <w:t>Obl</w:t>
-            </w:r>
-            <w:r>
-              <w:rPr>
-                <w:rFonts w:ascii="Calibri" w:eastAsia="Times New Roman" w:hAnsi="Calibri" w:cs="Times New Roman"/>
-                <w:color w:val="000000"/>
-                <w:lang w:eastAsia="en-GB"/>
-              </w:rPr>
-              <w:t>igationGuarantee</w:t>
-            </w:r>
-            <w:proofErr w:type="spellEnd"/>
-            <w:r>
-              <w:rPr>
-                <w:rFonts w:ascii="Calibri" w:eastAsia="Times New Roman" w:hAnsi="Calibri" w:cs="Times New Roman"/>
-                <w:color w:val="000000"/>
-                <w:lang w:eastAsia="en-GB"/>
-              </w:rPr>
-              <w:t>/ID</w:t>
+          </w:p>
+          <w:p>
+            <w:pPr>
+              <w:spacing w:after="0" w:line="240" w:lineRule="auto"/>
+              <w:rPr>
+                <w:rFonts w:ascii="Calibri" w:eastAsia="Times New Roman" w:hAnsi="Calibri" w:cs="Times New Roman"/>
+                <w:color w:val="000000"/>
+                <w:lang w:eastAsia="en-GB"/>
+              </w:rPr>
+            </w:pPr>
+          </w:p>
+          <w:p>
+            <w:pPr>
+              <w:spacing w:after="0" w:line="240" w:lineRule="auto"/>
+              <w:rPr>
+                <w:rFonts w:ascii="Calibri" w:eastAsia="Times New Roman" w:hAnsi="Calibri" w:cs="Times New Roman"/>
+                <w:color w:val="000000"/>
+                <w:lang w:eastAsia="en-GB"/>
+              </w:rPr>
+            </w:pPr>
+            <w:r>
+              <w:t>Guaranteenotrequired into</w:t>
+            </w:r>
+          </w:p>
+          <w:p>
+            <w:pPr>
+              <w:spacing w:after="0" w:line="240" w:lineRule="auto"/>
+              <w:rPr>
+                <w:rFonts w:ascii="Calibri" w:eastAsia="Times New Roman" w:hAnsi="Calibri" w:cs="Times New Roman"/>
+                <w:color w:val="000000"/>
+                <w:lang w:eastAsia="en-GB"/>
+              </w:rPr>
+            </w:pPr>
+            <w:r>
+              <w:rPr>
+                <w:rFonts w:ascii="Calibri" w:eastAsia="Times New Roman" w:hAnsi="Calibri" w:cs="Times New Roman"/>
+                <w:color w:val="000000"/>
+                <w:lang w:eastAsia="en-GB"/>
+              </w:rPr>
+              <w:t>Declaration/Obl</w:t>
+            </w:r>
+            <w:r>
+              <w:rPr>
+                <w:rFonts w:ascii="Calibri" w:eastAsia="Times New Roman" w:hAnsi="Calibri" w:cs="Times New Roman"/>
+                <w:color w:val="000000"/>
+                <w:lang w:eastAsia="en-GB"/>
+              </w:rPr>
+              <w:t>igationGuarantee/ID</w:t>
             </w:r>
           </w:p>
           <w:p>
@@ -18352,33 +17100,10 @@
                 <w:color w:val="000000"/>
                 <w:lang w:eastAsia="en-GB"/>
               </w:rPr>
-              <w:t>Declaration/</w:t>
-            </w:r>
-            <w:proofErr w:type="spellStart"/>
-            <w:r>
-              <w:rPr>
-                <w:rFonts w:ascii="Calibri" w:eastAsia="Times New Roman" w:hAnsi="Calibri" w:cs="Times New Roman"/>
-                <w:color w:val="000000"/>
-                <w:lang w:eastAsia="en-GB"/>
-              </w:rPr>
-              <w:t>ObligationGuarantee</w:t>
-            </w:r>
-            <w:proofErr w:type="spellEnd"/>
-            <w:r>
-              <w:rPr>
-                <w:rFonts w:ascii="Calibri" w:eastAsia="Times New Roman" w:hAnsi="Calibri" w:cs="Times New Roman"/>
-                <w:color w:val="000000"/>
-                <w:lang w:eastAsia="en-GB"/>
-              </w:rPr>
-              <w:t>/</w:t>
-            </w:r>
-            <w:proofErr w:type="spellStart"/>
-            <w:r>
-              <w:t>SupervisingOffice</w:t>
-            </w:r>
-            <w:proofErr w:type="spellEnd"/>
-            <w:r>
-              <w:t>/ID</w:t>
+              <w:t>Declaration/ObligationGuarantee/</w:t>
+            </w:r>
+            <w:r>
+              <w:t>SupervisingOffice/ID</w:t>
             </w:r>
           </w:p>
         </w:tc>
@@ -18531,22 +17256,14 @@
               <w:rPr>
                 <w:rFonts w:cstheme="minorHAnsi"/>
               </w:rPr>
-              <w:t>1’ Transactions involving actual or intended transfer of ownership from residents to non-</w:t>
-            </w:r>
-            <w:proofErr w:type="spellStart"/>
+              <w:t>1’ Transactions involving actual or intended transfer of ownership from residents to non-residents</w:t>
+            </w:r>
             <w:r>
               <w:rPr>
                 <w:rFonts w:cstheme="minorHAnsi"/>
               </w:rPr>
-              <w:t>residents</w:t>
-            </w:r>
-            <w:r>
-              <w:rPr>
-                <w:rFonts w:cstheme="minorHAnsi"/>
-              </w:rPr>
               <w:t>A</w:t>
             </w:r>
-            <w:proofErr w:type="spellEnd"/>
             <w:r>
               <w:rPr>
                 <w:rFonts w:cstheme="minorHAnsi"/>
@@ -18569,6 +17286,7 @@
                 <w:rFonts w:cstheme="minorHAnsi"/>
                 <w:i/>
               </w:rPr>
+              <w:lastRenderedPageBreak/>
               <w:t>Note: Second digit is not mandatory</w:t>
             </w:r>
           </w:p>
@@ -18592,6 +17310,7 @@
                 <w:color w:val="000000"/>
                 <w:lang w:eastAsia="en-GB"/>
               </w:rPr>
+              <w:lastRenderedPageBreak/>
               <w:t>N/A</w:t>
             </w:r>
           </w:p>
@@ -18911,8 +17630,12 @@
     </w:tbl>
     <w:p/>
     <w:sectPr>
-      <w:headerReference w:type="default" r:id="rId8"/>
-      <w:footerReference w:type="default" r:id="rId9"/>
+      <w:headerReference w:type="even" r:id="rId8"/>
+      <w:headerReference w:type="default" r:id="rId9"/>
+      <w:footerReference w:type="even" r:id="rId10"/>
+      <w:footerReference w:type="default" r:id="rId11"/>
+      <w:headerReference w:type="first" r:id="rId12"/>
+      <w:footerReference w:type="first" r:id="rId13"/>
       <w:pgSz w:w="16840" w:h="11907" w:orient="landscape" w:code="9"/>
       <w:pgMar w:top="1440" w:right="1440" w:bottom="1440" w:left="1440" w:header="709" w:footer="709" w:gutter="0"/>
       <w:cols w:space="708"/>
@@ -18923,7 +17646,7 @@
 </file>
 
 <file path=word/endnotes.xml><?xml version="1.0" encoding="utf-8"?>
-<w:endnotes xmlns:wpc="http://schemas.microsoft.com/office/word/2010/wordprocessingCanvas" xmlns:cx="http://schemas.microsoft.com/office/drawing/2014/chartex" xmlns:cx1="http://schemas.microsoft.com/office/drawing/2015/9/8/chartex" xmlns:cx2="http://schemas.microsoft.com/office/drawing/2015/10/21/chartex" xmlns:cx3="http://schemas.microsoft.com/office/drawing/2016/5/9/chartex" xmlns:cx4="http://schemas.microsoft.com/office/drawing/2016/5/10/chartex" xmlns:cx5="http://schemas.microsoft.com/office/drawing/2016/5/11/chartex" xmlns:cx6="http://schemas.microsoft.com/office/drawing/2016/5/12/chartex" xmlns:cx7="http://schemas.microsoft.com/office/drawing/2016/5/13/chartex" xmlns:cx8="http://schemas.microsoft.com/office/drawing/2016/5/14/chartex" xmlns:mc="http://schemas.openxmlformats.org/markup-compatibility/2006" xmlns:aink="http://schemas.microsoft.com/office/drawing/2016/ink" xmlns:am3d="http://schemas.microsoft.com/office/drawing/2017/model3d" xmlns:o="urn:schemas-microsoft-com:office:office" xmlns:r="http://schemas.openxmlformats.org/officeDocument/2006/relationships" xmlns:m="http://schemas.openxmlformats.org/officeDocument/2006/math" xmlns:v="urn:schemas-microsoft-com:vml" xmlns:wp14="http://schemas.microsoft.com/office/word/2010/wordprocessingDrawing" xmlns:wp="http://schemas.openxmlformats.org/drawingml/2006/wordprocessingDrawing" xmlns:w10="urn:schemas-microsoft-com:office:word" xmlns:w="http://schemas.openxmlformats.org/wordprocessingml/2006/main" xmlns:w14="http://schemas.microsoft.com/office/word/2010/wordml" xmlns:w15="http://schemas.microsoft.com/office/word/2012/wordml" xmlns:w16cid="http://schemas.microsoft.com/office/word/2016/wordml/cid" xmlns:w16se="http://schemas.microsoft.com/office/word/2015/wordml/symex" xmlns:wpg="http://schemas.microsoft.com/office/word/2010/wordprocessingGroup" xmlns:wpi="http://schemas.microsoft.com/office/word/2010/wordprocessingInk" xmlns:wne="http://schemas.microsoft.com/office/word/2006/wordml" xmlns:wps="http://schemas.microsoft.com/office/word/2010/wordprocessingShape" mc:Ignorable="w14 w15 w16se w16cid wp14">
+<w:endnotes xmlns:wpc="http://schemas.microsoft.com/office/word/2010/wordprocessingCanvas" xmlns:mc="http://schemas.openxmlformats.org/markup-compatibility/2006" xmlns:o="urn:schemas-microsoft-com:office:office" xmlns:r="http://schemas.openxmlformats.org/officeDocument/2006/relationships" xmlns:m="http://schemas.openxmlformats.org/officeDocument/2006/math" xmlns:v="urn:schemas-microsoft-com:vml" xmlns:wp14="http://schemas.microsoft.com/office/word/2010/wordprocessingDrawing" xmlns:wp="http://schemas.openxmlformats.org/drawingml/2006/wordprocessingDrawing" xmlns:w10="urn:schemas-microsoft-com:office:word" xmlns:w="http://schemas.openxmlformats.org/wordprocessingml/2006/main" xmlns:w14="http://schemas.microsoft.com/office/word/2010/wordml" xmlns:w15="http://schemas.microsoft.com/office/word/2012/wordml" xmlns:wpg="http://schemas.microsoft.com/office/word/2010/wordprocessingGroup" xmlns:wpi="http://schemas.microsoft.com/office/word/2010/wordprocessingInk" xmlns:wne="http://schemas.microsoft.com/office/word/2006/wordml" xmlns:wps="http://schemas.microsoft.com/office/word/2010/wordprocessingShape" mc:Ignorable="w14 w15 wp14">
   <w:endnote w:type="separator" w:id="-1">
     <w:p>
       <w:pPr>
@@ -18955,7 +17678,17 @@
 </file>
 
 <file path=word/footer1.xml><?xml version="1.0" encoding="utf-8"?>
-<w:ftr xmlns:wpc="http://schemas.microsoft.com/office/word/2010/wordprocessingCanvas" xmlns:cx="http://schemas.microsoft.com/office/drawing/2014/chartex" xmlns:cx1="http://schemas.microsoft.com/office/drawing/2015/9/8/chartex" xmlns:cx2="http://schemas.microsoft.com/office/drawing/2015/10/21/chartex" xmlns:cx3="http://schemas.microsoft.com/office/drawing/2016/5/9/chartex" xmlns:cx4="http://schemas.microsoft.com/office/drawing/2016/5/10/chartex" xmlns:cx5="http://schemas.microsoft.com/office/drawing/2016/5/11/chartex" xmlns:cx6="http://schemas.microsoft.com/office/drawing/2016/5/12/chartex" xmlns:cx7="http://schemas.microsoft.com/office/drawing/2016/5/13/chartex" xmlns:cx8="http://schemas.microsoft.com/office/drawing/2016/5/14/chartex" xmlns:mc="http://schemas.openxmlformats.org/markup-compatibility/2006" xmlns:aink="http://schemas.microsoft.com/office/drawing/2016/ink" xmlns:am3d="http://schemas.microsoft.com/office/drawing/2017/model3d" xmlns:o="urn:schemas-microsoft-com:office:office" xmlns:r="http://schemas.openxmlformats.org/officeDocument/2006/relationships" xmlns:m="http://schemas.openxmlformats.org/officeDocument/2006/math" xmlns:v="urn:schemas-microsoft-com:vml" xmlns:wp14="http://schemas.microsoft.com/office/word/2010/wordprocessingDrawing" xmlns:wp="http://schemas.openxmlformats.org/drawingml/2006/wordprocessingDrawing" xmlns:w10="urn:schemas-microsoft-com:office:word" xmlns:w="http://schemas.openxmlformats.org/wordprocessingml/2006/main" xmlns:w14="http://schemas.microsoft.com/office/word/2010/wordml" xmlns:w15="http://schemas.microsoft.com/office/word/2012/wordml" xmlns:w16cid="http://schemas.microsoft.com/office/word/2016/wordml/cid" xmlns:w16se="http://schemas.microsoft.com/office/word/2015/wordml/symex" xmlns:wpg="http://schemas.microsoft.com/office/word/2010/wordprocessingGroup" xmlns:wpi="http://schemas.microsoft.com/office/word/2010/wordprocessingInk" xmlns:wne="http://schemas.microsoft.com/office/word/2006/wordml" xmlns:wps="http://schemas.microsoft.com/office/word/2010/wordprocessingShape" mc:Ignorable="w14 w15 w16se w16cid wp14">
+<w:ftr xmlns:wpc="http://schemas.microsoft.com/office/word/2010/wordprocessingCanvas" xmlns:mc="http://schemas.openxmlformats.org/markup-compatibility/2006" xmlns:o="urn:schemas-microsoft-com:office:office" xmlns:r="http://schemas.openxmlformats.org/officeDocument/2006/relationships" xmlns:m="http://schemas.openxmlformats.org/officeDocument/2006/math" xmlns:v="urn:schemas-microsoft-com:vml" xmlns:wp14="http://schemas.microsoft.com/office/word/2010/wordprocessingDrawing" xmlns:wp="http://schemas.openxmlformats.org/drawingml/2006/wordprocessingDrawing" xmlns:w10="urn:schemas-microsoft-com:office:word" xmlns:w="http://schemas.openxmlformats.org/wordprocessingml/2006/main" xmlns:w14="http://schemas.microsoft.com/office/word/2010/wordml" xmlns:w15="http://schemas.microsoft.com/office/word/2012/wordml" xmlns:wpg="http://schemas.microsoft.com/office/word/2010/wordprocessingGroup" xmlns:wpi="http://schemas.microsoft.com/office/word/2010/wordprocessingInk" xmlns:wne="http://schemas.microsoft.com/office/word/2006/wordml" xmlns:wps="http://schemas.microsoft.com/office/word/2010/wordprocessingShape" mc:Ignorable="w14 w15 wp14">
+  <w:p>
+    <w:pPr>
+      <w:pStyle w:val="Footer"/>
+    </w:pPr>
+  </w:p>
+</w:ftr>
+</file>
+
+<file path=word/footer2.xml><?xml version="1.0" encoding="utf-8"?>
+<w:ftr xmlns:wpc="http://schemas.microsoft.com/office/word/2010/wordprocessingCanvas" xmlns:mc="http://schemas.openxmlformats.org/markup-compatibility/2006" xmlns:o="urn:schemas-microsoft-com:office:office" xmlns:r="http://schemas.openxmlformats.org/officeDocument/2006/relationships" xmlns:m="http://schemas.openxmlformats.org/officeDocument/2006/math" xmlns:v="urn:schemas-microsoft-com:vml" xmlns:wp14="http://schemas.microsoft.com/office/word/2010/wordprocessingDrawing" xmlns:wp="http://schemas.openxmlformats.org/drawingml/2006/wordprocessingDrawing" xmlns:w10="urn:schemas-microsoft-com:office:word" xmlns:w="http://schemas.openxmlformats.org/wordprocessingml/2006/main" xmlns:w14="http://schemas.microsoft.com/office/word/2010/wordml" xmlns:w15="http://schemas.microsoft.com/office/word/2012/wordml" xmlns:wpg="http://schemas.microsoft.com/office/word/2010/wordprocessingGroup" xmlns:wpi="http://schemas.microsoft.com/office/word/2010/wordprocessingInk" xmlns:wne="http://schemas.microsoft.com/office/word/2006/wordml" xmlns:wps="http://schemas.microsoft.com/office/word/2010/wordprocessingShape" mc:Ignorable="w14 w15 wp14">
   <w:p>
     <w:pPr>
       <w:pStyle w:val="Footer"/>
@@ -18989,7 +17722,7 @@
       <w:rPr>
         <w:noProof/>
       </w:rPr>
-      <w:t>21</w:t>
+      <w:t>1</w:t>
     </w:r>
     <w:r>
       <w:fldChar w:fldCharType="end"/>
@@ -19019,7 +17752,7 @@
       <w:rPr>
         <w:noProof/>
       </w:rPr>
-      <w:t>25</w:t>
+      <w:t>3</w:t>
     </w:r>
     <w:r>
       <w:rPr>
@@ -19082,8 +17815,18 @@
 </w:ftr>
 </file>
 
+<file path=word/footer3.xml><?xml version="1.0" encoding="utf-8"?>
+<w:ftr xmlns:wpc="http://schemas.microsoft.com/office/word/2010/wordprocessingCanvas" xmlns:mc="http://schemas.openxmlformats.org/markup-compatibility/2006" xmlns:o="urn:schemas-microsoft-com:office:office" xmlns:r="http://schemas.openxmlformats.org/officeDocument/2006/relationships" xmlns:m="http://schemas.openxmlformats.org/officeDocument/2006/math" xmlns:v="urn:schemas-microsoft-com:vml" xmlns:wp14="http://schemas.microsoft.com/office/word/2010/wordprocessingDrawing" xmlns:wp="http://schemas.openxmlformats.org/drawingml/2006/wordprocessingDrawing" xmlns:w10="urn:schemas-microsoft-com:office:word" xmlns:w="http://schemas.openxmlformats.org/wordprocessingml/2006/main" xmlns:w14="http://schemas.microsoft.com/office/word/2010/wordml" xmlns:w15="http://schemas.microsoft.com/office/word/2012/wordml" xmlns:wpg="http://schemas.microsoft.com/office/word/2010/wordprocessingGroup" xmlns:wpi="http://schemas.microsoft.com/office/word/2010/wordprocessingInk" xmlns:wne="http://schemas.microsoft.com/office/word/2006/wordml" xmlns:wps="http://schemas.microsoft.com/office/word/2010/wordprocessingShape" mc:Ignorable="w14 w15 wp14">
+  <w:p>
+    <w:pPr>
+      <w:pStyle w:val="Footer"/>
+    </w:pPr>
+  </w:p>
+</w:ftr>
+</file>
+
 <file path=word/footnotes.xml><?xml version="1.0" encoding="utf-8"?>
-<w:footnotes xmlns:wpc="http://schemas.microsoft.com/office/word/2010/wordprocessingCanvas" xmlns:cx="http://schemas.microsoft.com/office/drawing/2014/chartex" xmlns:cx1="http://schemas.microsoft.com/office/drawing/2015/9/8/chartex" xmlns:cx2="http://schemas.microsoft.com/office/drawing/2015/10/21/chartex" xmlns:cx3="http://schemas.microsoft.com/office/drawing/2016/5/9/chartex" xmlns:cx4="http://schemas.microsoft.com/office/drawing/2016/5/10/chartex" xmlns:cx5="http://schemas.microsoft.com/office/drawing/2016/5/11/chartex" xmlns:cx6="http://schemas.microsoft.com/office/drawing/2016/5/12/chartex" xmlns:cx7="http://schemas.microsoft.com/office/drawing/2016/5/13/chartex" xmlns:cx8="http://schemas.microsoft.com/office/drawing/2016/5/14/chartex" xmlns:mc="http://schemas.openxmlformats.org/markup-compatibility/2006" xmlns:aink="http://schemas.microsoft.com/office/drawing/2016/ink" xmlns:am3d="http://schemas.microsoft.com/office/drawing/2017/model3d" xmlns:o="urn:schemas-microsoft-com:office:office" xmlns:r="http://schemas.openxmlformats.org/officeDocument/2006/relationships" xmlns:m="http://schemas.openxmlformats.org/officeDocument/2006/math" xmlns:v="urn:schemas-microsoft-com:vml" xmlns:wp14="http://schemas.microsoft.com/office/word/2010/wordprocessingDrawing" xmlns:wp="http://schemas.openxmlformats.org/drawingml/2006/wordprocessingDrawing" xmlns:w10="urn:schemas-microsoft-com:office:word" xmlns:w="http://schemas.openxmlformats.org/wordprocessingml/2006/main" xmlns:w14="http://schemas.microsoft.com/office/word/2010/wordml" xmlns:w15="http://schemas.microsoft.com/office/word/2012/wordml" xmlns:w16cid="http://schemas.microsoft.com/office/word/2016/wordml/cid" xmlns:w16se="http://schemas.microsoft.com/office/word/2015/wordml/symex" xmlns:wpg="http://schemas.microsoft.com/office/word/2010/wordprocessingGroup" xmlns:wpi="http://schemas.microsoft.com/office/word/2010/wordprocessingInk" xmlns:wne="http://schemas.microsoft.com/office/word/2006/wordml" xmlns:wps="http://schemas.microsoft.com/office/word/2010/wordprocessingShape" mc:Ignorable="w14 w15 w16se w16cid wp14">
+<w:footnotes xmlns:wpc="http://schemas.microsoft.com/office/word/2010/wordprocessingCanvas" xmlns:mc="http://schemas.openxmlformats.org/markup-compatibility/2006" xmlns:o="urn:schemas-microsoft-com:office:office" xmlns:r="http://schemas.openxmlformats.org/officeDocument/2006/relationships" xmlns:m="http://schemas.openxmlformats.org/officeDocument/2006/math" xmlns:v="urn:schemas-microsoft-com:vml" xmlns:wp14="http://schemas.microsoft.com/office/word/2010/wordprocessingDrawing" xmlns:wp="http://schemas.openxmlformats.org/drawingml/2006/wordprocessingDrawing" xmlns:w10="urn:schemas-microsoft-com:office:word" xmlns:w="http://schemas.openxmlformats.org/wordprocessingml/2006/main" xmlns:w14="http://schemas.microsoft.com/office/word/2010/wordml" xmlns:w15="http://schemas.microsoft.com/office/word/2012/wordml" xmlns:wpg="http://schemas.microsoft.com/office/word/2010/wordprocessingGroup" xmlns:wpi="http://schemas.microsoft.com/office/word/2010/wordprocessingInk" xmlns:wne="http://schemas.microsoft.com/office/word/2006/wordml" xmlns:wps="http://schemas.microsoft.com/office/word/2010/wordprocessingShape" mc:Ignorable="w14 w15 wp14">
   <w:footnote w:type="separator" w:id="-1">
     <w:p>
       <w:pPr>
@@ -19115,7 +17858,17 @@
 </file>
 
 <file path=word/header1.xml><?xml version="1.0" encoding="utf-8"?>
-<w:hdr xmlns:wpc="http://schemas.microsoft.com/office/word/2010/wordprocessingCanvas" xmlns:cx="http://schemas.microsoft.com/office/drawing/2014/chartex" xmlns:cx1="http://schemas.microsoft.com/office/drawing/2015/9/8/chartex" xmlns:cx2="http://schemas.microsoft.com/office/drawing/2015/10/21/chartex" xmlns:cx3="http://schemas.microsoft.com/office/drawing/2016/5/9/chartex" xmlns:cx4="http://schemas.microsoft.com/office/drawing/2016/5/10/chartex" xmlns:cx5="http://schemas.microsoft.com/office/drawing/2016/5/11/chartex" xmlns:cx6="http://schemas.microsoft.com/office/drawing/2016/5/12/chartex" xmlns:cx7="http://schemas.microsoft.com/office/drawing/2016/5/13/chartex" xmlns:cx8="http://schemas.microsoft.com/office/drawing/2016/5/14/chartex" xmlns:mc="http://schemas.openxmlformats.org/markup-compatibility/2006" xmlns:aink="http://schemas.microsoft.com/office/drawing/2016/ink" xmlns:am3d="http://schemas.microsoft.com/office/drawing/2017/model3d" xmlns:o="urn:schemas-microsoft-com:office:office" xmlns:r="http://schemas.openxmlformats.org/officeDocument/2006/relationships" xmlns:m="http://schemas.openxmlformats.org/officeDocument/2006/math" xmlns:v="urn:schemas-microsoft-com:vml" xmlns:wp14="http://schemas.microsoft.com/office/word/2010/wordprocessingDrawing" xmlns:wp="http://schemas.openxmlformats.org/drawingml/2006/wordprocessingDrawing" xmlns:w10="urn:schemas-microsoft-com:office:word" xmlns:w="http://schemas.openxmlformats.org/wordprocessingml/2006/main" xmlns:w14="http://schemas.microsoft.com/office/word/2010/wordml" xmlns:w15="http://schemas.microsoft.com/office/word/2012/wordml" xmlns:w16cid="http://schemas.microsoft.com/office/word/2016/wordml/cid" xmlns:w16se="http://schemas.microsoft.com/office/word/2015/wordml/symex" xmlns:wpg="http://schemas.microsoft.com/office/word/2010/wordprocessingGroup" xmlns:wpi="http://schemas.microsoft.com/office/word/2010/wordprocessingInk" xmlns:wne="http://schemas.microsoft.com/office/word/2006/wordml" xmlns:wps="http://schemas.microsoft.com/office/word/2010/wordprocessingShape" mc:Ignorable="w14 w15 w16se w16cid wp14">
+<w:hdr xmlns:wpc="http://schemas.microsoft.com/office/word/2010/wordprocessingCanvas" xmlns:mc="http://schemas.openxmlformats.org/markup-compatibility/2006" xmlns:o="urn:schemas-microsoft-com:office:office" xmlns:r="http://schemas.openxmlformats.org/officeDocument/2006/relationships" xmlns:m="http://schemas.openxmlformats.org/officeDocument/2006/math" xmlns:v="urn:schemas-microsoft-com:vml" xmlns:wp14="http://schemas.microsoft.com/office/word/2010/wordprocessingDrawing" xmlns:wp="http://schemas.openxmlformats.org/drawingml/2006/wordprocessingDrawing" xmlns:w10="urn:schemas-microsoft-com:office:word" xmlns:w="http://schemas.openxmlformats.org/wordprocessingml/2006/main" xmlns:w14="http://schemas.microsoft.com/office/word/2010/wordml" xmlns:w15="http://schemas.microsoft.com/office/word/2012/wordml" xmlns:wpg="http://schemas.microsoft.com/office/word/2010/wordprocessingGroup" xmlns:wpi="http://schemas.microsoft.com/office/word/2010/wordprocessingInk" xmlns:wne="http://schemas.microsoft.com/office/word/2006/wordml" xmlns:wps="http://schemas.microsoft.com/office/word/2010/wordprocessingShape" mc:Ignorable="w14 w15 wp14">
+  <w:p>
+    <w:pPr>
+      <w:pStyle w:val="Header"/>
+    </w:pPr>
+  </w:p>
+</w:hdr>
+</file>
+
+<file path=word/header2.xml><?xml version="1.0" encoding="utf-8"?>
+<w:hdr xmlns:wpc="http://schemas.microsoft.com/office/word/2010/wordprocessingCanvas" xmlns:mc="http://schemas.openxmlformats.org/markup-compatibility/2006" xmlns:o="urn:schemas-microsoft-com:office:office" xmlns:r="http://schemas.openxmlformats.org/officeDocument/2006/relationships" xmlns:m="http://schemas.openxmlformats.org/officeDocument/2006/math" xmlns:v="urn:schemas-microsoft-com:vml" xmlns:wp14="http://schemas.microsoft.com/office/word/2010/wordprocessingDrawing" xmlns:wp="http://schemas.openxmlformats.org/drawingml/2006/wordprocessingDrawing" xmlns:w10="urn:schemas-microsoft-com:office:word" xmlns:w="http://schemas.openxmlformats.org/wordprocessingml/2006/main" xmlns:w14="http://schemas.microsoft.com/office/word/2010/wordml" xmlns:w15="http://schemas.microsoft.com/office/word/2012/wordml" xmlns:wpg="http://schemas.microsoft.com/office/word/2010/wordprocessingGroup" xmlns:wpi="http://schemas.microsoft.com/office/word/2010/wordprocessingInk" xmlns:wne="http://schemas.microsoft.com/office/word/2006/wordml" xmlns:wps="http://schemas.microsoft.com/office/word/2010/wordprocessingShape" mc:Ignorable="w14 w15 wp14">
   <w:p>
     <w:pPr>
       <w:pStyle w:val="Header"/>
@@ -19156,8 +17909,18 @@
 </w:hdr>
 </file>
 
+<file path=word/header3.xml><?xml version="1.0" encoding="utf-8"?>
+<w:hdr xmlns:wpc="http://schemas.microsoft.com/office/word/2010/wordprocessingCanvas" xmlns:mc="http://schemas.openxmlformats.org/markup-compatibility/2006" xmlns:o="urn:schemas-microsoft-com:office:office" xmlns:r="http://schemas.openxmlformats.org/officeDocument/2006/relationships" xmlns:m="http://schemas.openxmlformats.org/officeDocument/2006/math" xmlns:v="urn:schemas-microsoft-com:vml" xmlns:wp14="http://schemas.microsoft.com/office/word/2010/wordprocessingDrawing" xmlns:wp="http://schemas.openxmlformats.org/drawingml/2006/wordprocessingDrawing" xmlns:w10="urn:schemas-microsoft-com:office:word" xmlns:w="http://schemas.openxmlformats.org/wordprocessingml/2006/main" xmlns:w14="http://schemas.microsoft.com/office/word/2010/wordml" xmlns:w15="http://schemas.microsoft.com/office/word/2012/wordml" xmlns:wpg="http://schemas.microsoft.com/office/word/2010/wordprocessingGroup" xmlns:wpi="http://schemas.microsoft.com/office/word/2010/wordprocessingInk" xmlns:wne="http://schemas.microsoft.com/office/word/2006/wordml" xmlns:wps="http://schemas.microsoft.com/office/word/2010/wordprocessingShape" mc:Ignorable="w14 w15 wp14">
+  <w:p>
+    <w:pPr>
+      <w:pStyle w:val="Header"/>
+    </w:pPr>
+  </w:p>
+</w:hdr>
+</file>
+
 <file path=word/styles.xml><?xml version="1.0" encoding="utf-8"?>
-<w:styles xmlns:mc="http://schemas.openxmlformats.org/markup-compatibility/2006" xmlns:r="http://schemas.openxmlformats.org/officeDocument/2006/relationships" xmlns:w="http://schemas.openxmlformats.org/wordprocessingml/2006/main" xmlns:w14="http://schemas.microsoft.com/office/word/2010/wordml" xmlns:w15="http://schemas.microsoft.com/office/word/2012/wordml" xmlns:w16cid="http://schemas.microsoft.com/office/word/2016/wordml/cid" xmlns:w16se="http://schemas.microsoft.com/office/word/2015/wordml/symex" mc:Ignorable="w14 w15 w16se w16cid">
+<w:styles xmlns:mc="http://schemas.openxmlformats.org/markup-compatibility/2006" xmlns:r="http://schemas.openxmlformats.org/officeDocument/2006/relationships" xmlns:w="http://schemas.openxmlformats.org/wordprocessingml/2006/main" xmlns:w14="http://schemas.microsoft.com/office/word/2010/wordml" xmlns:w15="http://schemas.microsoft.com/office/word/2012/wordml" mc:Ignorable="w14 w15">
   <w:docDefaults>
     <w:rPrDefault>
       <w:rPr>
@@ -19171,7 +17934,7 @@
       </w:pPr>
     </w:pPrDefault>
   </w:docDefaults>
-  <w:latentStyles w:defLockedState="0" w:defUIPriority="99" w:defSemiHidden="0" w:defUnhideWhenUsed="0" w:defQFormat="0" w:count="375">
+  <w:latentStyles w:defLockedState="0" w:defUIPriority="99" w:defSemiHidden="0" w:defUnhideWhenUsed="0" w:defQFormat="0" w:count="371">
     <w:lsdException w:name="Normal" w:uiPriority="0" w:qFormat="1"/>
     <w:lsdException w:name="heading 1" w:uiPriority="9" w:qFormat="1"/>
     <w:lsdException w:name="heading 2" w:semiHidden="1" w:uiPriority="9" w:unhideWhenUsed="1" w:qFormat="1"/>
@@ -19539,10 +18302,6 @@
     <w:lsdException w:name="List Table 5 Dark Accent 6" w:uiPriority="50"/>
     <w:lsdException w:name="List Table 6 Colorful Accent 6" w:uiPriority="51"/>
     <w:lsdException w:name="List Table 7 Colorful Accent 6" w:uiPriority="52"/>
-    <w:lsdException w:name="Mention" w:semiHidden="1" w:unhideWhenUsed="1"/>
-    <w:lsdException w:name="Smart Hyperlink" w:semiHidden="1" w:unhideWhenUsed="1"/>
-    <w:lsdException w:name="Hashtag" w:semiHidden="1" w:unhideWhenUsed="1"/>
-    <w:lsdException w:name="Unresolved Mention" w:semiHidden="1" w:unhideWhenUsed="1"/>
   </w:latentStyles>
   <w:style w:type="paragraph" w:default="1" w:styleId="Normal">
     <w:name w:val="Normal"/>
@@ -20078,7 +18837,7 @@
 </file>
 
 <file path=customXml/itemProps2.xml><?xml version="1.0" encoding="utf-8"?>
-<ds:datastoreItem xmlns:ds="http://schemas.openxmlformats.org/officeDocument/2006/customXml" ds:itemID="{93459204-6C13-4391-8B4E-4928C89D5C5B}">
+<ds:datastoreItem xmlns:ds="http://schemas.openxmlformats.org/officeDocument/2006/customXml" ds:itemID="{988517B0-453D-470C-8B8D-741242A6C2C7}">
   <ds:schemaRefs>
     <ds:schemaRef ds:uri="http://schemas.openxmlformats.org/officeDocument/2006/bibliography"/>
   </ds:schemaRefs>

</xml_diff>

<commit_message>
CDD-2118: Updated examples for TT6.1 (#217)
</commit_message>
<xml_diff>
--- a/public/api/conf/1.0/examples/example_messages/Trade Test 6.1 Sample Messages/IVL_Sample_TC01_v1.4/IVL_Sample_TC01_Scenario_v1.4.docx
+++ b/public/api/conf/1.0/examples/example_messages/Trade Test 6.1 Sample Messages/IVL_Sample_TC01_v1.4/IVL_Sample_TC01_Scenario_v1.4.docx
@@ -1,6 +1,6 @@
 
 <file path=word/document.xml><?xml version="1.0" encoding="utf-8"?>
-<w:document xmlns:wpc="http://schemas.microsoft.com/office/word/2010/wordprocessingCanvas" xmlns:cx="http://schemas.microsoft.com/office/drawing/2014/chartex" xmlns:cx1="http://schemas.microsoft.com/office/drawing/2015/9/8/chartex" xmlns:cx2="http://schemas.microsoft.com/office/drawing/2015/10/21/chartex" xmlns:cx3="http://schemas.microsoft.com/office/drawing/2016/5/9/chartex" xmlns:cx4="http://schemas.microsoft.com/office/drawing/2016/5/10/chartex" xmlns:cx5="http://schemas.microsoft.com/office/drawing/2016/5/11/chartex" xmlns:cx6="http://schemas.microsoft.com/office/drawing/2016/5/12/chartex" xmlns:cx7="http://schemas.microsoft.com/office/drawing/2016/5/13/chartex" xmlns:cx8="http://schemas.microsoft.com/office/drawing/2016/5/14/chartex" xmlns:mc="http://schemas.openxmlformats.org/markup-compatibility/2006" xmlns:aink="http://schemas.microsoft.com/office/drawing/2016/ink" xmlns:am3d="http://schemas.microsoft.com/office/drawing/2017/model3d" xmlns:o="urn:schemas-microsoft-com:office:office" xmlns:r="http://schemas.openxmlformats.org/officeDocument/2006/relationships" xmlns:m="http://schemas.openxmlformats.org/officeDocument/2006/math" xmlns:v="urn:schemas-microsoft-com:vml" xmlns:wp14="http://schemas.microsoft.com/office/word/2010/wordprocessingDrawing" xmlns:wp="http://schemas.openxmlformats.org/drawingml/2006/wordprocessingDrawing" xmlns:w10="urn:schemas-microsoft-com:office:word" xmlns:w="http://schemas.openxmlformats.org/wordprocessingml/2006/main" xmlns:w14="http://schemas.microsoft.com/office/word/2010/wordml" xmlns:w15="http://schemas.microsoft.com/office/word/2012/wordml" xmlns:w16cid="http://schemas.microsoft.com/office/word/2016/wordml/cid" xmlns:w16se="http://schemas.microsoft.com/office/word/2015/wordml/symex" xmlns:wpg="http://schemas.microsoft.com/office/word/2010/wordprocessingGroup" xmlns:wpi="http://schemas.microsoft.com/office/word/2010/wordprocessingInk" xmlns:wne="http://schemas.microsoft.com/office/word/2006/wordml" xmlns:wps="http://schemas.microsoft.com/office/word/2010/wordprocessingShape" mc:Ignorable="w14 w15 w16se w16cid wp14">
+<w:document xmlns:wpc="http://schemas.microsoft.com/office/word/2010/wordprocessingCanvas" xmlns:mc="http://schemas.openxmlformats.org/markup-compatibility/2006" xmlns:o="urn:schemas-microsoft-com:office:office" xmlns:r="http://schemas.openxmlformats.org/officeDocument/2006/relationships" xmlns:m="http://schemas.openxmlformats.org/officeDocument/2006/math" xmlns:v="urn:schemas-microsoft-com:vml" xmlns:wp14="http://schemas.microsoft.com/office/word/2010/wordprocessingDrawing" xmlns:wp="http://schemas.openxmlformats.org/drawingml/2006/wordprocessingDrawing" xmlns:w10="urn:schemas-microsoft-com:office:word" xmlns:w="http://schemas.openxmlformats.org/wordprocessingml/2006/main" xmlns:w14="http://schemas.microsoft.com/office/word/2010/wordml" xmlns:w15="http://schemas.microsoft.com/office/word/2012/wordml" xmlns:wpg="http://schemas.microsoft.com/office/word/2010/wordprocessingGroup" xmlns:wpi="http://schemas.microsoft.com/office/word/2010/wordprocessingInk" xmlns:wne="http://schemas.microsoft.com/office/word/2006/wordml" xmlns:wps="http://schemas.microsoft.com/office/word/2010/wordprocessingShape" mc:Ignorable="w14 w15 wp14">
   <w:body>
     <w:tbl>
       <w:tblPr>
@@ -38,6 +38,8 @@
                 <w:lang w:eastAsia="en-GB"/>
               </w:rPr>
             </w:pPr>
+            <w:bookmarkStart w:id="0" w:name="_GoBack"/>
+            <w:bookmarkEnd w:id="0"/>
             <w:r>
               <w:rPr>
                 <w:rFonts w:ascii="Calibri" w:eastAsia="Times New Roman" w:hAnsi="Calibri" w:cs="Times New Roman"/>
@@ -68,16 +70,7 @@
                 <w:color w:val="000000"/>
                 <w:lang w:eastAsia="en-GB"/>
               </w:rPr>
-              <w:t xml:space="preserve">01 Type </w:t>
-            </w:r>
-            <w:proofErr w:type="gramStart"/>
-            <w:r>
-              <w:rPr>
-                <w:rFonts w:ascii="Calibri" w:eastAsia="Times New Roman" w:hAnsi="Calibri" w:cs="Times New Roman"/>
-                <w:color w:val="000000"/>
-                <w:lang w:eastAsia="en-GB"/>
-              </w:rPr>
-              <w:t xml:space="preserve">F </w:t>
+              <w:t xml:space="preserve">01 Type F </w:t>
             </w:r>
             <w:r>
               <w:rPr>
@@ -87,32 +80,13 @@
               </w:rPr>
               <w:t>:</w:t>
             </w:r>
-            <w:proofErr w:type="gramEnd"/>
-            <w:r>
-              <w:rPr>
-                <w:rFonts w:ascii="Calibri" w:eastAsia="Times New Roman" w:hAnsi="Calibri" w:cs="Times New Roman"/>
-                <w:color w:val="000000"/>
-                <w:lang w:eastAsia="en-GB"/>
-              </w:rPr>
-              <w:t xml:space="preserve"> A Type </w:t>
-            </w:r>
-            <w:proofErr w:type="spellStart"/>
-            <w:r>
-              <w:rPr>
-                <w:rFonts w:ascii="Calibri" w:eastAsia="Times New Roman" w:hAnsi="Calibri" w:cs="Times New Roman"/>
-                <w:color w:val="000000"/>
-                <w:lang w:eastAsia="en-GB"/>
-              </w:rPr>
-              <w:t>F</w:t>
-            </w:r>
-            <w:proofErr w:type="spellEnd"/>
-            <w:r>
-              <w:rPr>
-                <w:rFonts w:ascii="Calibri" w:eastAsia="Times New Roman" w:hAnsi="Calibri" w:cs="Times New Roman"/>
-                <w:color w:val="000000"/>
-                <w:lang w:eastAsia="en-GB"/>
-              </w:rPr>
-              <w:t xml:space="preserve"> Pre-Lodged declaration is submitted by an </w:t>
+            <w:r>
+              <w:rPr>
+                <w:rFonts w:ascii="Calibri" w:eastAsia="Times New Roman" w:hAnsi="Calibri" w:cs="Times New Roman"/>
+                <w:color w:val="000000"/>
+                <w:lang w:eastAsia="en-GB"/>
+              </w:rPr>
+              <w:t xml:space="preserve"> A Type F Pre-Lodged declaration is submitted by an </w:t>
             </w:r>
             <w:r>
               <w:rPr>
@@ -429,7 +403,6 @@
                 <w:color w:val="000000"/>
                 <w:lang w:eastAsia="en-GB"/>
               </w:rPr>
-              <w:lastRenderedPageBreak/>
               <w:t>Data Element</w:t>
             </w:r>
           </w:p>
@@ -1067,18 +1040,8 @@
                 <w:color w:val="000000"/>
                 <w:lang w:eastAsia="en-GB"/>
               </w:rPr>
-              <w:t>Declaration/</w:t>
-            </w:r>
-            <w:proofErr w:type="spellStart"/>
-            <w:r>
-              <w:rPr>
-                <w:rFonts w:ascii="Calibri" w:eastAsia="Times New Roman" w:hAnsi="Calibri" w:cs="Times New Roman"/>
-                <w:color w:val="000000"/>
-                <w:lang w:eastAsia="en-GB"/>
-              </w:rPr>
-              <w:t>TypeCode</w:t>
-            </w:r>
-            <w:proofErr w:type="spellEnd"/>
+              <w:t>Declaration/TypeCode</w:t>
+            </w:r>
           </w:p>
           <w:p>
             <w:pPr>
@@ -1259,18 +1222,8 @@
                 <w:color w:val="000000"/>
                 <w:lang w:eastAsia="en-GB"/>
               </w:rPr>
-              <w:t>Declaration/</w:t>
-            </w:r>
-            <w:proofErr w:type="spellStart"/>
-            <w:r>
-              <w:rPr>
-                <w:rFonts w:ascii="Calibri" w:eastAsia="Times New Roman" w:hAnsi="Calibri" w:cs="Times New Roman"/>
-                <w:color w:val="000000"/>
-                <w:lang w:eastAsia="en-GB"/>
-              </w:rPr>
-              <w:t>TypeCode</w:t>
-            </w:r>
-            <w:proofErr w:type="spellEnd"/>
+              <w:t>Declaration/TypeCode</w:t>
+            </w:r>
           </w:p>
         </w:tc>
       </w:tr>
@@ -1459,25 +1412,7 @@
                 <w:color w:val="000000"/>
                 <w:lang w:eastAsia="en-GB"/>
               </w:rPr>
-              <w:t>/</w:t>
-            </w:r>
-            <w:proofErr w:type="spellStart"/>
-            <w:r>
-              <w:rPr>
-                <w:rFonts w:eastAsia="Times New Roman" w:cs="Times New Roman"/>
-                <w:color w:val="000000"/>
-                <w:lang w:eastAsia="en-GB"/>
-              </w:rPr>
-              <w:t>GovernmentAgencyGoodsItem</w:t>
-            </w:r>
-            <w:proofErr w:type="spellEnd"/>
-            <w:r>
-              <w:rPr>
-                <w:rFonts w:eastAsia="Times New Roman" w:cs="Times New Roman"/>
-                <w:color w:val="000000"/>
-                <w:lang w:eastAsia="en-GB"/>
-              </w:rPr>
-              <w:t>/</w:t>
+              <w:t>/GovernmentAgencyGoodsItem/</w:t>
             </w:r>
             <w:r>
               <w:rPr>
@@ -1525,6 +1460,7 @@
                 <w:color w:val="000000"/>
                 <w:lang w:eastAsia="en-GB"/>
               </w:rPr>
+              <w:lastRenderedPageBreak/>
               <w:t>1/9</w:t>
             </w:r>
           </w:p>
@@ -1677,18 +1613,8 @@
                 <w:color w:val="000000"/>
                 <w:lang w:eastAsia="en-GB"/>
               </w:rPr>
-              <w:t>/</w:t>
-            </w:r>
-            <w:proofErr w:type="spellStart"/>
-            <w:r>
-              <w:rPr>
-                <w:rFonts w:ascii="Calibri" w:eastAsia="Times New Roman" w:hAnsi="Calibri" w:cs="Times New Roman"/>
-                <w:color w:val="000000"/>
-                <w:lang w:eastAsia="en-GB"/>
-              </w:rPr>
-              <w:t>GoodsItemQuantity</w:t>
-            </w:r>
-            <w:proofErr w:type="spellEnd"/>
+              <w:t>/GoodsItemQuantity</w:t>
+            </w:r>
           </w:p>
         </w:tc>
       </w:tr>
@@ -1885,64 +1811,98 @@
                 <w:color w:val="000000"/>
                 <w:lang w:eastAsia="en-GB"/>
               </w:rPr>
-              <w:t>Declaration/</w:t>
-            </w:r>
-            <w:proofErr w:type="spellStart"/>
-            <w:r>
+              <w:t>Declaration/GoodsShipment</w:t>
+            </w:r>
+          </w:p>
+          <w:p>
+            <w:pPr>
+              <w:spacing w:after="0" w:line="240" w:lineRule="auto"/>
               <w:rPr>
                 <w:rFonts w:eastAsia="Times New Roman" w:cs="Times New Roman"/>
                 <w:color w:val="000000"/>
                 <w:lang w:eastAsia="en-GB"/>
               </w:rPr>
-              <w:t>GoodsShipment</w:t>
-            </w:r>
-            <w:proofErr w:type="spellEnd"/>
-          </w:p>
-          <w:p>
-            <w:pPr>
-              <w:spacing w:after="0" w:line="240" w:lineRule="auto"/>
+            </w:pPr>
+            <w:r>
               <w:rPr>
                 <w:rFonts w:eastAsia="Times New Roman" w:cs="Times New Roman"/>
                 <w:color w:val="000000"/>
                 <w:lang w:eastAsia="en-GB"/>
               </w:rPr>
-            </w:pPr>
-            <w:r>
+              <w:t>/GovernmentAgencyGoodsItem/GovernmentProcedure</w:t>
+            </w:r>
+          </w:p>
+          <w:p>
+            <w:pPr>
+              <w:spacing w:after="0" w:line="240" w:lineRule="auto"/>
               <w:rPr>
                 <w:rFonts w:eastAsia="Times New Roman" w:cs="Times New Roman"/>
                 <w:color w:val="000000"/>
                 <w:lang w:eastAsia="en-GB"/>
               </w:rPr>
-              <w:t>/</w:t>
-            </w:r>
-            <w:proofErr w:type="spellStart"/>
+            </w:pPr>
             <w:r>
               <w:rPr>
                 <w:rFonts w:eastAsia="Times New Roman" w:cs="Times New Roman"/>
                 <w:color w:val="000000"/>
                 <w:lang w:eastAsia="en-GB"/>
               </w:rPr>
-              <w:t>GovernmentAgencyGoodsItem</w:t>
-            </w:r>
-            <w:proofErr w:type="spellEnd"/>
-            <w:r>
+              <w:t>/CurrentCode</w:t>
+            </w:r>
+          </w:p>
+          <w:p>
+            <w:pPr>
+              <w:spacing w:after="0" w:line="240" w:lineRule="auto"/>
+              <w:rPr>
+                <w:rFonts w:ascii="Calibri" w:eastAsia="Times New Roman" w:hAnsi="Calibri" w:cs="Times New Roman"/>
+                <w:color w:val="000000"/>
+                <w:lang w:eastAsia="en-GB"/>
+              </w:rPr>
+            </w:pPr>
+          </w:p>
+          <w:p>
+            <w:pPr>
+              <w:spacing w:after="0" w:line="240" w:lineRule="auto"/>
+              <w:rPr>
+                <w:rFonts w:ascii="Calibri" w:eastAsia="Times New Roman" w:hAnsi="Calibri" w:cs="Times New Roman"/>
+                <w:color w:val="000000"/>
+                <w:lang w:eastAsia="en-GB"/>
+              </w:rPr>
+            </w:pPr>
+            <w:r>
+              <w:rPr>
+                <w:rFonts w:ascii="Calibri" w:eastAsia="Times New Roman" w:hAnsi="Calibri" w:cs="Times New Roman"/>
+                <w:color w:val="000000"/>
+                <w:lang w:eastAsia="en-GB"/>
+              </w:rPr>
+              <w:t xml:space="preserve"> 00</w:t>
+            </w:r>
+            <w:r>
+              <w:rPr>
+                <w:rFonts w:ascii="Calibri" w:eastAsia="Times New Roman" w:hAnsi="Calibri" w:cs="Times New Roman"/>
+                <w:color w:val="000000"/>
+                <w:lang w:eastAsia="en-GB"/>
+              </w:rPr>
+              <w:t xml:space="preserve"> into</w:t>
+            </w:r>
+          </w:p>
+          <w:p>
+            <w:pPr>
+              <w:spacing w:after="0" w:line="240" w:lineRule="auto"/>
               <w:rPr>
                 <w:rFonts w:eastAsia="Times New Roman" w:cs="Times New Roman"/>
                 <w:color w:val="000000"/>
                 <w:lang w:eastAsia="en-GB"/>
               </w:rPr>
-              <w:t>/</w:t>
-            </w:r>
-            <w:proofErr w:type="spellStart"/>
+            </w:pPr>
             <w:r>
               <w:rPr>
                 <w:rFonts w:eastAsia="Times New Roman" w:cs="Times New Roman"/>
                 <w:color w:val="000000"/>
                 <w:lang w:eastAsia="en-GB"/>
               </w:rPr>
-              <w:t>GovernmentProcedure</w:t>
-            </w:r>
-            <w:proofErr w:type="spellEnd"/>
+              <w:t xml:space="preserve"> Declaration/GoodsShipment/</w:t>
+            </w:r>
           </w:p>
           <w:p>
             <w:pPr>
@@ -1959,156 +1919,26 @@
                 <w:color w:val="000000"/>
                 <w:lang w:eastAsia="en-GB"/>
               </w:rPr>
-              <w:t>/</w:t>
-            </w:r>
-            <w:proofErr w:type="spellStart"/>
+              <w:t>GovernmentAgencyGoodsItem/GovernmentProcedure</w:t>
+            </w:r>
+          </w:p>
+          <w:p>
+            <w:pPr>
+              <w:spacing w:after="0" w:line="240" w:lineRule="auto"/>
+              <w:rPr>
+                <w:rFonts w:ascii="Calibri" w:eastAsia="Times New Roman" w:hAnsi="Calibri" w:cs="Times New Roman"/>
+                <w:color w:val="000000"/>
+                <w:lang w:eastAsia="en-GB"/>
+              </w:rPr>
+            </w:pPr>
             <w:r>
               <w:rPr>
                 <w:rFonts w:eastAsia="Times New Roman" w:cs="Times New Roman"/>
                 <w:color w:val="000000"/>
                 <w:lang w:eastAsia="en-GB"/>
               </w:rPr>
-              <w:t>CurrentCode</w:t>
-            </w:r>
-            <w:proofErr w:type="spellEnd"/>
-          </w:p>
-          <w:p>
-            <w:pPr>
-              <w:spacing w:after="0" w:line="240" w:lineRule="auto"/>
-              <w:rPr>
-                <w:rFonts w:ascii="Calibri" w:eastAsia="Times New Roman" w:hAnsi="Calibri" w:cs="Times New Roman"/>
-                <w:color w:val="000000"/>
-                <w:lang w:eastAsia="en-GB"/>
-              </w:rPr>
-            </w:pPr>
-          </w:p>
-          <w:p>
-            <w:pPr>
-              <w:spacing w:after="0" w:line="240" w:lineRule="auto"/>
-              <w:rPr>
-                <w:rFonts w:ascii="Calibri" w:eastAsia="Times New Roman" w:hAnsi="Calibri" w:cs="Times New Roman"/>
-                <w:color w:val="000000"/>
-                <w:lang w:eastAsia="en-GB"/>
-              </w:rPr>
-            </w:pPr>
-            <w:r>
-              <w:rPr>
-                <w:rFonts w:ascii="Calibri" w:eastAsia="Times New Roman" w:hAnsi="Calibri" w:cs="Times New Roman"/>
-                <w:color w:val="000000"/>
-                <w:lang w:eastAsia="en-GB"/>
-              </w:rPr>
-              <w:t xml:space="preserve"> 00</w:t>
-            </w:r>
-            <w:r>
-              <w:rPr>
-                <w:rFonts w:ascii="Calibri" w:eastAsia="Times New Roman" w:hAnsi="Calibri" w:cs="Times New Roman"/>
-                <w:color w:val="000000"/>
-                <w:lang w:eastAsia="en-GB"/>
-              </w:rPr>
-              <w:t xml:space="preserve"> into</w:t>
-            </w:r>
-          </w:p>
-          <w:p>
-            <w:pPr>
-              <w:spacing w:after="0" w:line="240" w:lineRule="auto"/>
-              <w:rPr>
-                <w:rFonts w:eastAsia="Times New Roman" w:cs="Times New Roman"/>
-                <w:color w:val="000000"/>
-                <w:lang w:eastAsia="en-GB"/>
-              </w:rPr>
-            </w:pPr>
-            <w:r>
-              <w:rPr>
-                <w:rFonts w:eastAsia="Times New Roman" w:cs="Times New Roman"/>
-                <w:color w:val="000000"/>
-                <w:lang w:eastAsia="en-GB"/>
-              </w:rPr>
-              <w:t xml:space="preserve"> Declaration/</w:t>
-            </w:r>
-            <w:proofErr w:type="spellStart"/>
-            <w:r>
-              <w:rPr>
-                <w:rFonts w:eastAsia="Times New Roman" w:cs="Times New Roman"/>
-                <w:color w:val="000000"/>
-                <w:lang w:eastAsia="en-GB"/>
-              </w:rPr>
-              <w:t>GoodsShipment</w:t>
-            </w:r>
-            <w:proofErr w:type="spellEnd"/>
-            <w:r>
-              <w:rPr>
-                <w:rFonts w:eastAsia="Times New Roman" w:cs="Times New Roman"/>
-                <w:color w:val="000000"/>
-                <w:lang w:eastAsia="en-GB"/>
-              </w:rPr>
-              <w:t>/</w:t>
-            </w:r>
-          </w:p>
-          <w:p>
-            <w:pPr>
-              <w:spacing w:after="0" w:line="240" w:lineRule="auto"/>
-              <w:rPr>
-                <w:rFonts w:eastAsia="Times New Roman" w:cs="Times New Roman"/>
-                <w:color w:val="000000"/>
-                <w:lang w:eastAsia="en-GB"/>
-              </w:rPr>
-            </w:pPr>
-            <w:proofErr w:type="spellStart"/>
-            <w:r>
-              <w:rPr>
-                <w:rFonts w:eastAsia="Times New Roman" w:cs="Times New Roman"/>
-                <w:color w:val="000000"/>
-                <w:lang w:eastAsia="en-GB"/>
-              </w:rPr>
-              <w:t>GovernmentAgencyGoodsItem</w:t>
-            </w:r>
-            <w:proofErr w:type="spellEnd"/>
-            <w:r>
-              <w:rPr>
-                <w:rFonts w:eastAsia="Times New Roman" w:cs="Times New Roman"/>
-                <w:color w:val="000000"/>
-                <w:lang w:eastAsia="en-GB"/>
-              </w:rPr>
-              <w:t>/</w:t>
-            </w:r>
-            <w:proofErr w:type="spellStart"/>
-            <w:r>
-              <w:rPr>
-                <w:rFonts w:eastAsia="Times New Roman" w:cs="Times New Roman"/>
-                <w:color w:val="000000"/>
-                <w:lang w:eastAsia="en-GB"/>
-              </w:rPr>
-              <w:t>GovernmentProcedure</w:t>
-            </w:r>
-            <w:proofErr w:type="spellEnd"/>
-          </w:p>
-          <w:p>
-            <w:pPr>
-              <w:spacing w:after="0" w:line="240" w:lineRule="auto"/>
-              <w:rPr>
-                <w:rFonts w:ascii="Calibri" w:eastAsia="Times New Roman" w:hAnsi="Calibri" w:cs="Times New Roman"/>
-                <w:color w:val="000000"/>
-                <w:lang w:eastAsia="en-GB"/>
-              </w:rPr>
-            </w:pPr>
-            <w:r>
-              <w:rPr>
-                <w:rFonts w:eastAsia="Times New Roman" w:cs="Times New Roman"/>
-                <w:color w:val="000000"/>
-                <w:lang w:eastAsia="en-GB"/>
-              </w:rPr>
-              <w:t>/</w:t>
-            </w:r>
-            <w:proofErr w:type="spellStart"/>
-            <w:r>
-              <w:rPr>
-                <w:rFonts w:eastAsia="Times New Roman" w:cs="Times New Roman"/>
-                <w:color w:val="000000"/>
-                <w:lang w:eastAsia="en-GB"/>
-              </w:rPr>
-              <w:t>PreviousCode</w:t>
-            </w:r>
-            <w:proofErr w:type="spellEnd"/>
+              <w:t>/PreviousCode</w:t>
+            </w:r>
           </w:p>
         </w:tc>
       </w:tr>
@@ -2349,36 +2179,8 @@
                 <w:color w:val="000000"/>
                 <w:lang w:eastAsia="en-GB"/>
               </w:rPr>
-              <w:t xml:space="preserve">Without a corresponding </w:t>
-            </w:r>
-            <w:proofErr w:type="spellStart"/>
-            <w:r>
-              <w:rPr>
-                <w:rFonts w:ascii="Calibri" w:eastAsia="Times New Roman" w:hAnsi="Calibri" w:cs="Times New Roman"/>
-                <w:color w:val="000000"/>
-                <w:lang w:eastAsia="en-GB"/>
-              </w:rPr>
-              <w:t>PreviousCode</w:t>
-            </w:r>
-            <w:proofErr w:type="spellEnd"/>
-            <w:r>
-              <w:rPr>
-                <w:rFonts w:ascii="Calibri" w:eastAsia="Times New Roman" w:hAnsi="Calibri" w:cs="Times New Roman"/>
-                <w:color w:val="000000"/>
-                <w:lang w:eastAsia="en-GB"/>
-              </w:rPr>
-              <w:t xml:space="preserve"> in the </w:t>
-            </w:r>
-            <w:proofErr w:type="spellStart"/>
-            <w:r>
-              <w:rPr>
-                <w:rFonts w:ascii="Calibri" w:eastAsia="Times New Roman" w:hAnsi="Calibri" w:cs="Times New Roman"/>
-                <w:color w:val="000000"/>
-                <w:lang w:eastAsia="en-GB"/>
-              </w:rPr>
-              <w:t>GovernmentProcedure</w:t>
-            </w:r>
-            <w:proofErr w:type="spellEnd"/>
+              <w:t>Without a corresponding PreviousCode in the GovernmentProcedure</w:t>
+            </w:r>
           </w:p>
         </w:tc>
       </w:tr>
@@ -2504,25 +2306,7 @@
                 <w:color w:val="000000"/>
                 <w:lang w:eastAsia="en-GB"/>
               </w:rPr>
-              <w:t xml:space="preserve">where a previous doc </w:t>
-            </w:r>
-            <w:proofErr w:type="gramStart"/>
-            <w:r>
-              <w:rPr>
-                <w:rFonts w:ascii="Calibri" w:eastAsia="Times New Roman" w:hAnsi="Calibri" w:cs="Times New Roman"/>
-                <w:color w:val="000000"/>
-                <w:lang w:eastAsia="en-GB"/>
-              </w:rPr>
-              <w:t>comprise</w:t>
-            </w:r>
-            <w:proofErr w:type="gramEnd"/>
-            <w:r>
-              <w:rPr>
-                <w:rFonts w:ascii="Calibri" w:eastAsia="Times New Roman" w:hAnsi="Calibri" w:cs="Times New Roman"/>
-                <w:color w:val="000000"/>
-                <w:lang w:eastAsia="en-GB"/>
-              </w:rPr>
-              <w:t xml:space="preserve"> a single goods item</w:t>
+              <w:t>where a previous doc comprise a single goods item</w:t>
             </w:r>
           </w:p>
         </w:tc>
@@ -2838,36 +2622,36 @@
                 <w:color w:val="000000"/>
                 <w:lang w:val="en-US" w:eastAsia="en-GB"/>
               </w:rPr>
-              <w:t>Declaration/</w:t>
-            </w:r>
-            <w:proofErr w:type="spellStart"/>
-            <w:r>
+              <w:t>Declaration/GoodsShipment/PreviousDocument</w:t>
+            </w:r>
+          </w:p>
+          <w:p>
+            <w:pPr>
+              <w:spacing w:after="0" w:line="240" w:lineRule="auto"/>
               <w:rPr>
                 <w:rFonts w:eastAsia="Times New Roman" w:cs="Times New Roman"/>
                 <w:color w:val="000000"/>
                 <w:lang w:val="en-US" w:eastAsia="en-GB"/>
               </w:rPr>
-              <w:t>GoodsShipment</w:t>
-            </w:r>
-            <w:proofErr w:type="spellEnd"/>
+            </w:pPr>
             <w:r>
               <w:rPr>
                 <w:rFonts w:eastAsia="Times New Roman" w:cs="Times New Roman"/>
                 <w:color w:val="000000"/>
                 <w:lang w:val="en-US" w:eastAsia="en-GB"/>
               </w:rPr>
-              <w:t>/</w:t>
-            </w:r>
-            <w:proofErr w:type="spellStart"/>
-            <w:r>
+              <w:t>/CategoryCode</w:t>
+            </w:r>
+          </w:p>
+          <w:p>
+            <w:pPr>
+              <w:spacing w:after="0" w:line="240" w:lineRule="auto"/>
               <w:rPr>
                 <w:rFonts w:eastAsia="Times New Roman" w:cs="Times New Roman"/>
                 <w:color w:val="000000"/>
                 <w:lang w:val="en-US" w:eastAsia="en-GB"/>
               </w:rPr>
-              <w:t>PreviousDocument</w:t>
-            </w:r>
-            <w:proofErr w:type="spellEnd"/>
+            </w:pPr>
           </w:p>
           <w:p>
             <w:pPr>
@@ -2884,28 +2668,24 @@
                 <w:color w:val="000000"/>
                 <w:lang w:val="en-US" w:eastAsia="en-GB"/>
               </w:rPr>
-              <w:t>/</w:t>
-            </w:r>
-            <w:proofErr w:type="spellStart"/>
+              <w:t>MCR</w:t>
+            </w:r>
             <w:r>
               <w:rPr>
                 <w:rFonts w:eastAsia="Times New Roman" w:cs="Times New Roman"/>
                 <w:color w:val="000000"/>
                 <w:lang w:val="en-US" w:eastAsia="en-GB"/>
               </w:rPr>
-              <w:t>CategoryCode</w:t>
-            </w:r>
-            <w:proofErr w:type="spellEnd"/>
-          </w:p>
-          <w:p>
-            <w:pPr>
-              <w:spacing w:after="0" w:line="240" w:lineRule="auto"/>
+              <w:t xml:space="preserve"> </w:t>
+            </w:r>
+            <w:r>
               <w:rPr>
                 <w:rFonts w:eastAsia="Times New Roman" w:cs="Times New Roman"/>
                 <w:color w:val="000000"/>
                 <w:lang w:val="en-US" w:eastAsia="en-GB"/>
               </w:rPr>
-            </w:pPr>
+              <w:t xml:space="preserve">into </w:t>
+            </w:r>
           </w:p>
           <w:p>
             <w:pPr>
@@ -2922,22 +2702,70 @@
                 <w:color w:val="000000"/>
                 <w:lang w:val="en-US" w:eastAsia="en-GB"/>
               </w:rPr>
-              <w:t>MCR</w:t>
-            </w:r>
-            <w:r>
+              <w:t>Declaration/GoodsShipment/PreviousDocument</w:t>
+            </w:r>
+          </w:p>
+          <w:p>
+            <w:pPr>
+              <w:spacing w:after="0" w:line="240" w:lineRule="auto"/>
               <w:rPr>
                 <w:rFonts w:eastAsia="Times New Roman" w:cs="Times New Roman"/>
                 <w:color w:val="000000"/>
                 <w:lang w:val="en-US" w:eastAsia="en-GB"/>
               </w:rPr>
-              <w:t xml:space="preserve"> </w:t>
-            </w:r>
+            </w:pPr>
             <w:r>
               <w:rPr>
                 <w:rFonts w:eastAsia="Times New Roman" w:cs="Times New Roman"/>
                 <w:color w:val="000000"/>
                 <w:lang w:val="en-US" w:eastAsia="en-GB"/>
               </w:rPr>
+              <w:t>/TypeCode</w:t>
+            </w:r>
+          </w:p>
+          <w:p>
+            <w:pPr>
+              <w:spacing w:after="0" w:line="240" w:lineRule="auto"/>
+              <w:rPr>
+                <w:rFonts w:eastAsia="Times New Roman" w:cs="Times New Roman"/>
+                <w:color w:val="000000"/>
+                <w:lang w:val="en-US" w:eastAsia="en-GB"/>
+              </w:rPr>
+            </w:pPr>
+          </w:p>
+          <w:p>
+            <w:pPr>
+              <w:spacing w:after="0" w:line="240" w:lineRule="auto"/>
+              <w:rPr>
+                <w:rFonts w:ascii="Calibri" w:eastAsia="Times New Roman" w:hAnsi="Calibri" w:cs="Times New Roman"/>
+                <w:color w:val="000000"/>
+                <w:lang w:eastAsia="en-GB"/>
+              </w:rPr>
+            </w:pPr>
+            <w:r>
+              <w:rPr>
+                <w:rFonts w:ascii="Calibri" w:eastAsia="Times New Roman" w:hAnsi="Calibri" w:cs="Times New Roman"/>
+                <w:color w:val="000000"/>
+                <w:lang w:eastAsia="en-GB"/>
+              </w:rPr>
+              <w:t>GB/1234-99999886JCP</w:t>
+            </w:r>
+          </w:p>
+          <w:p>
+            <w:pPr>
+              <w:spacing w:after="0" w:line="240" w:lineRule="auto"/>
+              <w:rPr>
+                <w:rFonts w:ascii="Calibri" w:eastAsia="Times New Roman" w:hAnsi="Calibri" w:cs="Times New Roman"/>
+                <w:color w:val="000000"/>
+                <w:lang w:eastAsia="en-GB"/>
+              </w:rPr>
+            </w:pPr>
+            <w:r>
+              <w:rPr>
+                <w:rFonts w:eastAsia="Times New Roman" w:cs="Times New Roman"/>
+                <w:color w:val="000000"/>
+                <w:lang w:val="en-US" w:eastAsia="en-GB"/>
+              </w:rPr>
               <w:t xml:space="preserve">into </w:t>
             </w:r>
           </w:p>
@@ -2956,163 +2784,7 @@
                 <w:color w:val="000000"/>
                 <w:lang w:val="en-US" w:eastAsia="en-GB"/>
               </w:rPr>
-              <w:t>Declaration/</w:t>
-            </w:r>
-            <w:proofErr w:type="spellStart"/>
-            <w:r>
-              <w:rPr>
-                <w:rFonts w:eastAsia="Times New Roman" w:cs="Times New Roman"/>
-                <w:color w:val="000000"/>
-                <w:lang w:val="en-US" w:eastAsia="en-GB"/>
-              </w:rPr>
-              <w:t>GoodsShipment</w:t>
-            </w:r>
-            <w:proofErr w:type="spellEnd"/>
-            <w:r>
-              <w:rPr>
-                <w:rFonts w:eastAsia="Times New Roman" w:cs="Times New Roman"/>
-                <w:color w:val="000000"/>
-                <w:lang w:val="en-US" w:eastAsia="en-GB"/>
-              </w:rPr>
-              <w:t>/</w:t>
-            </w:r>
-            <w:proofErr w:type="spellStart"/>
-            <w:r>
-              <w:rPr>
-                <w:rFonts w:eastAsia="Times New Roman" w:cs="Times New Roman"/>
-                <w:color w:val="000000"/>
-                <w:lang w:val="en-US" w:eastAsia="en-GB"/>
-              </w:rPr>
-              <w:t>PreviousDocument</w:t>
-            </w:r>
-            <w:proofErr w:type="spellEnd"/>
-          </w:p>
-          <w:p>
-            <w:pPr>
-              <w:spacing w:after="0" w:line="240" w:lineRule="auto"/>
-              <w:rPr>
-                <w:rFonts w:eastAsia="Times New Roman" w:cs="Times New Roman"/>
-                <w:color w:val="000000"/>
-                <w:lang w:val="en-US" w:eastAsia="en-GB"/>
-              </w:rPr>
-            </w:pPr>
-            <w:r>
-              <w:rPr>
-                <w:rFonts w:eastAsia="Times New Roman" w:cs="Times New Roman"/>
-                <w:color w:val="000000"/>
-                <w:lang w:val="en-US" w:eastAsia="en-GB"/>
-              </w:rPr>
-              <w:t>/</w:t>
-            </w:r>
-            <w:proofErr w:type="spellStart"/>
-            <w:r>
-              <w:rPr>
-                <w:rFonts w:eastAsia="Times New Roman" w:cs="Times New Roman"/>
-                <w:color w:val="000000"/>
-                <w:lang w:val="en-US" w:eastAsia="en-GB"/>
-              </w:rPr>
-              <w:t>TypeCode</w:t>
-            </w:r>
-            <w:proofErr w:type="spellEnd"/>
-          </w:p>
-          <w:p>
-            <w:pPr>
-              <w:spacing w:after="0" w:line="240" w:lineRule="auto"/>
-              <w:rPr>
-                <w:rFonts w:eastAsia="Times New Roman" w:cs="Times New Roman"/>
-                <w:color w:val="000000"/>
-                <w:lang w:val="en-US" w:eastAsia="en-GB"/>
-              </w:rPr>
-            </w:pPr>
-          </w:p>
-          <w:p>
-            <w:pPr>
-              <w:spacing w:after="0" w:line="240" w:lineRule="auto"/>
-              <w:rPr>
-                <w:rFonts w:ascii="Calibri" w:eastAsia="Times New Roman" w:hAnsi="Calibri" w:cs="Times New Roman"/>
-                <w:color w:val="000000"/>
-                <w:lang w:eastAsia="en-GB"/>
-              </w:rPr>
-            </w:pPr>
-            <w:r>
-              <w:rPr>
-                <w:rFonts w:ascii="Calibri" w:eastAsia="Times New Roman" w:hAnsi="Calibri" w:cs="Times New Roman"/>
-                <w:color w:val="000000"/>
-                <w:lang w:eastAsia="en-GB"/>
-              </w:rPr>
-              <w:t>GB/1234-99999886JCP</w:t>
-            </w:r>
-          </w:p>
-          <w:p>
-            <w:pPr>
-              <w:spacing w:after="0" w:line="240" w:lineRule="auto"/>
-              <w:rPr>
-                <w:rFonts w:ascii="Calibri" w:eastAsia="Times New Roman" w:hAnsi="Calibri" w:cs="Times New Roman"/>
-                <w:color w:val="000000"/>
-                <w:lang w:eastAsia="en-GB"/>
-              </w:rPr>
-            </w:pPr>
-            <w:r>
-              <w:rPr>
-                <w:rFonts w:eastAsia="Times New Roman" w:cs="Times New Roman"/>
-                <w:color w:val="000000"/>
-                <w:lang w:val="en-US" w:eastAsia="en-GB"/>
-              </w:rPr>
-              <w:t xml:space="preserve">into </w:t>
-            </w:r>
-          </w:p>
-          <w:p>
-            <w:pPr>
-              <w:spacing w:after="0" w:line="240" w:lineRule="auto"/>
-              <w:rPr>
-                <w:rFonts w:eastAsia="Times New Roman" w:cs="Times New Roman"/>
-                <w:color w:val="000000"/>
-                <w:lang w:val="en-US" w:eastAsia="en-GB"/>
-              </w:rPr>
-            </w:pPr>
-            <w:r>
-              <w:rPr>
-                <w:rFonts w:eastAsia="Times New Roman" w:cs="Times New Roman"/>
-                <w:color w:val="000000"/>
-                <w:lang w:val="en-US" w:eastAsia="en-GB"/>
-              </w:rPr>
-              <w:t>Declaration/</w:t>
-            </w:r>
-            <w:proofErr w:type="spellStart"/>
-            <w:r>
-              <w:rPr>
-                <w:rFonts w:eastAsia="Times New Roman" w:cs="Times New Roman"/>
-                <w:color w:val="000000"/>
-                <w:lang w:val="en-US" w:eastAsia="en-GB"/>
-              </w:rPr>
-              <w:t>GoodsShipment</w:t>
-            </w:r>
-            <w:proofErr w:type="spellEnd"/>
-            <w:r>
-              <w:rPr>
-                <w:rFonts w:eastAsia="Times New Roman" w:cs="Times New Roman"/>
-                <w:color w:val="000000"/>
-                <w:lang w:val="en-US" w:eastAsia="en-GB"/>
-              </w:rPr>
-              <w:t>/</w:t>
-            </w:r>
-            <w:proofErr w:type="spellStart"/>
-            <w:r>
-              <w:rPr>
-                <w:rFonts w:eastAsia="Times New Roman" w:cs="Times New Roman"/>
-                <w:color w:val="000000"/>
-                <w:lang w:val="en-US" w:eastAsia="en-GB"/>
-              </w:rPr>
-              <w:t>PreviousDocument</w:t>
-            </w:r>
-            <w:proofErr w:type="spellEnd"/>
-            <w:r>
-              <w:rPr>
-                <w:rFonts w:eastAsia="Times New Roman" w:cs="Times New Roman"/>
-                <w:color w:val="000000"/>
-                <w:lang w:val="en-US" w:eastAsia="en-GB"/>
-              </w:rPr>
-              <w:t>/ID</w:t>
+              <w:t>Declaration/GoodsShipment/PreviousDocument/ID</w:t>
             </w:r>
           </w:p>
           <w:p>
@@ -3292,6 +2964,7 @@
                 <w:color w:val="000000"/>
                 <w:lang w:eastAsia="en-GB"/>
               </w:rPr>
+              <w:lastRenderedPageBreak/>
               <w:t>2/3</w:t>
             </w:r>
           </w:p>
@@ -3550,64 +3223,281 @@
                 <w:lang w:eastAsia="en-GB"/>
               </w:rPr>
             </w:pPr>
-            <w:proofErr w:type="gramStart"/>
             <w:r>
               <w:rPr>
                 <w:rFonts w:eastAsia="Times New Roman" w:cs="Times New Roman"/>
                 <w:color w:val="000000"/>
                 <w:lang w:eastAsia="en-GB"/>
               </w:rPr>
-              <w:t>Mapping  for</w:t>
-            </w:r>
-            <w:proofErr w:type="gramEnd"/>
-            <w:r>
+              <w:t xml:space="preserve">Mapping  for </w:t>
+            </w:r>
+            <w:r>
+              <w:rPr>
+                <w:rFonts w:ascii="Calibri" w:eastAsia="Times New Roman" w:hAnsi="Calibri" w:cs="Times New Roman"/>
+                <w:color w:val="000000"/>
+                <w:lang w:eastAsia="en-GB"/>
+              </w:rPr>
+              <w:t>C512</w:t>
+            </w:r>
+            <w:r>
+              <w:t>GBSDEGB225456994000</w:t>
+            </w:r>
+          </w:p>
+          <w:p>
+            <w:pPr>
+              <w:spacing w:after="0" w:line="240" w:lineRule="auto"/>
               <w:rPr>
                 <w:rFonts w:eastAsia="Times New Roman" w:cs="Times New Roman"/>
                 <w:color w:val="000000"/>
                 <w:lang w:eastAsia="en-GB"/>
               </w:rPr>
+            </w:pPr>
+            <w:r>
+              <w:rPr>
+                <w:rFonts w:eastAsia="Times New Roman" w:cs="Times New Roman"/>
+                <w:color w:val="000000"/>
+                <w:lang w:eastAsia="en-GB"/>
+              </w:rPr>
+              <w:t>only</w:t>
+            </w:r>
+          </w:p>
+          <w:p>
+            <w:pPr>
+              <w:spacing w:after="0" w:line="240" w:lineRule="auto"/>
+              <w:rPr>
+                <w:rFonts w:eastAsia="Times New Roman" w:cs="Times New Roman"/>
+                <w:color w:val="000000"/>
+                <w:highlight w:val="yellow"/>
+                <w:lang w:eastAsia="en-GB"/>
+              </w:rPr>
+            </w:pPr>
+          </w:p>
+          <w:p>
+            <w:pPr>
+              <w:spacing w:after="0" w:line="240" w:lineRule="auto"/>
+              <w:rPr>
+                <w:rFonts w:eastAsia="Times New Roman" w:cs="Times New Roman"/>
+                <w:color w:val="000000"/>
+                <w:lang w:eastAsia="en-GB"/>
+              </w:rPr>
+            </w:pPr>
+            <w:r>
+              <w:rPr>
+                <w:rFonts w:eastAsia="Times New Roman" w:cs="Times New Roman"/>
+                <w:color w:val="000000"/>
+                <w:lang w:eastAsia="en-GB"/>
+              </w:rPr>
+              <w:t>C</w:t>
+            </w:r>
+            <w:r>
+              <w:rPr>
+                <w:rFonts w:eastAsia="Times New Roman" w:cs="Times New Roman"/>
+                <w:color w:val="000000"/>
+                <w:lang w:eastAsia="en-GB"/>
+              </w:rPr>
+              <w:t xml:space="preserve"> into</w:t>
+            </w:r>
+          </w:p>
+          <w:p>
+            <w:pPr>
+              <w:spacing w:after="0" w:line="240" w:lineRule="auto"/>
+              <w:rPr>
+                <w:rFonts w:eastAsia="Times New Roman" w:cs="Times New Roman"/>
+                <w:color w:val="000000"/>
+                <w:lang w:eastAsia="en-GB"/>
+              </w:rPr>
+            </w:pPr>
+            <w:r>
+              <w:rPr>
+                <w:rFonts w:eastAsia="Times New Roman" w:cs="Times New Roman"/>
+                <w:color w:val="000000"/>
+                <w:lang w:eastAsia="en-GB"/>
+              </w:rPr>
+              <w:t>Declaration/ GoodsShipment</w:t>
+            </w:r>
+          </w:p>
+          <w:p>
+            <w:pPr>
+              <w:spacing w:after="0" w:line="240" w:lineRule="auto"/>
+              <w:rPr>
+                <w:rFonts w:eastAsia="Times New Roman" w:cs="Times New Roman"/>
+                <w:color w:val="000000"/>
+                <w:lang w:eastAsia="en-GB"/>
+              </w:rPr>
+            </w:pPr>
+            <w:r>
+              <w:rPr>
+                <w:rFonts w:eastAsia="Times New Roman" w:cs="Times New Roman"/>
+                <w:color w:val="000000"/>
+                <w:lang w:eastAsia="en-GB"/>
+              </w:rPr>
+              <w:t>/GovernmentAgencyGoodsItem/AdditionalDocument</w:t>
+            </w:r>
+          </w:p>
+          <w:p>
+            <w:pPr>
+              <w:spacing w:after="0" w:line="240" w:lineRule="auto"/>
+              <w:rPr>
+                <w:rFonts w:eastAsia="Times New Roman" w:cs="Times New Roman"/>
+                <w:color w:val="000000"/>
+                <w:lang w:eastAsia="en-GB"/>
+              </w:rPr>
+            </w:pPr>
+            <w:r>
+              <w:rPr>
+                <w:rFonts w:eastAsia="Times New Roman" w:cs="Times New Roman"/>
+                <w:color w:val="000000"/>
+                <w:lang w:eastAsia="en-GB"/>
+              </w:rPr>
+              <w:t>/CategoryCode</w:t>
+            </w:r>
+          </w:p>
+          <w:p>
+            <w:pPr>
+              <w:spacing w:after="0" w:line="240" w:lineRule="auto"/>
+              <w:rPr>
+                <w:rFonts w:eastAsia="Times New Roman" w:cs="Times New Roman"/>
+                <w:color w:val="000000"/>
+                <w:lang w:eastAsia="en-GB"/>
+              </w:rPr>
+            </w:pPr>
+          </w:p>
+          <w:p>
+            <w:pPr>
+              <w:spacing w:after="0" w:line="240" w:lineRule="auto"/>
+              <w:rPr>
+                <w:rFonts w:eastAsia="Times New Roman" w:cs="Times New Roman"/>
+                <w:color w:val="000000"/>
+                <w:lang w:eastAsia="en-GB"/>
+              </w:rPr>
+            </w:pPr>
+            <w:r>
+              <w:rPr>
+                <w:rFonts w:eastAsia="Times New Roman" w:cs="Times New Roman"/>
+                <w:color w:val="000000"/>
+                <w:lang w:eastAsia="en-GB"/>
+              </w:rPr>
+              <w:t xml:space="preserve">512 </w:t>
+            </w:r>
+            <w:r>
+              <w:rPr>
+                <w:rFonts w:eastAsia="Times New Roman" w:cs="Times New Roman"/>
+                <w:color w:val="000000"/>
+                <w:lang w:eastAsia="en-GB"/>
+              </w:rPr>
+              <w:t>into</w:t>
+            </w:r>
+          </w:p>
+          <w:p>
+            <w:pPr>
+              <w:spacing w:after="0" w:line="240" w:lineRule="auto"/>
+              <w:rPr>
+                <w:rFonts w:eastAsia="Times New Roman" w:cs="Times New Roman"/>
+                <w:color w:val="000000"/>
+                <w:lang w:eastAsia="en-GB"/>
+              </w:rPr>
+            </w:pPr>
+            <w:r>
+              <w:rPr>
+                <w:rFonts w:eastAsia="Times New Roman" w:cs="Times New Roman"/>
+                <w:color w:val="000000"/>
+                <w:lang w:eastAsia="en-GB"/>
+              </w:rPr>
+              <w:t>Declaration/ GoodsShipment</w:t>
+            </w:r>
+          </w:p>
+          <w:p>
+            <w:pPr>
+              <w:spacing w:after="0" w:line="240" w:lineRule="auto"/>
+              <w:rPr>
+                <w:rFonts w:eastAsia="Times New Roman" w:cs="Times New Roman"/>
+                <w:color w:val="000000"/>
+                <w:lang w:eastAsia="en-GB"/>
+              </w:rPr>
+            </w:pPr>
+            <w:r>
+              <w:rPr>
+                <w:rFonts w:eastAsia="Times New Roman" w:cs="Times New Roman"/>
+                <w:color w:val="000000"/>
+                <w:lang w:eastAsia="en-GB"/>
+              </w:rPr>
+              <w:t>/GovernmentAgencyGoodsItem/AdditionalDocument</w:t>
+            </w:r>
+          </w:p>
+          <w:p>
+            <w:pPr>
+              <w:spacing w:after="0" w:line="240" w:lineRule="auto"/>
+              <w:rPr>
+                <w:rFonts w:eastAsia="Times New Roman" w:cs="Times New Roman"/>
+                <w:color w:val="000000"/>
+                <w:lang w:eastAsia="en-GB"/>
+              </w:rPr>
+            </w:pPr>
+            <w:r>
+              <w:rPr>
+                <w:rFonts w:eastAsia="Times New Roman" w:cs="Times New Roman"/>
+                <w:color w:val="000000"/>
+                <w:lang w:eastAsia="en-GB"/>
+              </w:rPr>
+              <w:t>/TypeCode</w:t>
+            </w:r>
+          </w:p>
+          <w:p>
+            <w:pPr>
+              <w:spacing w:after="0" w:line="240" w:lineRule="auto"/>
+              <w:rPr>
+                <w:rFonts w:eastAsia="Times New Roman" w:cs="Times New Roman"/>
+                <w:color w:val="000000"/>
+                <w:lang w:eastAsia="en-GB"/>
+              </w:rPr>
+            </w:pPr>
+          </w:p>
+          <w:p>
+            <w:pPr>
+              <w:spacing w:after="0" w:line="240" w:lineRule="auto"/>
+              <w:rPr>
+                <w:rFonts w:eastAsia="Times New Roman" w:cs="Times New Roman"/>
+                <w:color w:val="000000"/>
+                <w:lang w:eastAsia="en-GB"/>
+              </w:rPr>
+            </w:pPr>
+            <w:r>
+              <w:t>GBSDEGB225456994000</w:t>
+            </w:r>
+            <w:r>
+              <w:rPr>
+                <w:rFonts w:eastAsia="Times New Roman" w:cs="Times New Roman"/>
+                <w:color w:val="000000"/>
+                <w:lang w:eastAsia="en-GB"/>
+              </w:rPr>
               <w:t xml:space="preserve"> </w:t>
             </w:r>
             <w:r>
               <w:rPr>
-                <w:rFonts w:ascii="Calibri" w:eastAsia="Times New Roman" w:hAnsi="Calibri" w:cs="Times New Roman"/>
-                <w:color w:val="000000"/>
-                <w:lang w:eastAsia="en-GB"/>
-              </w:rPr>
-              <w:t>C512</w:t>
-            </w:r>
-            <w:r>
-              <w:t>GBSDEGB225456994000</w:t>
-            </w:r>
-          </w:p>
-          <w:p>
-            <w:pPr>
-              <w:spacing w:after="0" w:line="240" w:lineRule="auto"/>
-              <w:rPr>
                 <w:rFonts w:eastAsia="Times New Roman" w:cs="Times New Roman"/>
                 <w:color w:val="000000"/>
                 <w:lang w:eastAsia="en-GB"/>
               </w:rPr>
-            </w:pPr>
-            <w:r>
+              <w:t>into</w:t>
+            </w:r>
+          </w:p>
+          <w:p>
+            <w:pPr>
+              <w:spacing w:after="0" w:line="240" w:lineRule="auto"/>
               <w:rPr>
                 <w:rFonts w:eastAsia="Times New Roman" w:cs="Times New Roman"/>
                 <w:color w:val="000000"/>
                 <w:lang w:eastAsia="en-GB"/>
               </w:rPr>
-              <w:t>only</w:t>
-            </w:r>
-          </w:p>
-          <w:p>
-            <w:pPr>
-              <w:spacing w:after="0" w:line="240" w:lineRule="auto"/>
+            </w:pPr>
+            <w:r>
               <w:rPr>
                 <w:rFonts w:eastAsia="Times New Roman" w:cs="Times New Roman"/>
                 <w:color w:val="000000"/>
-                <w:highlight w:val="yellow"/>
-                <w:lang w:eastAsia="en-GB"/>
-              </w:rPr>
-            </w:pPr>
+                <w:lang w:eastAsia="en-GB"/>
+              </w:rPr>
+              <w:t>Declaration/ GoodsShipment</w:t>
+            </w:r>
           </w:p>
           <w:p>
             <w:pPr>
@@ -3624,369 +3514,8 @@
                 <w:color w:val="000000"/>
                 <w:lang w:eastAsia="en-GB"/>
               </w:rPr>
-              <w:t>C</w:t>
-            </w:r>
-            <w:r>
-              <w:rPr>
-                <w:rFonts w:eastAsia="Times New Roman" w:cs="Times New Roman"/>
-                <w:color w:val="000000"/>
-                <w:lang w:eastAsia="en-GB"/>
-              </w:rPr>
-              <w:t xml:space="preserve"> into</w:t>
-            </w:r>
-          </w:p>
-          <w:p>
-            <w:pPr>
-              <w:spacing w:after="0" w:line="240" w:lineRule="auto"/>
-              <w:rPr>
-                <w:rFonts w:eastAsia="Times New Roman" w:cs="Times New Roman"/>
-                <w:color w:val="000000"/>
-                <w:lang w:eastAsia="en-GB"/>
-              </w:rPr>
-            </w:pPr>
-            <w:r>
-              <w:rPr>
-                <w:rFonts w:eastAsia="Times New Roman" w:cs="Times New Roman"/>
-                <w:color w:val="000000"/>
-                <w:lang w:eastAsia="en-GB"/>
-              </w:rPr>
-              <w:t xml:space="preserve">Declaration/ </w:t>
-            </w:r>
-            <w:proofErr w:type="spellStart"/>
-            <w:r>
-              <w:rPr>
-                <w:rFonts w:eastAsia="Times New Roman" w:cs="Times New Roman"/>
-                <w:color w:val="000000"/>
-                <w:lang w:eastAsia="en-GB"/>
-              </w:rPr>
-              <w:t>GoodsShipment</w:t>
-            </w:r>
-            <w:proofErr w:type="spellEnd"/>
-          </w:p>
-          <w:p>
-            <w:pPr>
-              <w:spacing w:after="0" w:line="240" w:lineRule="auto"/>
-              <w:rPr>
-                <w:rFonts w:eastAsia="Times New Roman" w:cs="Times New Roman"/>
-                <w:color w:val="000000"/>
-                <w:lang w:eastAsia="en-GB"/>
-              </w:rPr>
-            </w:pPr>
-            <w:r>
-              <w:rPr>
-                <w:rFonts w:eastAsia="Times New Roman" w:cs="Times New Roman"/>
-                <w:color w:val="000000"/>
-                <w:lang w:eastAsia="en-GB"/>
-              </w:rPr>
-              <w:t>/</w:t>
-            </w:r>
-            <w:proofErr w:type="spellStart"/>
-            <w:r>
-              <w:rPr>
-                <w:rFonts w:eastAsia="Times New Roman" w:cs="Times New Roman"/>
-                <w:color w:val="000000"/>
-                <w:lang w:eastAsia="en-GB"/>
-              </w:rPr>
-              <w:t>GovernmentAgencyGoodsItem</w:t>
-            </w:r>
-            <w:proofErr w:type="spellEnd"/>
-            <w:r>
-              <w:rPr>
-                <w:rFonts w:eastAsia="Times New Roman" w:cs="Times New Roman"/>
-                <w:color w:val="000000"/>
-                <w:lang w:eastAsia="en-GB"/>
-              </w:rPr>
-              <w:t>/</w:t>
-            </w:r>
-            <w:proofErr w:type="spellStart"/>
-            <w:r>
-              <w:rPr>
-                <w:rFonts w:eastAsia="Times New Roman" w:cs="Times New Roman"/>
-                <w:color w:val="000000"/>
-                <w:lang w:eastAsia="en-GB"/>
-              </w:rPr>
-              <w:t>AdditionalDocument</w:t>
-            </w:r>
-            <w:proofErr w:type="spellEnd"/>
-          </w:p>
-          <w:p>
-            <w:pPr>
-              <w:spacing w:after="0" w:line="240" w:lineRule="auto"/>
-              <w:rPr>
-                <w:rFonts w:eastAsia="Times New Roman" w:cs="Times New Roman"/>
-                <w:color w:val="000000"/>
-                <w:lang w:eastAsia="en-GB"/>
-              </w:rPr>
-            </w:pPr>
-            <w:r>
-              <w:rPr>
-                <w:rFonts w:eastAsia="Times New Roman" w:cs="Times New Roman"/>
-                <w:color w:val="000000"/>
-                <w:lang w:eastAsia="en-GB"/>
-              </w:rPr>
-              <w:t>/</w:t>
-            </w:r>
-            <w:proofErr w:type="spellStart"/>
-            <w:r>
-              <w:rPr>
-                <w:rFonts w:eastAsia="Times New Roman" w:cs="Times New Roman"/>
-                <w:color w:val="000000"/>
-                <w:lang w:eastAsia="en-GB"/>
-              </w:rPr>
-              <w:t>CategoryCode</w:t>
-            </w:r>
-            <w:proofErr w:type="spellEnd"/>
-          </w:p>
-          <w:p>
-            <w:pPr>
-              <w:spacing w:after="0" w:line="240" w:lineRule="auto"/>
-              <w:rPr>
-                <w:rFonts w:eastAsia="Times New Roman" w:cs="Times New Roman"/>
-                <w:color w:val="000000"/>
-                <w:lang w:eastAsia="en-GB"/>
-              </w:rPr>
-            </w:pPr>
-          </w:p>
-          <w:p>
-            <w:pPr>
-              <w:spacing w:after="0" w:line="240" w:lineRule="auto"/>
-              <w:rPr>
-                <w:rFonts w:eastAsia="Times New Roman" w:cs="Times New Roman"/>
-                <w:color w:val="000000"/>
-                <w:lang w:eastAsia="en-GB"/>
-              </w:rPr>
-            </w:pPr>
-            <w:r>
-              <w:rPr>
-                <w:rFonts w:eastAsia="Times New Roman" w:cs="Times New Roman"/>
-                <w:color w:val="000000"/>
-                <w:lang w:eastAsia="en-GB"/>
-              </w:rPr>
-              <w:t xml:space="preserve">512 </w:t>
-            </w:r>
-            <w:r>
-              <w:rPr>
-                <w:rFonts w:eastAsia="Times New Roman" w:cs="Times New Roman"/>
-                <w:color w:val="000000"/>
-                <w:lang w:eastAsia="en-GB"/>
-              </w:rPr>
-              <w:t>into</w:t>
-            </w:r>
-          </w:p>
-          <w:p>
-            <w:pPr>
-              <w:spacing w:after="0" w:line="240" w:lineRule="auto"/>
-              <w:rPr>
-                <w:rFonts w:eastAsia="Times New Roman" w:cs="Times New Roman"/>
-                <w:color w:val="000000"/>
-                <w:lang w:eastAsia="en-GB"/>
-              </w:rPr>
-            </w:pPr>
-            <w:r>
-              <w:rPr>
-                <w:rFonts w:eastAsia="Times New Roman" w:cs="Times New Roman"/>
-                <w:color w:val="000000"/>
-                <w:lang w:eastAsia="en-GB"/>
-              </w:rPr>
-              <w:t xml:space="preserve">Declaration/ </w:t>
-            </w:r>
-            <w:proofErr w:type="spellStart"/>
-            <w:r>
-              <w:rPr>
-                <w:rFonts w:eastAsia="Times New Roman" w:cs="Times New Roman"/>
-                <w:color w:val="000000"/>
-                <w:lang w:eastAsia="en-GB"/>
-              </w:rPr>
-              <w:t>GoodsShipment</w:t>
-            </w:r>
-            <w:proofErr w:type="spellEnd"/>
-          </w:p>
-          <w:p>
-            <w:pPr>
-              <w:spacing w:after="0" w:line="240" w:lineRule="auto"/>
-              <w:rPr>
-                <w:rFonts w:eastAsia="Times New Roman" w:cs="Times New Roman"/>
-                <w:color w:val="000000"/>
-                <w:lang w:eastAsia="en-GB"/>
-              </w:rPr>
-            </w:pPr>
-            <w:r>
-              <w:rPr>
-                <w:rFonts w:eastAsia="Times New Roman" w:cs="Times New Roman"/>
-                <w:color w:val="000000"/>
-                <w:lang w:eastAsia="en-GB"/>
-              </w:rPr>
-              <w:t>/</w:t>
-            </w:r>
-            <w:proofErr w:type="spellStart"/>
-            <w:r>
-              <w:rPr>
-                <w:rFonts w:eastAsia="Times New Roman" w:cs="Times New Roman"/>
-                <w:color w:val="000000"/>
-                <w:lang w:eastAsia="en-GB"/>
-              </w:rPr>
-              <w:t>GovernmentAgencyGoodsItem</w:t>
-            </w:r>
-            <w:proofErr w:type="spellEnd"/>
-            <w:r>
-              <w:rPr>
-                <w:rFonts w:eastAsia="Times New Roman" w:cs="Times New Roman"/>
-                <w:color w:val="000000"/>
-                <w:lang w:eastAsia="en-GB"/>
-              </w:rPr>
-              <w:t>/</w:t>
-            </w:r>
-            <w:proofErr w:type="spellStart"/>
-            <w:r>
-              <w:rPr>
-                <w:rFonts w:eastAsia="Times New Roman" w:cs="Times New Roman"/>
-                <w:color w:val="000000"/>
-                <w:lang w:eastAsia="en-GB"/>
-              </w:rPr>
-              <w:t>AdditionalDocument</w:t>
-            </w:r>
-            <w:proofErr w:type="spellEnd"/>
-          </w:p>
-          <w:p>
-            <w:pPr>
-              <w:spacing w:after="0" w:line="240" w:lineRule="auto"/>
-              <w:rPr>
-                <w:rFonts w:eastAsia="Times New Roman" w:cs="Times New Roman"/>
-                <w:color w:val="000000"/>
-                <w:lang w:eastAsia="en-GB"/>
-              </w:rPr>
-            </w:pPr>
-            <w:r>
-              <w:rPr>
-                <w:rFonts w:eastAsia="Times New Roman" w:cs="Times New Roman"/>
-                <w:color w:val="000000"/>
-                <w:lang w:eastAsia="en-GB"/>
-              </w:rPr>
-              <w:t>/</w:t>
-            </w:r>
-            <w:proofErr w:type="spellStart"/>
-            <w:r>
-              <w:rPr>
-                <w:rFonts w:eastAsia="Times New Roman" w:cs="Times New Roman"/>
-                <w:color w:val="000000"/>
-                <w:lang w:eastAsia="en-GB"/>
-              </w:rPr>
-              <w:t>TypeCode</w:t>
-            </w:r>
-            <w:proofErr w:type="spellEnd"/>
-          </w:p>
-          <w:p>
-            <w:pPr>
-              <w:spacing w:after="0" w:line="240" w:lineRule="auto"/>
-              <w:rPr>
-                <w:rFonts w:eastAsia="Times New Roman" w:cs="Times New Roman"/>
-                <w:color w:val="000000"/>
-                <w:lang w:eastAsia="en-GB"/>
-              </w:rPr>
-            </w:pPr>
-          </w:p>
-          <w:p>
-            <w:pPr>
-              <w:spacing w:after="0" w:line="240" w:lineRule="auto"/>
-              <w:rPr>
-                <w:rFonts w:eastAsia="Times New Roman" w:cs="Times New Roman"/>
-                <w:color w:val="000000"/>
-                <w:lang w:eastAsia="en-GB"/>
-              </w:rPr>
-            </w:pPr>
-            <w:r>
-              <w:t>GBSDEGB225456994000</w:t>
-            </w:r>
-            <w:r>
-              <w:rPr>
-                <w:rFonts w:eastAsia="Times New Roman" w:cs="Times New Roman"/>
-                <w:color w:val="000000"/>
-                <w:lang w:eastAsia="en-GB"/>
-              </w:rPr>
-              <w:t xml:space="preserve"> </w:t>
-            </w:r>
-            <w:r>
-              <w:rPr>
-                <w:rFonts w:eastAsia="Times New Roman" w:cs="Times New Roman"/>
-                <w:color w:val="000000"/>
-                <w:lang w:eastAsia="en-GB"/>
-              </w:rPr>
-              <w:t>into</w:t>
-            </w:r>
-          </w:p>
-          <w:p>
-            <w:pPr>
-              <w:spacing w:after="0" w:line="240" w:lineRule="auto"/>
-              <w:rPr>
-                <w:rFonts w:eastAsia="Times New Roman" w:cs="Times New Roman"/>
-                <w:color w:val="000000"/>
-                <w:lang w:eastAsia="en-GB"/>
-              </w:rPr>
-            </w:pPr>
-            <w:r>
-              <w:rPr>
-                <w:rFonts w:eastAsia="Times New Roman" w:cs="Times New Roman"/>
-                <w:color w:val="000000"/>
-                <w:lang w:eastAsia="en-GB"/>
-              </w:rPr>
-              <w:t xml:space="preserve">Declaration/ </w:t>
-            </w:r>
-            <w:proofErr w:type="spellStart"/>
-            <w:r>
-              <w:rPr>
-                <w:rFonts w:eastAsia="Times New Roman" w:cs="Times New Roman"/>
-                <w:color w:val="000000"/>
-                <w:lang w:eastAsia="en-GB"/>
-              </w:rPr>
-              <w:t>GoodsShipment</w:t>
-            </w:r>
-            <w:proofErr w:type="spellEnd"/>
-          </w:p>
-          <w:p>
-            <w:pPr>
-              <w:spacing w:after="0" w:line="240" w:lineRule="auto"/>
-              <w:rPr>
-                <w:rFonts w:eastAsia="Times New Roman" w:cs="Times New Roman"/>
-                <w:color w:val="000000"/>
-                <w:lang w:eastAsia="en-GB"/>
-              </w:rPr>
-            </w:pPr>
-            <w:r>
-              <w:rPr>
-                <w:rFonts w:eastAsia="Times New Roman" w:cs="Times New Roman"/>
-                <w:color w:val="000000"/>
-                <w:lang w:eastAsia="en-GB"/>
-              </w:rPr>
-              <w:t>/</w:t>
-            </w:r>
-            <w:proofErr w:type="spellStart"/>
-            <w:r>
-              <w:rPr>
-                <w:rFonts w:eastAsia="Times New Roman" w:cs="Times New Roman"/>
-                <w:color w:val="000000"/>
-                <w:lang w:eastAsia="en-GB"/>
-              </w:rPr>
-              <w:t>GovernmentAgencyGoodsItem</w:t>
-            </w:r>
-            <w:proofErr w:type="spellEnd"/>
-            <w:r>
-              <w:rPr>
-                <w:rFonts w:eastAsia="Times New Roman" w:cs="Times New Roman"/>
-                <w:color w:val="000000"/>
-                <w:lang w:eastAsia="en-GB"/>
-              </w:rPr>
-              <w:t>/</w:t>
-            </w:r>
-            <w:proofErr w:type="spellStart"/>
-            <w:r>
-              <w:rPr>
-                <w:rFonts w:eastAsia="Times New Roman" w:cs="Times New Roman"/>
-                <w:color w:val="000000"/>
-                <w:lang w:eastAsia="en-GB"/>
-              </w:rPr>
-              <w:t>AdditionalDocument</w:t>
-            </w:r>
-            <w:proofErr w:type="spellEnd"/>
+              <w:t>/GovernmentAgencyGoodsItem/AdditionalDocument</w:t>
+            </w:r>
           </w:p>
           <w:p>
             <w:pPr>
@@ -4143,7 +3672,7 @@
                 <w:lang w:val="en-US" w:eastAsia="en-GB"/>
               </w:rPr>
             </w:pPr>
-            <w:bookmarkStart w:id="0" w:name="_Hlk527619898"/>
+            <w:bookmarkStart w:id="1" w:name="_Hlk527619898"/>
             <w:r>
               <w:rPr>
                 <w:rFonts w:ascii="Calibri" w:eastAsia="Times New Roman" w:hAnsi="Calibri" w:cs="Times New Roman"/>
@@ -4164,7 +3693,7 @@
               <w:t>-123456ABABAB1</w:t>
             </w:r>
           </w:p>
-          <w:bookmarkEnd w:id="0"/>
+          <w:bookmarkEnd w:id="1"/>
           <w:p>
             <w:pPr>
               <w:spacing w:after="0" w:line="240" w:lineRule="auto"/>
@@ -4282,7 +3811,6 @@
               </w:rPr>
               <w:t>UCR/</w:t>
             </w:r>
-            <w:proofErr w:type="spellStart"/>
             <w:r>
               <w:rPr>
                 <w:rFonts w:ascii="Calibri" w:eastAsia="Times New Roman" w:hAnsi="Calibri" w:cs="Times New Roman"/>
@@ -4291,7 +3819,6 @@
               </w:rPr>
               <w:t>TraderAssignedReferenceID</w:t>
             </w:r>
-            <w:proofErr w:type="spellEnd"/>
           </w:p>
         </w:tc>
       </w:tr>
@@ -4416,8 +3943,6 @@
             <w:r>
               <w:t>A</w:t>
             </w:r>
-            <w:bookmarkStart w:id="1" w:name="_GoBack"/>
-            <w:bookmarkEnd w:id="1"/>
           </w:p>
         </w:tc>
         <w:tc>
@@ -4488,18 +4013,8 @@
                 <w:color w:val="000000"/>
                 <w:lang w:eastAsia="en-GB"/>
               </w:rPr>
-              <w:t>Declaration/</w:t>
-            </w:r>
-            <w:proofErr w:type="spellStart"/>
-            <w:r>
-              <w:rPr>
-                <w:rFonts w:eastAsia="Times New Roman" w:cs="Times New Roman"/>
-                <w:color w:val="000000"/>
-                <w:lang w:eastAsia="en-GB"/>
-              </w:rPr>
-              <w:t>FunctionalReferenceID</w:t>
-            </w:r>
-            <w:proofErr w:type="spellEnd"/>
+              <w:t>Declaration/FunctionalReferenceID</w:t>
+            </w:r>
           </w:p>
         </w:tc>
       </w:tr>
@@ -4908,6 +4423,7 @@
                 <w:color w:val="000000"/>
                 <w:lang w:eastAsia="en-GB"/>
               </w:rPr>
+              <w:lastRenderedPageBreak/>
               <w:t>3/1</w:t>
             </w:r>
           </w:p>
@@ -5116,16 +4632,7 @@
                 <w:color w:val="000000"/>
                 <w:lang w:eastAsia="en-GB"/>
               </w:rPr>
-              <w:t xml:space="preserve">Bags </w:t>
-            </w:r>
-            <w:proofErr w:type="gramStart"/>
-            <w:r>
-              <w:rPr>
-                <w:rFonts w:ascii="Calibri" w:eastAsia="Times New Roman" w:hAnsi="Calibri" w:cs="Times New Roman"/>
-                <w:color w:val="000000"/>
-                <w:lang w:eastAsia="en-GB"/>
-              </w:rPr>
-              <w:t xml:space="preserve">Exports </w:t>
+              <w:t xml:space="preserve">Bags Exports </w:t>
             </w:r>
             <w:r>
               <w:rPr>
@@ -5141,35 +4648,36 @@
                 <w:color w:val="000000"/>
                 <w:lang w:eastAsia="en-GB"/>
               </w:rPr>
-              <w:t>into</w:t>
-            </w:r>
-            <w:proofErr w:type="gramEnd"/>
-            <w:r>
+              <w:t xml:space="preserve">into </w:t>
+            </w:r>
+          </w:p>
+          <w:p>
+            <w:pPr>
+              <w:spacing w:after="0" w:line="240" w:lineRule="auto"/>
               <w:rPr>
                 <w:rFonts w:eastAsia="Times New Roman" w:cs="Times New Roman"/>
                 <w:color w:val="000000"/>
                 <w:lang w:eastAsia="en-GB"/>
               </w:rPr>
-              <w:t xml:space="preserve"> </w:t>
-            </w:r>
-          </w:p>
-          <w:p>
-            <w:pPr>
-              <w:spacing w:after="0" w:line="240" w:lineRule="auto"/>
+            </w:pPr>
+            <w:r>
               <w:rPr>
                 <w:rFonts w:eastAsia="Times New Roman" w:cs="Times New Roman"/>
                 <w:color w:val="000000"/>
                 <w:lang w:eastAsia="en-GB"/>
               </w:rPr>
-            </w:pPr>
-            <w:r>
+              <w:t>Declaration/Exporter/Name</w:t>
+            </w:r>
+          </w:p>
+          <w:p>
+            <w:pPr>
+              <w:spacing w:after="0" w:line="240" w:lineRule="auto"/>
               <w:rPr>
                 <w:rFonts w:eastAsia="Times New Roman" w:cs="Times New Roman"/>
                 <w:color w:val="000000"/>
                 <w:lang w:eastAsia="en-GB"/>
               </w:rPr>
-              <w:t>Declaration/Exporter/Name</w:t>
-            </w:r>
+            </w:pPr>
           </w:p>
           <w:p>
             <w:pPr>
@@ -5180,50 +4688,50 @@
                 <w:lang w:eastAsia="en-GB"/>
               </w:rPr>
             </w:pPr>
-          </w:p>
-          <w:p>
-            <w:pPr>
-              <w:spacing w:after="0" w:line="240" w:lineRule="auto"/>
+            <w:r>
+              <w:rPr>
+                <w:rFonts w:ascii="Calibri" w:eastAsia="Times New Roman" w:hAnsi="Calibri" w:cs="Times New Roman"/>
+                <w:color w:val="000000"/>
+                <w:lang w:eastAsia="en-GB"/>
+              </w:rPr>
+              <w:t xml:space="preserve">1 Bags Avenue </w:t>
+            </w:r>
+            <w:r>
               <w:rPr>
                 <w:rFonts w:eastAsia="Times New Roman" w:cs="Times New Roman"/>
                 <w:color w:val="000000"/>
                 <w:lang w:eastAsia="en-GB"/>
               </w:rPr>
-            </w:pPr>
-            <w:r>
-              <w:rPr>
-                <w:rFonts w:ascii="Calibri" w:eastAsia="Times New Roman" w:hAnsi="Calibri" w:cs="Times New Roman"/>
-                <w:color w:val="000000"/>
-                <w:lang w:eastAsia="en-GB"/>
-              </w:rPr>
-              <w:t xml:space="preserve">1 Bags Avenue </w:t>
-            </w:r>
-            <w:r>
+              <w:t xml:space="preserve">into </w:t>
+            </w:r>
+          </w:p>
+          <w:p>
+            <w:pPr>
+              <w:spacing w:after="0" w:line="240" w:lineRule="auto"/>
               <w:rPr>
                 <w:rFonts w:eastAsia="Times New Roman" w:cs="Times New Roman"/>
                 <w:color w:val="000000"/>
                 <w:lang w:eastAsia="en-GB"/>
               </w:rPr>
-              <w:t xml:space="preserve">into </w:t>
-            </w:r>
-          </w:p>
-          <w:p>
-            <w:pPr>
-              <w:spacing w:after="0" w:line="240" w:lineRule="auto"/>
+            </w:pPr>
+            <w:r>
               <w:rPr>
                 <w:rFonts w:eastAsia="Times New Roman" w:cs="Times New Roman"/>
                 <w:color w:val="000000"/>
                 <w:lang w:eastAsia="en-GB"/>
               </w:rPr>
-            </w:pPr>
-            <w:r>
+              <w:t>Declaration/Exporter/Address/Line</w:t>
+            </w:r>
+          </w:p>
+          <w:p>
+            <w:pPr>
+              <w:spacing w:after="0" w:line="240" w:lineRule="auto"/>
               <w:rPr>
                 <w:rFonts w:eastAsia="Times New Roman" w:cs="Times New Roman"/>
                 <w:color w:val="000000"/>
                 <w:lang w:eastAsia="en-GB"/>
               </w:rPr>
-              <w:t>Declaration/Exporter/Address/Line</w:t>
-            </w:r>
+            </w:pPr>
           </w:p>
           <w:p>
             <w:pPr>
@@ -5234,62 +4742,68 @@
                 <w:lang w:eastAsia="en-GB"/>
               </w:rPr>
             </w:pPr>
-          </w:p>
-          <w:p>
-            <w:pPr>
-              <w:spacing w:after="0" w:line="240" w:lineRule="auto"/>
+            <w:r>
               <w:rPr>
                 <w:rFonts w:eastAsia="Times New Roman" w:cs="Times New Roman"/>
                 <w:color w:val="000000"/>
                 <w:lang w:eastAsia="en-GB"/>
               </w:rPr>
-            </w:pPr>
-            <w:r>
+              <w:t>US into</w:t>
+            </w:r>
+          </w:p>
+          <w:p>
+            <w:pPr>
+              <w:spacing w:after="0" w:line="240" w:lineRule="auto"/>
               <w:rPr>
                 <w:rFonts w:eastAsia="Times New Roman" w:cs="Times New Roman"/>
                 <w:color w:val="000000"/>
                 <w:lang w:eastAsia="en-GB"/>
               </w:rPr>
-              <w:t>US into</w:t>
-            </w:r>
-          </w:p>
-          <w:p>
-            <w:pPr>
-              <w:spacing w:after="0" w:line="240" w:lineRule="auto"/>
+            </w:pPr>
+            <w:r>
               <w:rPr>
                 <w:rFonts w:eastAsia="Times New Roman" w:cs="Times New Roman"/>
                 <w:color w:val="000000"/>
                 <w:lang w:eastAsia="en-GB"/>
               </w:rPr>
-            </w:pPr>
-            <w:r>
+              <w:t xml:space="preserve"> Declaration/Exporter/Address/CountryCode</w:t>
+            </w:r>
+          </w:p>
+          <w:p>
+            <w:pPr>
+              <w:spacing w:after="0" w:line="240" w:lineRule="auto"/>
               <w:rPr>
                 <w:rFonts w:eastAsia="Times New Roman" w:cs="Times New Roman"/>
                 <w:color w:val="000000"/>
                 <w:lang w:eastAsia="en-GB"/>
               </w:rPr>
-              <w:t xml:space="preserve"> Declaration/Exporter/Address/</w:t>
-            </w:r>
-            <w:proofErr w:type="spellStart"/>
-            <w:r>
+            </w:pPr>
+          </w:p>
+          <w:p>
+            <w:pPr>
+              <w:spacing w:after="0" w:line="240" w:lineRule="auto"/>
               <w:rPr>
                 <w:rFonts w:eastAsia="Times New Roman" w:cs="Times New Roman"/>
                 <w:color w:val="000000"/>
                 <w:lang w:eastAsia="en-GB"/>
               </w:rPr>
-              <w:t>CountryCode</w:t>
-            </w:r>
-            <w:proofErr w:type="spellEnd"/>
-          </w:p>
-          <w:p>
-            <w:pPr>
-              <w:spacing w:after="0" w:line="240" w:lineRule="auto"/>
+            </w:pPr>
+            <w:r>
+              <w:rPr>
+                <w:rFonts w:ascii="Calibri" w:eastAsia="Times New Roman" w:hAnsi="Calibri" w:cs="Times New Roman"/>
+                <w:color w:val="000000"/>
+                <w:lang w:eastAsia="en-GB"/>
+              </w:rPr>
+              <w:t>NY1 234</w:t>
+            </w:r>
+            <w:r>
               <w:rPr>
                 <w:rFonts w:eastAsia="Times New Roman" w:cs="Times New Roman"/>
                 <w:color w:val="000000"/>
                 <w:lang w:eastAsia="en-GB"/>
               </w:rPr>
-            </w:pPr>
+              <w:t xml:space="preserve"> into</w:t>
+            </w:r>
           </w:p>
           <w:p>
             <w:pPr>
@@ -5302,46 +4816,47 @@
             </w:pPr>
             <w:r>
               <w:rPr>
-                <w:rFonts w:ascii="Calibri" w:eastAsia="Times New Roman" w:hAnsi="Calibri" w:cs="Times New Roman"/>
-                <w:color w:val="000000"/>
-                <w:lang w:eastAsia="en-GB"/>
-              </w:rPr>
-              <w:t>NY1 234</w:t>
-            </w:r>
-            <w:r>
-              <w:rPr>
                 <w:rFonts w:eastAsia="Times New Roman" w:cs="Times New Roman"/>
                 <w:color w:val="000000"/>
                 <w:lang w:eastAsia="en-GB"/>
               </w:rPr>
-              <w:t xml:space="preserve"> into</w:t>
-            </w:r>
-          </w:p>
-          <w:p>
-            <w:pPr>
-              <w:spacing w:after="0" w:line="240" w:lineRule="auto"/>
+              <w:t xml:space="preserve"> Declaration/Exporter/Address/Postco</w:t>
+            </w:r>
+            <w:r>
               <w:rPr>
                 <w:rFonts w:eastAsia="Times New Roman" w:cs="Times New Roman"/>
                 <w:color w:val="000000"/>
                 <w:lang w:eastAsia="en-GB"/>
               </w:rPr>
-            </w:pPr>
-            <w:r>
+              <w:t>deID</w:t>
+            </w:r>
+          </w:p>
+          <w:p>
+            <w:pPr>
+              <w:spacing w:after="0" w:line="240" w:lineRule="auto"/>
               <w:rPr>
                 <w:rFonts w:eastAsia="Times New Roman" w:cs="Times New Roman"/>
                 <w:color w:val="000000"/>
                 <w:lang w:eastAsia="en-GB"/>
               </w:rPr>
-              <w:t xml:space="preserve"> Declaration/Exporter/Address/</w:t>
-            </w:r>
-            <w:proofErr w:type="spellStart"/>
-            <w:r>
+            </w:pPr>
+          </w:p>
+          <w:p>
+            <w:pPr>
+              <w:spacing w:after="0" w:line="240" w:lineRule="auto"/>
               <w:rPr>
                 <w:rFonts w:eastAsia="Times New Roman" w:cs="Times New Roman"/>
                 <w:color w:val="000000"/>
                 <w:lang w:eastAsia="en-GB"/>
               </w:rPr>
-              <w:t>Postco</w:t>
+            </w:pPr>
+            <w:r>
+              <w:rPr>
+                <w:rFonts w:ascii="Calibri" w:eastAsia="Times New Roman" w:hAnsi="Calibri" w:cs="Times New Roman"/>
+                <w:color w:val="000000"/>
+                <w:lang w:eastAsia="en-GB"/>
+              </w:rPr>
+              <w:t>New York</w:t>
             </w:r>
             <w:r>
               <w:rPr>
@@ -5349,9 +4864,8 @@
                 <w:color w:val="000000"/>
                 <w:lang w:eastAsia="en-GB"/>
               </w:rPr>
-              <w:t>deID</w:t>
-            </w:r>
-            <w:proofErr w:type="spellEnd"/>
+              <w:t xml:space="preserve"> into </w:t>
+            </w:r>
           </w:p>
           <w:p>
             <w:pPr>
@@ -5362,60 +4876,14 @@
                 <w:lang w:eastAsia="en-GB"/>
               </w:rPr>
             </w:pPr>
-          </w:p>
-          <w:p>
-            <w:pPr>
-              <w:spacing w:after="0" w:line="240" w:lineRule="auto"/>
+            <w:r>
               <w:rPr>
                 <w:rFonts w:eastAsia="Times New Roman" w:cs="Times New Roman"/>
                 <w:color w:val="000000"/>
                 <w:lang w:eastAsia="en-GB"/>
               </w:rPr>
-            </w:pPr>
-            <w:r>
-              <w:rPr>
-                <w:rFonts w:ascii="Calibri" w:eastAsia="Times New Roman" w:hAnsi="Calibri" w:cs="Times New Roman"/>
-                <w:color w:val="000000"/>
-                <w:lang w:eastAsia="en-GB"/>
-              </w:rPr>
-              <w:t>New York</w:t>
-            </w:r>
-            <w:r>
-              <w:rPr>
-                <w:rFonts w:eastAsia="Times New Roman" w:cs="Times New Roman"/>
-                <w:color w:val="000000"/>
-                <w:lang w:eastAsia="en-GB"/>
-              </w:rPr>
-              <w:t xml:space="preserve"> into </w:t>
-            </w:r>
-          </w:p>
-          <w:p>
-            <w:pPr>
-              <w:spacing w:after="0" w:line="240" w:lineRule="auto"/>
-              <w:rPr>
-                <w:rFonts w:eastAsia="Times New Roman" w:cs="Times New Roman"/>
-                <w:color w:val="000000"/>
-                <w:lang w:eastAsia="en-GB"/>
-              </w:rPr>
-            </w:pPr>
-            <w:r>
-              <w:rPr>
-                <w:rFonts w:eastAsia="Times New Roman" w:cs="Times New Roman"/>
-                <w:color w:val="000000"/>
-                <w:lang w:eastAsia="en-GB"/>
-              </w:rPr>
-              <w:t>Declaration/Exporter/Address/</w:t>
-            </w:r>
-            <w:proofErr w:type="spellStart"/>
-            <w:r>
-              <w:rPr>
-                <w:rFonts w:eastAsia="Times New Roman" w:cs="Times New Roman"/>
-                <w:color w:val="000000"/>
-                <w:lang w:eastAsia="en-GB"/>
-              </w:rPr>
-              <w:t>CityName</w:t>
-            </w:r>
-            <w:proofErr w:type="spellEnd"/>
+              <w:t>Declaration/Exporter/Address/CityName</w:t>
+            </w:r>
           </w:p>
           <w:p>
             <w:pPr>
@@ -5967,25 +5435,7 @@
                 <w:color w:val="000000"/>
                 <w:lang w:eastAsia="en-GB"/>
               </w:rPr>
-              <w:t>Declaration/</w:t>
-            </w:r>
-            <w:proofErr w:type="spellStart"/>
-            <w:r>
-              <w:rPr>
-                <w:rFonts w:eastAsia="Times New Roman" w:cs="Times New Roman"/>
-                <w:color w:val="000000"/>
-                <w:lang w:eastAsia="en-GB"/>
-              </w:rPr>
-              <w:t>GoodsShipment</w:t>
-            </w:r>
-            <w:proofErr w:type="spellEnd"/>
-            <w:r>
-              <w:rPr>
-                <w:rFonts w:eastAsia="Times New Roman" w:cs="Times New Roman"/>
-                <w:color w:val="000000"/>
-                <w:lang w:eastAsia="en-GB"/>
-              </w:rPr>
-              <w:t>/Importer/ID</w:t>
+              <w:t>Declaration/GoodsShipment/Importer/ID</w:t>
             </w:r>
           </w:p>
         </w:tc>
@@ -6377,6 +5827,7 @@
                 <w:color w:val="000000"/>
                 <w:lang w:eastAsia="en-GB"/>
               </w:rPr>
+              <w:lastRenderedPageBreak/>
               <w:t>3/19</w:t>
             </w:r>
           </w:p>
@@ -7654,7 +7105,16 @@
                 <w:color w:val="000000"/>
                 <w:lang w:eastAsia="en-GB"/>
               </w:rPr>
-              <w:t>If different from importer</w:t>
+              <w:t xml:space="preserve">If different </w:t>
+            </w:r>
+            <w:r>
+              <w:rPr>
+                <w:rFonts w:ascii="Calibri" w:eastAsia="Times New Roman" w:hAnsi="Calibri" w:cs="Times New Roman"/>
+                <w:color w:val="000000"/>
+                <w:lang w:eastAsia="en-GB"/>
+              </w:rPr>
+              <w:lastRenderedPageBreak/>
+              <w:t>from importer</w:t>
             </w:r>
           </w:p>
         </w:tc>
@@ -7676,6 +7136,7 @@
                 <w:rFonts w:ascii="Calibri" w:eastAsia="Times New Roman" w:hAnsi="Calibri" w:cs="Times New Roman"/>
                 <w:lang w:eastAsia="en-GB"/>
               </w:rPr>
+              <w:lastRenderedPageBreak/>
               <w:t>N/A</w:t>
             </w:r>
           </w:p>
@@ -7709,7 +7170,16 @@
                 <w:color w:val="000000"/>
                 <w:lang w:eastAsia="en-GB"/>
               </w:rPr>
-              <w:t>Not required as the buyer is the importer</w:t>
+              <w:t xml:space="preserve">Not required as the buyer is </w:t>
+            </w:r>
+            <w:r>
+              <w:rPr>
+                <w:rFonts w:ascii="Calibri" w:eastAsia="Times New Roman" w:hAnsi="Calibri" w:cs="Times New Roman"/>
+                <w:color w:val="000000"/>
+                <w:lang w:eastAsia="en-GB"/>
+              </w:rPr>
+              <w:lastRenderedPageBreak/>
+              <w:t>the importer</w:t>
             </w:r>
           </w:p>
         </w:tc>
@@ -8174,19 +7644,11 @@
                 <w:rFonts w:cstheme="minorHAnsi"/>
               </w:rPr>
             </w:pPr>
-            <w:proofErr w:type="spellStart"/>
-            <w:r>
-              <w:rPr>
-                <w:color w:val="000000"/>
-              </w:rPr>
-              <w:t>AuthorisationHolder</w:t>
-            </w:r>
-            <w:proofErr w:type="spellEnd"/>
-            <w:r>
-              <w:rPr>
-                <w:color w:val="000000"/>
-              </w:rPr>
-              <w:t>/ID</w:t>
+            <w:r>
+              <w:rPr>
+                <w:color w:val="000000"/>
+              </w:rPr>
+              <w:t>AuthorisationHolder/ID</w:t>
             </w:r>
           </w:p>
           <w:p>
@@ -8230,33 +7692,11 @@
                 <w:rFonts w:cstheme="minorHAnsi"/>
               </w:rPr>
             </w:pPr>
-            <w:proofErr w:type="spellStart"/>
-            <w:r>
-              <w:rPr>
-                <w:color w:val="000000"/>
-              </w:rPr>
-              <w:t>AuthorisationHolder</w:t>
-            </w:r>
-            <w:proofErr w:type="spellEnd"/>
-            <w:r>
-              <w:rPr>
-                <w:color w:val="000000"/>
-              </w:rPr>
-              <w:t>/</w:t>
-            </w:r>
-            <w:proofErr w:type="spellStart"/>
-            <w:r>
-              <w:rPr>
-                <w:color w:val="000000"/>
-              </w:rPr>
-              <w:t>CategoryCode</w:t>
-            </w:r>
-            <w:proofErr w:type="spellEnd"/>
-            <w:r>
-              <w:rPr>
-                <w:color w:val="000000"/>
-              </w:rPr>
-              <w:t xml:space="preserve"> </w:t>
+            <w:r>
+              <w:rPr>
+                <w:color w:val="000000"/>
+              </w:rPr>
+              <w:t xml:space="preserve">AuthorisationHolder/CategoryCode </w:t>
             </w:r>
           </w:p>
           <w:p>
@@ -8646,43 +8086,7 @@
                 <w:color w:val="000000"/>
                 <w:lang w:eastAsia="en-GB"/>
               </w:rPr>
-              <w:t>ation/</w:t>
-            </w:r>
-            <w:proofErr w:type="spellStart"/>
-            <w:r>
-              <w:rPr>
-                <w:rFonts w:ascii="Calibri" w:eastAsia="Times New Roman" w:hAnsi="Calibri" w:cs="Times New Roman"/>
-                <w:color w:val="000000"/>
-                <w:lang w:eastAsia="en-GB"/>
-              </w:rPr>
-              <w:t>GoodsShipment</w:t>
-            </w:r>
-            <w:proofErr w:type="spellEnd"/>
-            <w:r>
-              <w:rPr>
-                <w:rFonts w:ascii="Calibri" w:eastAsia="Times New Roman" w:hAnsi="Calibri" w:cs="Times New Roman"/>
-                <w:color w:val="000000"/>
-                <w:lang w:eastAsia="en-GB"/>
-              </w:rPr>
-              <w:t>/</w:t>
-            </w:r>
-            <w:proofErr w:type="spellStart"/>
-            <w:r>
-              <w:rPr>
-                <w:rFonts w:ascii="Calibri" w:eastAsia="Times New Roman" w:hAnsi="Calibri" w:cs="Times New Roman"/>
-                <w:color w:val="000000"/>
-                <w:lang w:eastAsia="en-GB"/>
-              </w:rPr>
-              <w:t>TradeTerms</w:t>
-            </w:r>
-            <w:proofErr w:type="spellEnd"/>
-            <w:r>
-              <w:rPr>
-                <w:rFonts w:ascii="Calibri" w:eastAsia="Times New Roman" w:hAnsi="Calibri" w:cs="Times New Roman"/>
-                <w:color w:val="000000"/>
-                <w:lang w:eastAsia="en-GB"/>
-              </w:rPr>
-              <w:t>/C</w:t>
+              <w:t>ation/GoodsShipment/TradeTerms/C</w:t>
             </w:r>
             <w:r>
               <w:rPr>
@@ -8739,62 +8143,16 @@
                 <w:color w:val="000000"/>
                 <w:lang w:eastAsia="en-GB"/>
               </w:rPr>
-              <w:t>Declaration/</w:t>
-            </w:r>
-            <w:proofErr w:type="spellStart"/>
-            <w:r>
-              <w:rPr>
-                <w:rFonts w:ascii="Calibri" w:eastAsia="Times New Roman" w:hAnsi="Calibri" w:cs="Times New Roman"/>
-                <w:color w:val="000000"/>
-                <w:lang w:eastAsia="en-GB"/>
-              </w:rPr>
-              <w:t>Go</w:t>
-            </w:r>
-            <w:r>
-              <w:rPr>
-                <w:rFonts w:ascii="Calibri" w:eastAsia="Times New Roman" w:hAnsi="Calibri" w:cs="Times New Roman"/>
-                <w:color w:val="000000"/>
-                <w:lang w:eastAsia="en-GB"/>
-              </w:rPr>
-              <w:t>odsShipment</w:t>
-            </w:r>
-            <w:proofErr w:type="spellEnd"/>
-            <w:r>
-              <w:rPr>
-                <w:rFonts w:ascii="Calibri" w:eastAsia="Times New Roman" w:hAnsi="Calibri" w:cs="Times New Roman"/>
-                <w:color w:val="000000"/>
-                <w:lang w:eastAsia="en-GB"/>
-              </w:rPr>
-              <w:t>/</w:t>
-            </w:r>
-            <w:proofErr w:type="spellStart"/>
-            <w:r>
-              <w:rPr>
-                <w:rFonts w:ascii="Calibri" w:eastAsia="Times New Roman" w:hAnsi="Calibri" w:cs="Times New Roman"/>
-                <w:color w:val="000000"/>
-                <w:lang w:eastAsia="en-GB"/>
-              </w:rPr>
-              <w:t>TradeTerms</w:t>
-            </w:r>
-            <w:proofErr w:type="spellEnd"/>
-            <w:r>
-              <w:rPr>
-                <w:rFonts w:ascii="Calibri" w:eastAsia="Times New Roman" w:hAnsi="Calibri" w:cs="Times New Roman"/>
-                <w:color w:val="000000"/>
-                <w:lang w:eastAsia="en-GB"/>
-              </w:rPr>
-              <w:t>/</w:t>
-            </w:r>
-            <w:proofErr w:type="spellStart"/>
-            <w:r>
-              <w:rPr>
-                <w:rFonts w:ascii="Calibri" w:eastAsia="Times New Roman" w:hAnsi="Calibri" w:cs="Times New Roman"/>
-                <w:color w:val="000000"/>
-                <w:lang w:eastAsia="en-GB"/>
-              </w:rPr>
-              <w:t>LocationID</w:t>
-            </w:r>
-            <w:proofErr w:type="spellEnd"/>
+              <w:t>Declaration/Go</w:t>
+            </w:r>
+            <w:r>
+              <w:rPr>
+                <w:rFonts w:ascii="Calibri" w:eastAsia="Times New Roman" w:hAnsi="Calibri" w:cs="Times New Roman"/>
+                <w:color w:val="000000"/>
+                <w:lang w:eastAsia="en-GB"/>
+              </w:rPr>
+              <w:t>odsShipment/TradeTerms/LocationID</w:t>
+            </w:r>
           </w:p>
         </w:tc>
       </w:tr>
@@ -9121,18 +8479,8 @@
                 <w:color w:val="000000"/>
                 <w:lang w:eastAsia="en-GB"/>
               </w:rPr>
-              <w:t xml:space="preserve">If measurement unit or override </w:t>
-            </w:r>
-            <w:proofErr w:type="spellStart"/>
-            <w:r>
-              <w:rPr>
-                <w:rFonts w:ascii="Calibri" w:eastAsia="Times New Roman" w:hAnsi="Calibri" w:cs="Times New Roman"/>
-                <w:color w:val="000000"/>
-                <w:lang w:eastAsia="en-GB"/>
-              </w:rPr>
-              <w:t>req’d</w:t>
-            </w:r>
-            <w:proofErr w:type="spellEnd"/>
+              <w:t>If measurement unit or override req’d</w:t>
+            </w:r>
           </w:p>
         </w:tc>
         <w:tc>
@@ -9331,18 +8679,8 @@
                 <w:color w:val="000000"/>
                 <w:lang w:eastAsia="en-GB"/>
               </w:rPr>
-              <w:t xml:space="preserve">If override </w:t>
-            </w:r>
-            <w:proofErr w:type="spellStart"/>
-            <w:r>
-              <w:rPr>
-                <w:rFonts w:ascii="Calibri" w:eastAsia="Times New Roman" w:hAnsi="Calibri" w:cs="Times New Roman"/>
-                <w:color w:val="000000"/>
-                <w:lang w:eastAsia="en-GB"/>
-              </w:rPr>
-              <w:t>req’d</w:t>
-            </w:r>
-            <w:proofErr w:type="spellEnd"/>
+              <w:t>If override req’d</w:t>
+            </w:r>
           </w:p>
         </w:tc>
         <w:tc>
@@ -9451,6 +8789,7 @@
                 <w:color w:val="000000"/>
                 <w:lang w:eastAsia="en-GB"/>
               </w:rPr>
+              <w:lastRenderedPageBreak/>
               <w:t>4/7</w:t>
             </w:r>
           </w:p>
@@ -9541,18 +8880,8 @@
                 <w:color w:val="000000"/>
                 <w:lang w:eastAsia="en-GB"/>
               </w:rPr>
-              <w:t xml:space="preserve">If override </w:t>
-            </w:r>
-            <w:proofErr w:type="spellStart"/>
-            <w:r>
-              <w:rPr>
-                <w:rFonts w:ascii="Calibri" w:eastAsia="Times New Roman" w:hAnsi="Calibri" w:cs="Times New Roman"/>
-                <w:color w:val="000000"/>
-                <w:lang w:eastAsia="en-GB"/>
-              </w:rPr>
-              <w:t>req’d</w:t>
-            </w:r>
-            <w:proofErr w:type="spellEnd"/>
+              <w:t>If override req’d</w:t>
+            </w:r>
           </w:p>
         </w:tc>
         <w:tc>
@@ -9990,21 +9319,12 @@
               </w:rPr>
               <w:t>Note: Only m</w:t>
             </w:r>
-            <w:proofErr w:type="spellStart"/>
-            <w:r>
-              <w:rPr>
-                <w:rFonts w:ascii="Calibri" w:eastAsia="Times New Roman" w:hAnsi="Calibri" w:cs="Times New Roman"/>
-                <w:lang w:eastAsia="en-GB"/>
-              </w:rPr>
-              <w:t>andatory</w:t>
-            </w:r>
-            <w:proofErr w:type="spellEnd"/>
-            <w:r>
-              <w:rPr>
-                <w:rFonts w:ascii="Calibri" w:eastAsia="Times New Roman" w:hAnsi="Calibri" w:cs="Times New Roman"/>
-                <w:lang w:eastAsia="en-GB"/>
-              </w:rPr>
-              <w:t xml:space="preserve"> if there are amounts to be added or deducted but which have not already been accounted for in the declared value</w:t>
+            <w:r>
+              <w:rPr>
+                <w:rFonts w:ascii="Calibri" w:eastAsia="Times New Roman" w:hAnsi="Calibri" w:cs="Times New Roman"/>
+                <w:lang w:eastAsia="en-GB"/>
+              </w:rPr>
+              <w:t>andatory if there are amounts to be added or deducted but which have not already been accounted for in the declared value</w:t>
             </w:r>
           </w:p>
         </w:tc>
@@ -10203,7 +9523,15 @@
                 <w:rFonts w:ascii="Calibri" w:eastAsia="Times New Roman" w:hAnsi="Calibri" w:cs="Times New Roman"/>
                 <w:lang w:eastAsia="en-GB"/>
               </w:rPr>
-              <w:t>D.E. 4/9, D.E. 4/11 or D.E. 4/1</w:t>
+              <w:t xml:space="preserve">D.E. 4/9, D.E. 4/11 </w:t>
+            </w:r>
+            <w:r>
+              <w:rPr>
+                <w:rFonts w:ascii="Calibri" w:eastAsia="Times New Roman" w:hAnsi="Calibri" w:cs="Times New Roman"/>
+                <w:lang w:eastAsia="en-GB"/>
+              </w:rPr>
+              <w:lastRenderedPageBreak/>
+              <w:t>or D.E. 4/1</w:t>
             </w:r>
             <w:r>
               <w:rPr>
@@ -10231,6 +9559,7 @@
                 <w:rFonts w:ascii="Calibri" w:eastAsia="Times New Roman" w:hAnsi="Calibri" w:cs="Times New Roman"/>
                 <w:lang w:val="en-US" w:eastAsia="en-GB"/>
               </w:rPr>
+              <w:lastRenderedPageBreak/>
               <w:t>N/A</w:t>
             </w:r>
           </w:p>
@@ -10619,25 +9948,7 @@
                 <w:color w:val="000000"/>
                 <w:lang w:eastAsia="en-GB"/>
               </w:rPr>
-              <w:t xml:space="preserve"> price influence </w:t>
-            </w:r>
-            <w:proofErr w:type="gramStart"/>
-            <w:r>
-              <w:rPr>
-                <w:rFonts w:ascii="Calibri" w:eastAsia="Times New Roman" w:hAnsi="Calibri" w:cs="Times New Roman"/>
-                <w:color w:val="000000"/>
-                <w:lang w:eastAsia="en-GB"/>
-              </w:rPr>
-              <w:t>as a result of</w:t>
-            </w:r>
-            <w:proofErr w:type="gramEnd"/>
-            <w:r>
-              <w:rPr>
-                <w:rFonts w:ascii="Calibri" w:eastAsia="Times New Roman" w:hAnsi="Calibri" w:cs="Times New Roman"/>
-                <w:color w:val="000000"/>
-                <w:lang w:eastAsia="en-GB"/>
-              </w:rPr>
-              <w:t xml:space="preserve"> a Party Relationship between the buyer and seller. </w:t>
+              <w:t xml:space="preserve"> price influence as a result of a Party Relationship between the buyer and seller. </w:t>
             </w:r>
           </w:p>
           <w:p>
@@ -10726,6 +10037,7 @@
                 <w:color w:val="000000"/>
                 <w:lang w:eastAsia="en-GB"/>
               </w:rPr>
+              <w:lastRenderedPageBreak/>
               <w:t xml:space="preserve">Fourth digit: 0 = the sale is </w:t>
             </w:r>
             <w:r>
@@ -10766,6 +10078,7 @@
                 <w:color w:val="000000"/>
                 <w:lang w:eastAsia="en-GB"/>
               </w:rPr>
+              <w:lastRenderedPageBreak/>
               <w:t>N/A</w:t>
             </w:r>
           </w:p>
@@ -11902,7 +11215,16 @@
                 <w:color w:val="000000"/>
                 <w:lang w:eastAsia="en-GB"/>
               </w:rPr>
-              <w:t>M where D.E. 4/17 begins with ‘1’</w:t>
+              <w:t xml:space="preserve">M where D.E. 4/17 </w:t>
+            </w:r>
+            <w:r>
+              <w:rPr>
+                <w:rFonts w:ascii="Calibri" w:eastAsia="Times New Roman" w:hAnsi="Calibri" w:cs="Times New Roman"/>
+                <w:color w:val="000000"/>
+                <w:lang w:eastAsia="en-GB"/>
+              </w:rPr>
+              <w:lastRenderedPageBreak/>
+              <w:t>begins with ‘1’</w:t>
             </w:r>
           </w:p>
         </w:tc>
@@ -11924,6 +11246,7 @@
                 <w:rFonts w:ascii="Calibri" w:eastAsia="Times New Roman" w:hAnsi="Calibri" w:cs="Times New Roman"/>
                 <w:lang w:eastAsia="en-GB"/>
               </w:rPr>
+              <w:lastRenderedPageBreak/>
               <w:t>TH</w:t>
             </w:r>
           </w:p>
@@ -12593,21 +11916,7 @@
               <w:rPr>
                 <w:rFonts w:cstheme="minorHAnsi"/>
               </w:rPr>
-              <w:t>Declaration/</w:t>
-            </w:r>
-            <w:proofErr w:type="spellStart"/>
-            <w:r>
-              <w:rPr>
-                <w:rFonts w:cstheme="minorHAnsi"/>
-              </w:rPr>
-              <w:t>GoodsShipment</w:t>
-            </w:r>
-            <w:proofErr w:type="spellEnd"/>
-            <w:r>
-              <w:rPr>
-                <w:rFonts w:cstheme="minorHAnsi"/>
-              </w:rPr>
-              <w:t>/Consignment</w:t>
+              <w:t>Declaration/GoodsShipment/Consignment</w:t>
             </w:r>
           </w:p>
           <w:p>
@@ -12623,21 +11932,7 @@
               <w:rPr>
                 <w:rFonts w:cstheme="minorHAnsi"/>
               </w:rPr>
-              <w:t>/</w:t>
-            </w:r>
-            <w:proofErr w:type="spellStart"/>
-            <w:r>
-              <w:rPr>
-                <w:rFonts w:cstheme="minorHAnsi"/>
-              </w:rPr>
-              <w:t>GoodsLocation</w:t>
-            </w:r>
-            <w:proofErr w:type="spellEnd"/>
-            <w:r>
-              <w:rPr>
-                <w:rFonts w:cstheme="minorHAnsi"/>
-              </w:rPr>
-              <w:t>/</w:t>
+              <w:t>/GoodsLocation/</w:t>
             </w:r>
             <w:r>
               <w:rPr>
@@ -12697,21 +11992,7 @@
               <w:rPr>
                 <w:rFonts w:cstheme="minorHAnsi"/>
               </w:rPr>
-              <w:t>Declaration/</w:t>
-            </w:r>
-            <w:proofErr w:type="spellStart"/>
-            <w:r>
-              <w:rPr>
-                <w:rFonts w:cstheme="minorHAnsi"/>
-              </w:rPr>
-              <w:t>GoodsShipment</w:t>
-            </w:r>
-            <w:proofErr w:type="spellEnd"/>
-            <w:r>
-              <w:rPr>
-                <w:rFonts w:cstheme="minorHAnsi"/>
-              </w:rPr>
-              <w:t>/Consignment</w:t>
+              <w:t>Declaration/GoodsShipment/Consignment</w:t>
             </w:r>
           </w:p>
           <w:p>
@@ -12727,30 +12008,8 @@
               <w:rPr>
                 <w:rFonts w:cstheme="minorHAnsi"/>
               </w:rPr>
-              <w:t>/</w:t>
-            </w:r>
-            <w:proofErr w:type="spellStart"/>
-            <w:r>
-              <w:rPr>
-                <w:rFonts w:cstheme="minorHAnsi"/>
-              </w:rPr>
-              <w:t>GoodsLocation</w:t>
-            </w:r>
-            <w:proofErr w:type="spellEnd"/>
-            <w:r>
-              <w:rPr>
-                <w:rFonts w:cstheme="minorHAnsi"/>
-              </w:rPr>
-              <w:t>/</w:t>
-            </w:r>
-            <w:proofErr w:type="spellStart"/>
-            <w:r>
-              <w:rPr>
-                <w:rFonts w:cstheme="minorHAnsi"/>
-              </w:rPr>
-              <w:t>TypeCode</w:t>
-            </w:r>
-            <w:proofErr w:type="spellEnd"/>
+              <w:t>/GoodsLocation/TypeCode</w:t>
+            </w:r>
           </w:p>
           <w:p>
             <w:pPr>
@@ -12797,21 +12056,7 @@
               <w:rPr>
                 <w:rFonts w:cstheme="minorHAnsi"/>
               </w:rPr>
-              <w:t>Declaration/</w:t>
-            </w:r>
-            <w:proofErr w:type="spellStart"/>
-            <w:r>
-              <w:rPr>
-                <w:rFonts w:cstheme="minorHAnsi"/>
-              </w:rPr>
-              <w:t>GoodsShipment</w:t>
-            </w:r>
-            <w:proofErr w:type="spellEnd"/>
-            <w:r>
-              <w:rPr>
-                <w:rFonts w:cstheme="minorHAnsi"/>
-              </w:rPr>
-              <w:t>/Consignment</w:t>
+              <w:t>Declaration/GoodsShipment/Consignment</w:t>
             </w:r>
           </w:p>
           <w:p>
@@ -12827,30 +12072,8 @@
               <w:rPr>
                 <w:rFonts w:cstheme="minorHAnsi"/>
               </w:rPr>
-              <w:t>/</w:t>
-            </w:r>
-            <w:proofErr w:type="spellStart"/>
-            <w:r>
-              <w:rPr>
-                <w:rFonts w:cstheme="minorHAnsi"/>
-              </w:rPr>
-              <w:t>GoodsLocation</w:t>
-            </w:r>
-            <w:proofErr w:type="spellEnd"/>
-            <w:r>
-              <w:rPr>
-                <w:rFonts w:cstheme="minorHAnsi"/>
-              </w:rPr>
-              <w:t>/Address/</w:t>
-            </w:r>
-            <w:proofErr w:type="spellStart"/>
-            <w:r>
-              <w:rPr>
-                <w:rFonts w:cstheme="minorHAnsi"/>
-              </w:rPr>
-              <w:t>TypeCode</w:t>
-            </w:r>
-            <w:proofErr w:type="spellEnd"/>
+              <w:t>/GoodsLocation/Address/TypeCode</w:t>
+            </w:r>
           </w:p>
           <w:p>
             <w:pPr>
@@ -12891,21 +12114,7 @@
               <w:rPr>
                 <w:rFonts w:cstheme="minorHAnsi"/>
               </w:rPr>
-              <w:t>Declaration/</w:t>
-            </w:r>
-            <w:proofErr w:type="spellStart"/>
-            <w:r>
-              <w:rPr>
-                <w:rFonts w:cstheme="minorHAnsi"/>
-              </w:rPr>
-              <w:t>GoodsShipment</w:t>
-            </w:r>
-            <w:proofErr w:type="spellEnd"/>
-            <w:r>
-              <w:rPr>
-                <w:rFonts w:cstheme="minorHAnsi"/>
-              </w:rPr>
-              <w:t>/Consignment</w:t>
+              <w:t>Declaration/GoodsShipment/Consignment</w:t>
             </w:r>
           </w:p>
           <w:p>
@@ -12921,35 +12130,7 @@
               <w:rPr>
                 <w:rFonts w:cstheme="minorHAnsi"/>
               </w:rPr>
-              <w:t>/</w:t>
-            </w:r>
-            <w:proofErr w:type="spellStart"/>
-            <w:r>
-              <w:rPr>
-                <w:rFonts w:cstheme="minorHAnsi"/>
-              </w:rPr>
-              <w:t>GoodsLocation</w:t>
-            </w:r>
-            <w:proofErr w:type="spellEnd"/>
-            <w:r>
-              <w:rPr>
-                <w:rFonts w:cstheme="minorHAnsi"/>
-              </w:rPr>
-              <w:t>/Address/</w:t>
-            </w:r>
-            <w:proofErr w:type="spellStart"/>
-            <w:r>
-              <w:rPr>
-                <w:rFonts w:cstheme="minorHAnsi"/>
-              </w:rPr>
-              <w:t>CountryCode</w:t>
-            </w:r>
-            <w:proofErr w:type="spellEnd"/>
-            <w:r>
-              <w:rPr>
-                <w:rFonts w:cstheme="minorHAnsi"/>
-              </w:rPr>
-              <w:t xml:space="preserve"> </w:t>
+              <w:t xml:space="preserve">/GoodsLocation/Address/CountryCode </w:t>
             </w:r>
           </w:p>
           <w:p>
@@ -13292,7 +12473,16 @@
                 <w:color w:val="000000"/>
                 <w:lang w:eastAsia="en-GB"/>
               </w:rPr>
-              <w:t>The Supervising Office Code for the HMRC Office overseeing the Customs Warehouse procedure (Peter Bennet House, Leeds)</w:t>
+              <w:t xml:space="preserve">The Supervising Office Code for the HMRC Office overseeing the Customs Warehouse procedure </w:t>
+            </w:r>
+            <w:r>
+              <w:rPr>
+                <w:rFonts w:ascii="Calibri" w:eastAsia="Times New Roman" w:hAnsi="Calibri" w:cs="Times New Roman"/>
+                <w:color w:val="000000"/>
+                <w:lang w:eastAsia="en-GB"/>
+              </w:rPr>
+              <w:lastRenderedPageBreak/>
+              <w:t>(Peter Bennet House, Leeds)</w:t>
             </w:r>
           </w:p>
         </w:tc>
@@ -13315,6 +12505,7 @@
                 <w:color w:val="000000"/>
                 <w:lang w:eastAsia="en-GB"/>
               </w:rPr>
+              <w:lastRenderedPageBreak/>
               <w:t xml:space="preserve"> </w:t>
             </w:r>
             <w:r>
@@ -13333,11 +12524,9 @@
               </w:rPr>
               <w:t>/</w:t>
             </w:r>
-            <w:proofErr w:type="spellStart"/>
             <w:r>
               <w:t>DeclarationOfficeID</w:t>
             </w:r>
-            <w:proofErr w:type="spellEnd"/>
           </w:p>
         </w:tc>
       </w:tr>
@@ -13518,27 +12707,35 @@
                 <w:color w:val="000000"/>
                 <w:lang w:eastAsia="en-GB"/>
               </w:rPr>
-              <w:t>Declaration/</w:t>
-            </w:r>
-            <w:proofErr w:type="spellStart"/>
-            <w:r>
+              <w:t>Declaration/GoodsShipment</w:t>
+            </w:r>
+          </w:p>
+          <w:p>
+            <w:pPr>
+              <w:spacing w:after="0" w:line="240" w:lineRule="auto"/>
               <w:rPr>
                 <w:rFonts w:eastAsia="Times New Roman" w:cs="Times New Roman"/>
                 <w:color w:val="000000"/>
                 <w:lang w:eastAsia="en-GB"/>
               </w:rPr>
-              <w:t>GoodsShipment</w:t>
-            </w:r>
-            <w:proofErr w:type="spellEnd"/>
-          </w:p>
-          <w:p>
-            <w:pPr>
-              <w:spacing w:after="0" w:line="240" w:lineRule="auto"/>
+            </w:pPr>
+            <w:r>
               <w:rPr>
                 <w:rFonts w:eastAsia="Times New Roman" w:cs="Times New Roman"/>
                 <w:color w:val="000000"/>
                 <w:lang w:eastAsia="en-GB"/>
               </w:rPr>
+              <w:t>/GovernmentAgencyGoodsItem/Commodity</w:t>
+            </w:r>
+          </w:p>
+          <w:p>
+            <w:pPr>
+              <w:spacing w:after="0" w:line="240" w:lineRule="auto"/>
+              <w:rPr>
+                <w:rFonts w:ascii="Calibri" w:eastAsia="Times New Roman" w:hAnsi="Calibri" w:cs="Times New Roman"/>
+                <w:color w:val="000000"/>
+                <w:lang w:eastAsia="en-GB"/>
+              </w:rPr>
             </w:pPr>
             <w:r>
               <w:rPr>
@@ -13546,72 +12743,8 @@
                 <w:color w:val="000000"/>
                 <w:lang w:eastAsia="en-GB"/>
               </w:rPr>
-              <w:t>/</w:t>
-            </w:r>
-            <w:proofErr w:type="spellStart"/>
-            <w:r>
-              <w:rPr>
-                <w:rFonts w:eastAsia="Times New Roman" w:cs="Times New Roman"/>
-                <w:color w:val="000000"/>
-                <w:lang w:eastAsia="en-GB"/>
-              </w:rPr>
-              <w:t>GovernmentAgencyGoodsItem</w:t>
-            </w:r>
-            <w:proofErr w:type="spellEnd"/>
-            <w:r>
-              <w:rPr>
-                <w:rFonts w:eastAsia="Times New Roman" w:cs="Times New Roman"/>
-                <w:color w:val="000000"/>
-                <w:lang w:eastAsia="en-GB"/>
-              </w:rPr>
-              <w:t>/Commodity</w:t>
-            </w:r>
-          </w:p>
-          <w:p>
-            <w:pPr>
-              <w:spacing w:after="0" w:line="240" w:lineRule="auto"/>
-              <w:rPr>
-                <w:rFonts w:ascii="Calibri" w:eastAsia="Times New Roman" w:hAnsi="Calibri" w:cs="Times New Roman"/>
-                <w:color w:val="000000"/>
-                <w:lang w:eastAsia="en-GB"/>
-              </w:rPr>
-            </w:pPr>
-            <w:r>
-              <w:rPr>
-                <w:rFonts w:eastAsia="Times New Roman" w:cs="Times New Roman"/>
-                <w:color w:val="000000"/>
-                <w:lang w:eastAsia="en-GB"/>
-              </w:rPr>
-              <w:t>/</w:t>
-            </w:r>
-            <w:proofErr w:type="spellStart"/>
-            <w:r>
-              <w:rPr>
-                <w:rFonts w:eastAsia="Times New Roman" w:cs="Times New Roman"/>
-                <w:color w:val="000000"/>
-                <w:lang w:eastAsia="en-GB"/>
-              </w:rPr>
-              <w:t>GoodsMeasure</w:t>
-            </w:r>
-            <w:proofErr w:type="spellEnd"/>
-            <w:r>
-              <w:rPr>
-                <w:rFonts w:eastAsia="Times New Roman" w:cs="Times New Roman"/>
-                <w:color w:val="000000"/>
-                <w:lang w:eastAsia="en-GB"/>
-              </w:rPr>
-              <w:t>/</w:t>
-            </w:r>
-            <w:proofErr w:type="spellStart"/>
-            <w:r>
-              <w:rPr>
-                <w:rFonts w:eastAsia="Times New Roman" w:cs="Times New Roman"/>
-                <w:color w:val="000000"/>
-                <w:lang w:eastAsia="en-GB"/>
-              </w:rPr>
-              <w:t>NetNetWeightMeasure</w:t>
-            </w:r>
-            <w:proofErr w:type="spellEnd"/>
+              <w:t>/GoodsMeasure/NetNetWeightMeasure</w:t>
+            </w:r>
           </w:p>
         </w:tc>
       </w:tr>
@@ -13993,27 +13126,35 @@
                 <w:color w:val="000000"/>
                 <w:lang w:eastAsia="en-GB"/>
               </w:rPr>
-              <w:t>Declaration/</w:t>
-            </w:r>
-            <w:proofErr w:type="spellStart"/>
-            <w:r>
+              <w:t>Declaration/GoodsShipment</w:t>
+            </w:r>
+          </w:p>
+          <w:p>
+            <w:pPr>
+              <w:spacing w:after="0" w:line="240" w:lineRule="auto"/>
               <w:rPr>
                 <w:rFonts w:eastAsia="Times New Roman" w:cs="Times New Roman"/>
                 <w:color w:val="000000"/>
                 <w:lang w:eastAsia="en-GB"/>
               </w:rPr>
-              <w:t>GoodsShipment</w:t>
-            </w:r>
-            <w:proofErr w:type="spellEnd"/>
-          </w:p>
-          <w:p>
-            <w:pPr>
-              <w:spacing w:after="0" w:line="240" w:lineRule="auto"/>
+            </w:pPr>
+            <w:r>
               <w:rPr>
                 <w:rFonts w:eastAsia="Times New Roman" w:cs="Times New Roman"/>
                 <w:color w:val="000000"/>
                 <w:lang w:eastAsia="en-GB"/>
               </w:rPr>
+              <w:t>/GovernmentAgencyGoodsItem/Commodity</w:t>
+            </w:r>
+          </w:p>
+          <w:p>
+            <w:pPr>
+              <w:spacing w:after="0" w:line="240" w:lineRule="auto"/>
+              <w:rPr>
+                <w:rFonts w:ascii="Calibri" w:eastAsia="Times New Roman" w:hAnsi="Calibri" w:cs="Times New Roman"/>
+                <w:color w:val="000000"/>
+                <w:lang w:eastAsia="en-GB"/>
+              </w:rPr>
             </w:pPr>
             <w:r>
               <w:rPr>
@@ -14021,72 +13162,8 @@
                 <w:color w:val="000000"/>
                 <w:lang w:eastAsia="en-GB"/>
               </w:rPr>
-              <w:t>/</w:t>
-            </w:r>
-            <w:proofErr w:type="spellStart"/>
-            <w:r>
-              <w:rPr>
-                <w:rFonts w:eastAsia="Times New Roman" w:cs="Times New Roman"/>
-                <w:color w:val="000000"/>
-                <w:lang w:eastAsia="en-GB"/>
-              </w:rPr>
-              <w:t>GovernmentAgencyGoodsItem</w:t>
-            </w:r>
-            <w:proofErr w:type="spellEnd"/>
-            <w:r>
-              <w:rPr>
-                <w:rFonts w:eastAsia="Times New Roman" w:cs="Times New Roman"/>
-                <w:color w:val="000000"/>
-                <w:lang w:eastAsia="en-GB"/>
-              </w:rPr>
-              <w:t>/Commodity</w:t>
-            </w:r>
-          </w:p>
-          <w:p>
-            <w:pPr>
-              <w:spacing w:after="0" w:line="240" w:lineRule="auto"/>
-              <w:rPr>
-                <w:rFonts w:ascii="Calibri" w:eastAsia="Times New Roman" w:hAnsi="Calibri" w:cs="Times New Roman"/>
-                <w:color w:val="000000"/>
-                <w:lang w:eastAsia="en-GB"/>
-              </w:rPr>
-            </w:pPr>
-            <w:r>
-              <w:rPr>
-                <w:rFonts w:eastAsia="Times New Roman" w:cs="Times New Roman"/>
-                <w:color w:val="000000"/>
-                <w:lang w:eastAsia="en-GB"/>
-              </w:rPr>
-              <w:t>/</w:t>
-            </w:r>
-            <w:proofErr w:type="spellStart"/>
-            <w:r>
-              <w:rPr>
-                <w:rFonts w:eastAsia="Times New Roman" w:cs="Times New Roman"/>
-                <w:color w:val="000000"/>
-                <w:lang w:eastAsia="en-GB"/>
-              </w:rPr>
-              <w:t>GoodsMeasure</w:t>
-            </w:r>
-            <w:proofErr w:type="spellEnd"/>
-            <w:r>
-              <w:rPr>
-                <w:rFonts w:eastAsia="Times New Roman" w:cs="Times New Roman"/>
-                <w:color w:val="000000"/>
-                <w:lang w:eastAsia="en-GB"/>
-              </w:rPr>
-              <w:t>/</w:t>
-            </w:r>
-            <w:proofErr w:type="spellStart"/>
-            <w:r>
-              <w:rPr>
-                <w:rFonts w:eastAsia="Times New Roman" w:cs="Times New Roman"/>
-                <w:color w:val="000000"/>
-                <w:lang w:eastAsia="en-GB"/>
-              </w:rPr>
-              <w:t>GrossMassMeasure</w:t>
-            </w:r>
-            <w:proofErr w:type="spellEnd"/>
+              <w:t>/GoodsMeasure/GrossMassMeasure</w:t>
+            </w:r>
           </w:p>
         </w:tc>
       </w:tr>
@@ -14257,53 +13334,25 @@
                 <w:color w:val="000000"/>
                 <w:lang w:eastAsia="en-GB"/>
               </w:rPr>
-              <w:t>Declaration/</w:t>
-            </w:r>
-            <w:proofErr w:type="spellStart"/>
-            <w:r>
+              <w:t>Declaration/GoodsShipment</w:t>
+            </w:r>
+          </w:p>
+          <w:p>
+            <w:pPr>
+              <w:spacing w:after="0" w:line="240" w:lineRule="auto"/>
               <w:rPr>
                 <w:rFonts w:eastAsia="Times New Roman" w:cs="Times New Roman"/>
                 <w:color w:val="000000"/>
                 <w:lang w:eastAsia="en-GB"/>
               </w:rPr>
-              <w:t>GoodsShipment</w:t>
-            </w:r>
-            <w:proofErr w:type="spellEnd"/>
-          </w:p>
-          <w:p>
-            <w:pPr>
-              <w:spacing w:after="0" w:line="240" w:lineRule="auto"/>
+            </w:pPr>
+            <w:r>
               <w:rPr>
                 <w:rFonts w:eastAsia="Times New Roman" w:cs="Times New Roman"/>
                 <w:color w:val="000000"/>
                 <w:lang w:eastAsia="en-GB"/>
               </w:rPr>
-            </w:pPr>
-            <w:r>
-              <w:rPr>
-                <w:rFonts w:eastAsia="Times New Roman" w:cs="Times New Roman"/>
-                <w:color w:val="000000"/>
-                <w:lang w:eastAsia="en-GB"/>
-              </w:rPr>
-              <w:t>/</w:t>
-            </w:r>
-            <w:proofErr w:type="spellStart"/>
-            <w:r>
-              <w:rPr>
-                <w:rFonts w:eastAsia="Times New Roman" w:cs="Times New Roman"/>
-                <w:color w:val="000000"/>
-                <w:lang w:eastAsia="en-GB"/>
-              </w:rPr>
-              <w:t>GovernmentAgencyGoodsItem</w:t>
-            </w:r>
-            <w:proofErr w:type="spellEnd"/>
-            <w:r>
-              <w:rPr>
-                <w:rFonts w:eastAsia="Times New Roman" w:cs="Times New Roman"/>
-                <w:color w:val="000000"/>
-                <w:lang w:eastAsia="en-GB"/>
-              </w:rPr>
-              <w:t>/Commodity</w:t>
+              <w:t>/GovernmentAgencyGoodsItem/Commodity</w:t>
             </w:r>
           </w:p>
           <w:p>
@@ -14503,64 +13552,26 @@
                 <w:color w:val="000000"/>
                 <w:lang w:eastAsia="en-GB"/>
               </w:rPr>
-              <w:t>Declaration/</w:t>
-            </w:r>
-            <w:proofErr w:type="spellStart"/>
+              <w:t>Declaration/GoodsShipment</w:t>
+            </w:r>
+          </w:p>
+          <w:p>
+            <w:pPr>
+              <w:spacing w:after="0" w:line="240" w:lineRule="auto"/>
+              <w:rPr>
+                <w:rFonts w:ascii="Calibri" w:eastAsia="Times New Roman" w:hAnsi="Calibri" w:cs="Times New Roman"/>
+                <w:color w:val="000000"/>
+                <w:lang w:eastAsia="en-GB"/>
+              </w:rPr>
+            </w:pPr>
             <w:r>
               <w:rPr>
                 <w:rFonts w:eastAsia="Times New Roman" w:cs="Times New Roman"/>
                 <w:color w:val="000000"/>
                 <w:lang w:eastAsia="en-GB"/>
               </w:rPr>
-              <w:t>GoodsShipment</w:t>
-            </w:r>
-            <w:proofErr w:type="spellEnd"/>
-          </w:p>
-          <w:p>
-            <w:pPr>
-              <w:spacing w:after="0" w:line="240" w:lineRule="auto"/>
-              <w:rPr>
-                <w:rFonts w:ascii="Calibri" w:eastAsia="Times New Roman" w:hAnsi="Calibri" w:cs="Times New Roman"/>
-                <w:color w:val="000000"/>
-                <w:lang w:eastAsia="en-GB"/>
-              </w:rPr>
-            </w:pPr>
-            <w:r>
-              <w:rPr>
-                <w:rFonts w:eastAsia="Times New Roman" w:cs="Times New Roman"/>
-                <w:color w:val="000000"/>
-                <w:lang w:eastAsia="en-GB"/>
-              </w:rPr>
-              <w:t>/</w:t>
-            </w:r>
-            <w:proofErr w:type="spellStart"/>
-            <w:r>
-              <w:rPr>
-                <w:rFonts w:eastAsia="Times New Roman" w:cs="Times New Roman"/>
-                <w:color w:val="000000"/>
-                <w:lang w:eastAsia="en-GB"/>
-              </w:rPr>
-              <w:t>GovernmentAgencyGoodsItem</w:t>
-            </w:r>
-            <w:proofErr w:type="spellEnd"/>
-            <w:r>
-              <w:rPr>
-                <w:rFonts w:eastAsia="Times New Roman" w:cs="Times New Roman"/>
-                <w:color w:val="000000"/>
-                <w:lang w:eastAsia="en-GB"/>
-              </w:rPr>
-              <w:t>/Packaging/</w:t>
-            </w:r>
-            <w:proofErr w:type="spellStart"/>
-            <w:r>
-              <w:rPr>
-                <w:rFonts w:eastAsia="Times New Roman" w:cs="Times New Roman"/>
-                <w:color w:val="000000"/>
-                <w:lang w:eastAsia="en-GB"/>
-              </w:rPr>
-              <w:t>TypeCode</w:t>
-            </w:r>
-            <w:proofErr w:type="spellEnd"/>
+              <w:t>/GovernmentAgencyGoodsItem/Packaging/TypeCode</w:t>
+            </w:r>
           </w:p>
         </w:tc>
       </w:tr>
@@ -14723,27 +13734,35 @@
                 <w:color w:val="000000"/>
                 <w:lang w:eastAsia="en-GB"/>
               </w:rPr>
-              <w:t>Declaration/</w:t>
-            </w:r>
-            <w:proofErr w:type="spellStart"/>
-            <w:r>
+              <w:t>Declaration/GoodsShipment</w:t>
+            </w:r>
+          </w:p>
+          <w:p>
+            <w:pPr>
+              <w:spacing w:after="0" w:line="240" w:lineRule="auto"/>
               <w:rPr>
                 <w:rFonts w:eastAsia="Times New Roman" w:cs="Times New Roman"/>
                 <w:color w:val="000000"/>
                 <w:lang w:eastAsia="en-GB"/>
               </w:rPr>
-              <w:t>GoodsShipment</w:t>
-            </w:r>
-            <w:proofErr w:type="spellEnd"/>
-          </w:p>
-          <w:p>
-            <w:pPr>
-              <w:spacing w:after="0" w:line="240" w:lineRule="auto"/>
+            </w:pPr>
+            <w:r>
               <w:rPr>
                 <w:rFonts w:eastAsia="Times New Roman" w:cs="Times New Roman"/>
                 <w:color w:val="000000"/>
                 <w:lang w:eastAsia="en-GB"/>
               </w:rPr>
+              <w:t>/GovernmentAgencyGoodsItem/Packaging</w:t>
+            </w:r>
+          </w:p>
+          <w:p>
+            <w:pPr>
+              <w:spacing w:after="0" w:line="240" w:lineRule="auto"/>
+              <w:rPr>
+                <w:rFonts w:ascii="Calibri" w:eastAsia="Times New Roman" w:hAnsi="Calibri" w:cs="Times New Roman"/>
+                <w:color w:val="000000"/>
+                <w:lang w:eastAsia="en-GB"/>
+              </w:rPr>
             </w:pPr>
             <w:r>
               <w:rPr>
@@ -14751,54 +13770,8 @@
                 <w:color w:val="000000"/>
                 <w:lang w:eastAsia="en-GB"/>
               </w:rPr>
-              <w:t>/</w:t>
-            </w:r>
-            <w:proofErr w:type="spellStart"/>
-            <w:r>
-              <w:rPr>
-                <w:rFonts w:eastAsia="Times New Roman" w:cs="Times New Roman"/>
-                <w:color w:val="000000"/>
-                <w:lang w:eastAsia="en-GB"/>
-              </w:rPr>
-              <w:t>GovernmentAgencyGoodsItem</w:t>
-            </w:r>
-            <w:proofErr w:type="spellEnd"/>
-            <w:r>
-              <w:rPr>
-                <w:rFonts w:eastAsia="Times New Roman" w:cs="Times New Roman"/>
-                <w:color w:val="000000"/>
-                <w:lang w:eastAsia="en-GB"/>
-              </w:rPr>
-              <w:t>/Packaging</w:t>
-            </w:r>
-          </w:p>
-          <w:p>
-            <w:pPr>
-              <w:spacing w:after="0" w:line="240" w:lineRule="auto"/>
-              <w:rPr>
-                <w:rFonts w:ascii="Calibri" w:eastAsia="Times New Roman" w:hAnsi="Calibri" w:cs="Times New Roman"/>
-                <w:color w:val="000000"/>
-                <w:lang w:eastAsia="en-GB"/>
-              </w:rPr>
-            </w:pPr>
-            <w:r>
-              <w:rPr>
-                <w:rFonts w:eastAsia="Times New Roman" w:cs="Times New Roman"/>
-                <w:color w:val="000000"/>
-                <w:lang w:eastAsia="en-GB"/>
-              </w:rPr>
-              <w:t>/</w:t>
-            </w:r>
-            <w:proofErr w:type="spellStart"/>
-            <w:r>
-              <w:rPr>
-                <w:rFonts w:eastAsia="Times New Roman" w:cs="Times New Roman"/>
-                <w:color w:val="000000"/>
-                <w:lang w:eastAsia="en-GB"/>
-              </w:rPr>
-              <w:t>QuantityQuantity</w:t>
-            </w:r>
-            <w:proofErr w:type="spellEnd"/>
+              <w:t>/QuantityQuantity</w:t>
+            </w:r>
           </w:p>
         </w:tc>
       </w:tr>
@@ -14961,27 +13934,35 @@
                 <w:color w:val="000000"/>
                 <w:lang w:eastAsia="en-GB"/>
               </w:rPr>
-              <w:t>Declaration/</w:t>
-            </w:r>
-            <w:proofErr w:type="spellStart"/>
-            <w:r>
+              <w:t>Declaration/GoodsShipment</w:t>
+            </w:r>
+          </w:p>
+          <w:p>
+            <w:pPr>
+              <w:spacing w:after="0" w:line="240" w:lineRule="auto"/>
               <w:rPr>
                 <w:rFonts w:eastAsia="Times New Roman" w:cs="Times New Roman"/>
                 <w:color w:val="000000"/>
                 <w:lang w:eastAsia="en-GB"/>
               </w:rPr>
-              <w:t>GoodsShipment</w:t>
-            </w:r>
-            <w:proofErr w:type="spellEnd"/>
-          </w:p>
-          <w:p>
-            <w:pPr>
-              <w:spacing w:after="0" w:line="240" w:lineRule="auto"/>
+            </w:pPr>
+            <w:r>
               <w:rPr>
                 <w:rFonts w:eastAsia="Times New Roman" w:cs="Times New Roman"/>
                 <w:color w:val="000000"/>
                 <w:lang w:eastAsia="en-GB"/>
               </w:rPr>
+              <w:t>/GovernmentAgencyGoodsItem/Packaging</w:t>
+            </w:r>
+          </w:p>
+          <w:p>
+            <w:pPr>
+              <w:spacing w:after="0" w:line="240" w:lineRule="auto"/>
+              <w:rPr>
+                <w:rFonts w:ascii="Calibri" w:eastAsia="Times New Roman" w:hAnsi="Calibri" w:cs="Times New Roman"/>
+                <w:color w:val="000000"/>
+                <w:lang w:eastAsia="en-GB"/>
+              </w:rPr>
             </w:pPr>
             <w:r>
               <w:rPr>
@@ -14989,54 +13970,8 @@
                 <w:color w:val="000000"/>
                 <w:lang w:eastAsia="en-GB"/>
               </w:rPr>
-              <w:t>/</w:t>
-            </w:r>
-            <w:proofErr w:type="spellStart"/>
-            <w:r>
-              <w:rPr>
-                <w:rFonts w:eastAsia="Times New Roman" w:cs="Times New Roman"/>
-                <w:color w:val="000000"/>
-                <w:lang w:eastAsia="en-GB"/>
-              </w:rPr>
-              <w:t>GovernmentAgencyGoodsItem</w:t>
-            </w:r>
-            <w:proofErr w:type="spellEnd"/>
-            <w:r>
-              <w:rPr>
-                <w:rFonts w:eastAsia="Times New Roman" w:cs="Times New Roman"/>
-                <w:color w:val="000000"/>
-                <w:lang w:eastAsia="en-GB"/>
-              </w:rPr>
-              <w:t>/Packaging</w:t>
-            </w:r>
-          </w:p>
-          <w:p>
-            <w:pPr>
-              <w:spacing w:after="0" w:line="240" w:lineRule="auto"/>
-              <w:rPr>
-                <w:rFonts w:ascii="Calibri" w:eastAsia="Times New Roman" w:hAnsi="Calibri" w:cs="Times New Roman"/>
-                <w:color w:val="000000"/>
-                <w:lang w:eastAsia="en-GB"/>
-              </w:rPr>
-            </w:pPr>
-            <w:r>
-              <w:rPr>
-                <w:rFonts w:eastAsia="Times New Roman" w:cs="Times New Roman"/>
-                <w:color w:val="000000"/>
-                <w:lang w:eastAsia="en-GB"/>
-              </w:rPr>
-              <w:t>/</w:t>
-            </w:r>
-            <w:proofErr w:type="spellStart"/>
-            <w:r>
-              <w:rPr>
-                <w:rFonts w:eastAsia="Times New Roman" w:cs="Times New Roman"/>
-                <w:color w:val="000000"/>
-                <w:lang w:eastAsia="en-GB"/>
-              </w:rPr>
-              <w:t>MarksNumbersID</w:t>
-            </w:r>
-            <w:proofErr w:type="spellEnd"/>
+              <w:t>/MarksNumbersID</w:t>
+            </w:r>
           </w:p>
         </w:tc>
       </w:tr>
@@ -15155,25 +14090,7 @@
                 <w:color w:val="000000"/>
                 <w:lang w:eastAsia="en-GB"/>
               </w:rPr>
-              <w:t xml:space="preserve">Where </w:t>
-            </w:r>
-            <w:proofErr w:type="spellStart"/>
-            <w:r>
-              <w:rPr>
-                <w:rFonts w:ascii="Calibri" w:eastAsia="Times New Roman" w:hAnsi="Calibri" w:cs="Times New Roman"/>
-                <w:color w:val="000000"/>
-                <w:lang w:eastAsia="en-GB"/>
-              </w:rPr>
-              <w:t>Taric</w:t>
-            </w:r>
-            <w:proofErr w:type="spellEnd"/>
-            <w:r>
-              <w:rPr>
-                <w:rFonts w:ascii="Calibri" w:eastAsia="Times New Roman" w:hAnsi="Calibri" w:cs="Times New Roman"/>
-                <w:color w:val="000000"/>
-                <w:lang w:eastAsia="en-GB"/>
-              </w:rPr>
-              <w:t xml:space="preserve"> measure requires</w:t>
+              <w:t>Where Taric measure requires</w:t>
             </w:r>
           </w:p>
         </w:tc>
@@ -15275,6 +14192,7 @@
                 <w:color w:val="000000"/>
                 <w:lang w:eastAsia="en-GB"/>
               </w:rPr>
+              <w:lastRenderedPageBreak/>
               <w:t>6/14</w:t>
             </w:r>
           </w:p>
@@ -15470,53 +14388,25 @@
                 <w:color w:val="000000"/>
                 <w:lang w:eastAsia="en-GB"/>
               </w:rPr>
-              <w:t>Declaration/</w:t>
-            </w:r>
-            <w:proofErr w:type="spellStart"/>
-            <w:r>
+              <w:t>Declaration/GoodsShipment</w:t>
+            </w:r>
+          </w:p>
+          <w:p>
+            <w:pPr>
+              <w:spacing w:after="0" w:line="240" w:lineRule="auto"/>
               <w:rPr>
                 <w:rFonts w:eastAsia="Times New Roman" w:cs="Times New Roman"/>
                 <w:color w:val="000000"/>
                 <w:lang w:eastAsia="en-GB"/>
               </w:rPr>
-              <w:t>GoodsShipment</w:t>
-            </w:r>
-            <w:proofErr w:type="spellEnd"/>
-          </w:p>
-          <w:p>
-            <w:pPr>
-              <w:spacing w:after="0" w:line="240" w:lineRule="auto"/>
+            </w:pPr>
+            <w:r>
               <w:rPr>
                 <w:rFonts w:eastAsia="Times New Roman" w:cs="Times New Roman"/>
                 <w:color w:val="000000"/>
                 <w:lang w:eastAsia="en-GB"/>
               </w:rPr>
-            </w:pPr>
-            <w:r>
-              <w:rPr>
-                <w:rFonts w:eastAsia="Times New Roman" w:cs="Times New Roman"/>
-                <w:color w:val="000000"/>
-                <w:lang w:eastAsia="en-GB"/>
-              </w:rPr>
-              <w:t>/</w:t>
-            </w:r>
-            <w:proofErr w:type="spellStart"/>
-            <w:r>
-              <w:rPr>
-                <w:rFonts w:eastAsia="Times New Roman" w:cs="Times New Roman"/>
-                <w:color w:val="000000"/>
-                <w:lang w:eastAsia="en-GB"/>
-              </w:rPr>
-              <w:t>GovernmentAgencyGoodsItem</w:t>
-            </w:r>
-            <w:proofErr w:type="spellEnd"/>
-            <w:r>
-              <w:rPr>
-                <w:rFonts w:eastAsia="Times New Roman" w:cs="Times New Roman"/>
-                <w:color w:val="000000"/>
-                <w:lang w:eastAsia="en-GB"/>
-              </w:rPr>
-              <w:t>/Commodity/</w:t>
+              <w:t>/GovernmentAgencyGoodsItem/Commodity/</w:t>
             </w:r>
           </w:p>
           <w:p>
@@ -15788,53 +14678,25 @@
                 <w:color w:val="000000"/>
                 <w:lang w:eastAsia="en-GB"/>
               </w:rPr>
-              <w:t>Declaration/</w:t>
-            </w:r>
-            <w:proofErr w:type="spellStart"/>
-            <w:r>
+              <w:t>Declaration/GoodsShipment</w:t>
+            </w:r>
+          </w:p>
+          <w:p>
+            <w:pPr>
+              <w:spacing w:after="0" w:line="240" w:lineRule="auto"/>
               <w:rPr>
                 <w:rFonts w:eastAsia="Times New Roman" w:cs="Times New Roman"/>
                 <w:color w:val="000000"/>
                 <w:lang w:eastAsia="en-GB"/>
               </w:rPr>
-              <w:t>GoodsShipment</w:t>
-            </w:r>
-            <w:proofErr w:type="spellEnd"/>
-          </w:p>
-          <w:p>
-            <w:pPr>
-              <w:spacing w:after="0" w:line="240" w:lineRule="auto"/>
+            </w:pPr>
+            <w:r>
               <w:rPr>
                 <w:rFonts w:eastAsia="Times New Roman" w:cs="Times New Roman"/>
                 <w:color w:val="000000"/>
                 <w:lang w:eastAsia="en-GB"/>
               </w:rPr>
-            </w:pPr>
-            <w:r>
-              <w:rPr>
-                <w:rFonts w:eastAsia="Times New Roman" w:cs="Times New Roman"/>
-                <w:color w:val="000000"/>
-                <w:lang w:eastAsia="en-GB"/>
-              </w:rPr>
-              <w:t>/</w:t>
-            </w:r>
-            <w:proofErr w:type="spellStart"/>
-            <w:r>
-              <w:rPr>
-                <w:rFonts w:eastAsia="Times New Roman" w:cs="Times New Roman"/>
-                <w:color w:val="000000"/>
-                <w:lang w:eastAsia="en-GB"/>
-              </w:rPr>
-              <w:t>GovernmentAgencyGoodsItem</w:t>
-            </w:r>
-            <w:proofErr w:type="spellEnd"/>
-            <w:r>
-              <w:rPr>
-                <w:rFonts w:eastAsia="Times New Roman" w:cs="Times New Roman"/>
-                <w:color w:val="000000"/>
-                <w:lang w:eastAsia="en-GB"/>
-              </w:rPr>
-              <w:t>/Commodity/</w:t>
+              <w:t>/GovernmentAgencyGoodsItem/Commodity/</w:t>
             </w:r>
           </w:p>
           <w:p>
@@ -16452,18 +15314,8 @@
                 <w:iCs/>
                 <w:lang w:val="en-US" w:eastAsia="en-GB"/>
               </w:rPr>
-              <w:t>Declaration/</w:t>
-            </w:r>
-            <w:proofErr w:type="spellStart"/>
-            <w:r>
-              <w:rPr>
-                <w:rFonts w:eastAsia="Times New Roman" w:cs="Times New Roman"/>
-                <w:iCs/>
-                <w:lang w:val="en-US" w:eastAsia="en-GB"/>
-              </w:rPr>
-              <w:t>TotalPackageQuantity</w:t>
-            </w:r>
-            <w:proofErr w:type="spellEnd"/>
+              <w:t>Declaration/TotalPackageQuantity</w:t>
+            </w:r>
           </w:p>
         </w:tc>
       </w:tr>
@@ -16635,7 +15487,17 @@
                 <w:iCs/>
                 <w:lang w:val="en-US" w:eastAsia="en-GB"/>
               </w:rPr>
-              <w:t>Note: Unlike CHIEF this must now be completed</w:t>
+              <w:t xml:space="preserve">Note: Unlike CHIEF this </w:t>
+            </w:r>
+            <w:r>
+              <w:rPr>
+                <w:rFonts w:ascii="Calibri" w:eastAsia="Times New Roman" w:hAnsi="Calibri" w:cs="Times New Roman"/>
+                <w:i/>
+                <w:iCs/>
+                <w:lang w:val="en-US" w:eastAsia="en-GB"/>
+              </w:rPr>
+              <w:lastRenderedPageBreak/>
+              <w:t>must now be completed</w:t>
             </w:r>
           </w:p>
         </w:tc>
@@ -16656,6 +15518,7 @@
                 <w:rFonts w:ascii="Calibri" w:eastAsia="Times New Roman" w:hAnsi="Calibri" w:cs="Times New Roman"/>
                 <w:lang w:eastAsia="en-GB"/>
               </w:rPr>
+              <w:lastRenderedPageBreak/>
               <w:t>D</w:t>
             </w:r>
             <w:r>
@@ -16664,51 +15527,32 @@
                 <w:color w:val="000000"/>
                 <w:lang w:eastAsia="en-GB"/>
               </w:rPr>
-              <w:t>eclaration/</w:t>
-            </w:r>
-            <w:proofErr w:type="spellStart"/>
+              <w:t>eclaration/GoodsShipment</w:t>
+            </w:r>
             <w:r>
               <w:rPr>
                 <w:rFonts w:eastAsia="Times New Roman" w:cs="Times New Roman"/>
-                <w:color w:val="000000"/>
-                <w:lang w:eastAsia="en-GB"/>
-              </w:rPr>
-              <w:t>GoodsShipment</w:t>
-            </w:r>
-            <w:proofErr w:type="spellEnd"/>
-            <w:r>
+                <w:lang w:eastAsia="en-GB"/>
+              </w:rPr>
+              <w:t>/Consignment</w:t>
+            </w:r>
+          </w:p>
+          <w:p>
+            <w:pPr>
+              <w:spacing w:after="0" w:line="240" w:lineRule="auto"/>
               <w:rPr>
                 <w:rFonts w:eastAsia="Times New Roman" w:cs="Times New Roman"/>
-                <w:lang w:eastAsia="en-GB"/>
-              </w:rPr>
-              <w:t>/Consignment</w:t>
-            </w:r>
-          </w:p>
-          <w:p>
-            <w:pPr>
-              <w:spacing w:after="0" w:line="240" w:lineRule="auto"/>
+                <w:color w:val="000000"/>
+                <w:lang w:eastAsia="en-GB"/>
+              </w:rPr>
+            </w:pPr>
+            <w:r>
               <w:rPr>
                 <w:rFonts w:eastAsia="Times New Roman" w:cs="Times New Roman"/>
-                <w:color w:val="000000"/>
-                <w:lang w:eastAsia="en-GB"/>
-              </w:rPr>
-            </w:pPr>
-            <w:r>
-              <w:rPr>
-                <w:rFonts w:eastAsia="Times New Roman" w:cs="Times New Roman"/>
-                <w:lang w:eastAsia="en-GB"/>
-              </w:rPr>
-              <w:t>/</w:t>
-            </w:r>
-            <w:proofErr w:type="spellStart"/>
-            <w:r>
-              <w:rPr>
-                <w:rFonts w:eastAsia="Times New Roman" w:cs="Times New Roman"/>
-                <w:lang w:eastAsia="en-GB"/>
-              </w:rPr>
-              <w:t>ContainerCode</w:t>
-            </w:r>
-            <w:proofErr w:type="spellEnd"/>
+                <w:lang w:eastAsia="en-GB"/>
+              </w:rPr>
+              <w:t>/ContainerCode</w:t>
+            </w:r>
           </w:p>
           <w:p>
             <w:pPr>
@@ -17412,43 +16256,7 @@
                 <w:color w:val="000000"/>
                 <w:lang w:eastAsia="en-GB"/>
               </w:rPr>
-              <w:t>Declaration/</w:t>
-            </w:r>
-            <w:proofErr w:type="spellStart"/>
-            <w:r>
-              <w:rPr>
-                <w:rFonts w:eastAsia="Times New Roman" w:cs="Times New Roman"/>
-                <w:color w:val="000000"/>
-                <w:lang w:eastAsia="en-GB"/>
-              </w:rPr>
-              <w:t>GoodsShipment</w:t>
-            </w:r>
-            <w:proofErr w:type="spellEnd"/>
-            <w:r>
-              <w:rPr>
-                <w:rFonts w:eastAsia="Times New Roman" w:cs="Times New Roman"/>
-                <w:color w:val="000000"/>
-                <w:lang w:eastAsia="en-GB"/>
-              </w:rPr>
-              <w:t>/Consignment/</w:t>
-            </w:r>
-            <w:proofErr w:type="spellStart"/>
-            <w:r>
-              <w:rPr>
-                <w:rFonts w:eastAsia="Times New Roman" w:cs="Times New Roman"/>
-                <w:color w:val="000000"/>
-                <w:lang w:eastAsia="en-GB"/>
-              </w:rPr>
-              <w:t>TransportEquipment</w:t>
-            </w:r>
-            <w:proofErr w:type="spellEnd"/>
-            <w:r>
-              <w:rPr>
-                <w:rFonts w:eastAsia="Times New Roman" w:cs="Times New Roman"/>
-                <w:color w:val="000000"/>
-                <w:lang w:eastAsia="en-GB"/>
-              </w:rPr>
-              <w:t>/ID</w:t>
+              <w:t>Declaration/GoodsShipment/Consignment/TransportEquipment/ID</w:t>
             </w:r>
           </w:p>
         </w:tc>
@@ -17660,23 +16468,13 @@
                 <w:lang w:eastAsia="en-GB"/>
               </w:rPr>
             </w:pPr>
-            <w:proofErr w:type="spellStart"/>
-            <w:r>
-              <w:rPr>
-                <w:rFonts w:ascii="Calibri" w:eastAsia="Times New Roman" w:hAnsi="Calibri" w:cs="Times New Roman"/>
-                <w:color w:val="000000"/>
-                <w:lang w:eastAsia="en-GB"/>
-              </w:rPr>
-              <w:t>Quota</w:t>
-            </w:r>
-            <w:proofErr w:type="spellEnd"/>
-            <w:r>
-              <w:rPr>
-                <w:rFonts w:ascii="Calibri" w:eastAsia="Times New Roman" w:hAnsi="Calibri" w:cs="Times New Roman"/>
-                <w:color w:val="000000"/>
-                <w:lang w:eastAsia="en-GB"/>
-              </w:rPr>
-              <w:t xml:space="preserve"> order number</w:t>
+            <w:r>
+              <w:rPr>
+                <w:rFonts w:ascii="Calibri" w:eastAsia="Times New Roman" w:hAnsi="Calibri" w:cs="Times New Roman"/>
+                <w:color w:val="000000"/>
+                <w:lang w:eastAsia="en-GB"/>
+              </w:rPr>
+              <w:t>Quota order number</w:t>
             </w:r>
           </w:p>
         </w:tc>
@@ -17852,6 +16650,7 @@
                 <w:color w:val="000000"/>
                 <w:lang w:eastAsia="en-GB"/>
               </w:rPr>
+              <w:lastRenderedPageBreak/>
               <w:t>8/2</w:t>
             </w:r>
           </w:p>
@@ -18195,34 +16994,7 @@
                 <w:color w:val="000000"/>
                 <w:lang w:eastAsia="en-GB"/>
               </w:rPr>
-              <w:t>eclaration/</w:t>
-            </w:r>
-            <w:proofErr w:type="spellStart"/>
-            <w:r>
-              <w:rPr>
-                <w:rFonts w:ascii="Calibri" w:eastAsia="Times New Roman" w:hAnsi="Calibri" w:cs="Times New Roman"/>
-                <w:color w:val="000000"/>
-                <w:lang w:eastAsia="en-GB"/>
-              </w:rPr>
-              <w:t>ObligationGuarantee</w:t>
-            </w:r>
-            <w:proofErr w:type="spellEnd"/>
-            <w:r>
-              <w:rPr>
-                <w:rFonts w:ascii="Calibri" w:eastAsia="Times New Roman" w:hAnsi="Calibri" w:cs="Times New Roman"/>
-                <w:color w:val="000000"/>
-                <w:lang w:eastAsia="en-GB"/>
-              </w:rPr>
-              <w:t>/</w:t>
-            </w:r>
-            <w:proofErr w:type="spellStart"/>
-            <w:r>
-              <w:rPr>
-                <w:rFonts w:ascii="Calibri" w:eastAsia="Times New Roman" w:hAnsi="Calibri" w:cs="Times New Roman"/>
-                <w:color w:val="000000"/>
-                <w:lang w:eastAsia="en-GB"/>
-              </w:rPr>
-              <w:t>S</w:t>
+              <w:t>eclaration/ObligationGuarantee/S</w:t>
             </w:r>
             <w:r>
               <w:rPr>
@@ -18240,78 +17012,54 @@
               </w:rPr>
               <w:t>Code</w:t>
             </w:r>
-            <w:proofErr w:type="spellEnd"/>
-          </w:p>
-          <w:p>
-            <w:pPr>
-              <w:spacing w:after="0" w:line="240" w:lineRule="auto"/>
-              <w:rPr>
-                <w:rFonts w:ascii="Calibri" w:eastAsia="Times New Roman" w:hAnsi="Calibri" w:cs="Times New Roman"/>
-                <w:color w:val="000000"/>
-                <w:lang w:eastAsia="en-GB"/>
-              </w:rPr>
-            </w:pPr>
-          </w:p>
-          <w:p>
-            <w:pPr>
-              <w:spacing w:after="0" w:line="240" w:lineRule="auto"/>
-              <w:rPr>
-                <w:rFonts w:ascii="Calibri" w:eastAsia="Times New Roman" w:hAnsi="Calibri" w:cs="Times New Roman"/>
-                <w:color w:val="000000"/>
-                <w:lang w:eastAsia="en-GB"/>
-              </w:rPr>
-            </w:pPr>
-            <w:proofErr w:type="spellStart"/>
-            <w:r>
-              <w:t>Guaranteenotrequired</w:t>
-            </w:r>
-            <w:proofErr w:type="spellEnd"/>
-            <w:r>
-              <w:t xml:space="preserve"> into</w:t>
-            </w:r>
-          </w:p>
-          <w:p>
-            <w:pPr>
-              <w:spacing w:after="0" w:line="240" w:lineRule="auto"/>
-              <w:rPr>
-                <w:rFonts w:ascii="Calibri" w:eastAsia="Times New Roman" w:hAnsi="Calibri" w:cs="Times New Roman"/>
-                <w:color w:val="000000"/>
-                <w:lang w:eastAsia="en-GB"/>
-              </w:rPr>
-            </w:pPr>
-            <w:r>
-              <w:rPr>
-                <w:rFonts w:ascii="Calibri" w:eastAsia="Times New Roman" w:hAnsi="Calibri" w:cs="Times New Roman"/>
-                <w:color w:val="000000"/>
-                <w:lang w:eastAsia="en-GB"/>
-              </w:rPr>
-              <w:t>Declaration/</w:t>
-            </w:r>
-            <w:proofErr w:type="spellStart"/>
-            <w:r>
-              <w:rPr>
-                <w:rFonts w:ascii="Calibri" w:eastAsia="Times New Roman" w:hAnsi="Calibri" w:cs="Times New Roman"/>
-                <w:color w:val="000000"/>
-                <w:lang w:eastAsia="en-GB"/>
-              </w:rPr>
-              <w:t>Obl</w:t>
-            </w:r>
-            <w:r>
-              <w:rPr>
-                <w:rFonts w:ascii="Calibri" w:eastAsia="Times New Roman" w:hAnsi="Calibri" w:cs="Times New Roman"/>
-                <w:color w:val="000000"/>
-                <w:lang w:eastAsia="en-GB"/>
-              </w:rPr>
-              <w:t>igationGuarantee</w:t>
-            </w:r>
-            <w:proofErr w:type="spellEnd"/>
-            <w:r>
-              <w:rPr>
-                <w:rFonts w:ascii="Calibri" w:eastAsia="Times New Roman" w:hAnsi="Calibri" w:cs="Times New Roman"/>
-                <w:color w:val="000000"/>
-                <w:lang w:eastAsia="en-GB"/>
-              </w:rPr>
-              <w:t>/ID</w:t>
+          </w:p>
+          <w:p>
+            <w:pPr>
+              <w:spacing w:after="0" w:line="240" w:lineRule="auto"/>
+              <w:rPr>
+                <w:rFonts w:ascii="Calibri" w:eastAsia="Times New Roman" w:hAnsi="Calibri" w:cs="Times New Roman"/>
+                <w:color w:val="000000"/>
+                <w:lang w:eastAsia="en-GB"/>
+              </w:rPr>
+            </w:pPr>
+          </w:p>
+          <w:p>
+            <w:pPr>
+              <w:spacing w:after="0" w:line="240" w:lineRule="auto"/>
+              <w:rPr>
+                <w:rFonts w:ascii="Calibri" w:eastAsia="Times New Roman" w:hAnsi="Calibri" w:cs="Times New Roman"/>
+                <w:color w:val="000000"/>
+                <w:lang w:eastAsia="en-GB"/>
+              </w:rPr>
+            </w:pPr>
+            <w:r>
+              <w:t>Guaranteenotrequired into</w:t>
+            </w:r>
+          </w:p>
+          <w:p>
+            <w:pPr>
+              <w:spacing w:after="0" w:line="240" w:lineRule="auto"/>
+              <w:rPr>
+                <w:rFonts w:ascii="Calibri" w:eastAsia="Times New Roman" w:hAnsi="Calibri" w:cs="Times New Roman"/>
+                <w:color w:val="000000"/>
+                <w:lang w:eastAsia="en-GB"/>
+              </w:rPr>
+            </w:pPr>
+            <w:r>
+              <w:rPr>
+                <w:rFonts w:ascii="Calibri" w:eastAsia="Times New Roman" w:hAnsi="Calibri" w:cs="Times New Roman"/>
+                <w:color w:val="000000"/>
+                <w:lang w:eastAsia="en-GB"/>
+              </w:rPr>
+              <w:t>Declaration/Obl</w:t>
+            </w:r>
+            <w:r>
+              <w:rPr>
+                <w:rFonts w:ascii="Calibri" w:eastAsia="Times New Roman" w:hAnsi="Calibri" w:cs="Times New Roman"/>
+                <w:color w:val="000000"/>
+                <w:lang w:eastAsia="en-GB"/>
+              </w:rPr>
+              <w:t>igationGuarantee/ID</w:t>
             </w:r>
           </w:p>
           <w:p>
@@ -18352,33 +17100,10 @@
                 <w:color w:val="000000"/>
                 <w:lang w:eastAsia="en-GB"/>
               </w:rPr>
-              <w:t>Declaration/</w:t>
-            </w:r>
-            <w:proofErr w:type="spellStart"/>
-            <w:r>
-              <w:rPr>
-                <w:rFonts w:ascii="Calibri" w:eastAsia="Times New Roman" w:hAnsi="Calibri" w:cs="Times New Roman"/>
-                <w:color w:val="000000"/>
-                <w:lang w:eastAsia="en-GB"/>
-              </w:rPr>
-              <w:t>ObligationGuarantee</w:t>
-            </w:r>
-            <w:proofErr w:type="spellEnd"/>
-            <w:r>
-              <w:rPr>
-                <w:rFonts w:ascii="Calibri" w:eastAsia="Times New Roman" w:hAnsi="Calibri" w:cs="Times New Roman"/>
-                <w:color w:val="000000"/>
-                <w:lang w:eastAsia="en-GB"/>
-              </w:rPr>
-              <w:t>/</w:t>
-            </w:r>
-            <w:proofErr w:type="spellStart"/>
-            <w:r>
-              <w:t>SupervisingOffice</w:t>
-            </w:r>
-            <w:proofErr w:type="spellEnd"/>
-            <w:r>
-              <w:t>/ID</w:t>
+              <w:t>Declaration/ObligationGuarantee/</w:t>
+            </w:r>
+            <w:r>
+              <w:t>SupervisingOffice/ID</w:t>
             </w:r>
           </w:p>
         </w:tc>
@@ -18531,22 +17256,14 @@
               <w:rPr>
                 <w:rFonts w:cstheme="minorHAnsi"/>
               </w:rPr>
-              <w:t>1’ Transactions involving actual or intended transfer of ownership from residents to non-</w:t>
-            </w:r>
-            <w:proofErr w:type="spellStart"/>
+              <w:t>1’ Transactions involving actual or intended transfer of ownership from residents to non-residents</w:t>
+            </w:r>
             <w:r>
               <w:rPr>
                 <w:rFonts w:cstheme="minorHAnsi"/>
               </w:rPr>
-              <w:t>residents</w:t>
-            </w:r>
-            <w:r>
-              <w:rPr>
-                <w:rFonts w:cstheme="minorHAnsi"/>
-              </w:rPr>
               <w:t>A</w:t>
             </w:r>
-            <w:proofErr w:type="spellEnd"/>
             <w:r>
               <w:rPr>
                 <w:rFonts w:cstheme="minorHAnsi"/>
@@ -18569,6 +17286,7 @@
                 <w:rFonts w:cstheme="minorHAnsi"/>
                 <w:i/>
               </w:rPr>
+              <w:lastRenderedPageBreak/>
               <w:t>Note: Second digit is not mandatory</w:t>
             </w:r>
           </w:p>
@@ -18592,6 +17310,7 @@
                 <w:color w:val="000000"/>
                 <w:lang w:eastAsia="en-GB"/>
               </w:rPr>
+              <w:lastRenderedPageBreak/>
               <w:t>N/A</w:t>
             </w:r>
           </w:p>
@@ -18911,8 +17630,12 @@
     </w:tbl>
     <w:p/>
     <w:sectPr>
-      <w:headerReference w:type="default" r:id="rId8"/>
-      <w:footerReference w:type="default" r:id="rId9"/>
+      <w:headerReference w:type="even" r:id="rId8"/>
+      <w:headerReference w:type="default" r:id="rId9"/>
+      <w:footerReference w:type="even" r:id="rId10"/>
+      <w:footerReference w:type="default" r:id="rId11"/>
+      <w:headerReference w:type="first" r:id="rId12"/>
+      <w:footerReference w:type="first" r:id="rId13"/>
       <w:pgSz w:w="16840" w:h="11907" w:orient="landscape" w:code="9"/>
       <w:pgMar w:top="1440" w:right="1440" w:bottom="1440" w:left="1440" w:header="709" w:footer="709" w:gutter="0"/>
       <w:cols w:space="708"/>
@@ -18923,7 +17646,7 @@
 </file>
 
 <file path=word/endnotes.xml><?xml version="1.0" encoding="utf-8"?>
-<w:endnotes xmlns:wpc="http://schemas.microsoft.com/office/word/2010/wordprocessingCanvas" xmlns:cx="http://schemas.microsoft.com/office/drawing/2014/chartex" xmlns:cx1="http://schemas.microsoft.com/office/drawing/2015/9/8/chartex" xmlns:cx2="http://schemas.microsoft.com/office/drawing/2015/10/21/chartex" xmlns:cx3="http://schemas.microsoft.com/office/drawing/2016/5/9/chartex" xmlns:cx4="http://schemas.microsoft.com/office/drawing/2016/5/10/chartex" xmlns:cx5="http://schemas.microsoft.com/office/drawing/2016/5/11/chartex" xmlns:cx6="http://schemas.microsoft.com/office/drawing/2016/5/12/chartex" xmlns:cx7="http://schemas.microsoft.com/office/drawing/2016/5/13/chartex" xmlns:cx8="http://schemas.microsoft.com/office/drawing/2016/5/14/chartex" xmlns:mc="http://schemas.openxmlformats.org/markup-compatibility/2006" xmlns:aink="http://schemas.microsoft.com/office/drawing/2016/ink" xmlns:am3d="http://schemas.microsoft.com/office/drawing/2017/model3d" xmlns:o="urn:schemas-microsoft-com:office:office" xmlns:r="http://schemas.openxmlformats.org/officeDocument/2006/relationships" xmlns:m="http://schemas.openxmlformats.org/officeDocument/2006/math" xmlns:v="urn:schemas-microsoft-com:vml" xmlns:wp14="http://schemas.microsoft.com/office/word/2010/wordprocessingDrawing" xmlns:wp="http://schemas.openxmlformats.org/drawingml/2006/wordprocessingDrawing" xmlns:w10="urn:schemas-microsoft-com:office:word" xmlns:w="http://schemas.openxmlformats.org/wordprocessingml/2006/main" xmlns:w14="http://schemas.microsoft.com/office/word/2010/wordml" xmlns:w15="http://schemas.microsoft.com/office/word/2012/wordml" xmlns:w16cid="http://schemas.microsoft.com/office/word/2016/wordml/cid" xmlns:w16se="http://schemas.microsoft.com/office/word/2015/wordml/symex" xmlns:wpg="http://schemas.microsoft.com/office/word/2010/wordprocessingGroup" xmlns:wpi="http://schemas.microsoft.com/office/word/2010/wordprocessingInk" xmlns:wne="http://schemas.microsoft.com/office/word/2006/wordml" xmlns:wps="http://schemas.microsoft.com/office/word/2010/wordprocessingShape" mc:Ignorable="w14 w15 w16se w16cid wp14">
+<w:endnotes xmlns:wpc="http://schemas.microsoft.com/office/word/2010/wordprocessingCanvas" xmlns:mc="http://schemas.openxmlformats.org/markup-compatibility/2006" xmlns:o="urn:schemas-microsoft-com:office:office" xmlns:r="http://schemas.openxmlformats.org/officeDocument/2006/relationships" xmlns:m="http://schemas.openxmlformats.org/officeDocument/2006/math" xmlns:v="urn:schemas-microsoft-com:vml" xmlns:wp14="http://schemas.microsoft.com/office/word/2010/wordprocessingDrawing" xmlns:wp="http://schemas.openxmlformats.org/drawingml/2006/wordprocessingDrawing" xmlns:w10="urn:schemas-microsoft-com:office:word" xmlns:w="http://schemas.openxmlformats.org/wordprocessingml/2006/main" xmlns:w14="http://schemas.microsoft.com/office/word/2010/wordml" xmlns:w15="http://schemas.microsoft.com/office/word/2012/wordml" xmlns:wpg="http://schemas.microsoft.com/office/word/2010/wordprocessingGroup" xmlns:wpi="http://schemas.microsoft.com/office/word/2010/wordprocessingInk" xmlns:wne="http://schemas.microsoft.com/office/word/2006/wordml" xmlns:wps="http://schemas.microsoft.com/office/word/2010/wordprocessingShape" mc:Ignorable="w14 w15 wp14">
   <w:endnote w:type="separator" w:id="-1">
     <w:p>
       <w:pPr>
@@ -18955,7 +17678,17 @@
 </file>
 
 <file path=word/footer1.xml><?xml version="1.0" encoding="utf-8"?>
-<w:ftr xmlns:wpc="http://schemas.microsoft.com/office/word/2010/wordprocessingCanvas" xmlns:cx="http://schemas.microsoft.com/office/drawing/2014/chartex" xmlns:cx1="http://schemas.microsoft.com/office/drawing/2015/9/8/chartex" xmlns:cx2="http://schemas.microsoft.com/office/drawing/2015/10/21/chartex" xmlns:cx3="http://schemas.microsoft.com/office/drawing/2016/5/9/chartex" xmlns:cx4="http://schemas.microsoft.com/office/drawing/2016/5/10/chartex" xmlns:cx5="http://schemas.microsoft.com/office/drawing/2016/5/11/chartex" xmlns:cx6="http://schemas.microsoft.com/office/drawing/2016/5/12/chartex" xmlns:cx7="http://schemas.microsoft.com/office/drawing/2016/5/13/chartex" xmlns:cx8="http://schemas.microsoft.com/office/drawing/2016/5/14/chartex" xmlns:mc="http://schemas.openxmlformats.org/markup-compatibility/2006" xmlns:aink="http://schemas.microsoft.com/office/drawing/2016/ink" xmlns:am3d="http://schemas.microsoft.com/office/drawing/2017/model3d" xmlns:o="urn:schemas-microsoft-com:office:office" xmlns:r="http://schemas.openxmlformats.org/officeDocument/2006/relationships" xmlns:m="http://schemas.openxmlformats.org/officeDocument/2006/math" xmlns:v="urn:schemas-microsoft-com:vml" xmlns:wp14="http://schemas.microsoft.com/office/word/2010/wordprocessingDrawing" xmlns:wp="http://schemas.openxmlformats.org/drawingml/2006/wordprocessingDrawing" xmlns:w10="urn:schemas-microsoft-com:office:word" xmlns:w="http://schemas.openxmlformats.org/wordprocessingml/2006/main" xmlns:w14="http://schemas.microsoft.com/office/word/2010/wordml" xmlns:w15="http://schemas.microsoft.com/office/word/2012/wordml" xmlns:w16cid="http://schemas.microsoft.com/office/word/2016/wordml/cid" xmlns:w16se="http://schemas.microsoft.com/office/word/2015/wordml/symex" xmlns:wpg="http://schemas.microsoft.com/office/word/2010/wordprocessingGroup" xmlns:wpi="http://schemas.microsoft.com/office/word/2010/wordprocessingInk" xmlns:wne="http://schemas.microsoft.com/office/word/2006/wordml" xmlns:wps="http://schemas.microsoft.com/office/word/2010/wordprocessingShape" mc:Ignorable="w14 w15 w16se w16cid wp14">
+<w:ftr xmlns:wpc="http://schemas.microsoft.com/office/word/2010/wordprocessingCanvas" xmlns:mc="http://schemas.openxmlformats.org/markup-compatibility/2006" xmlns:o="urn:schemas-microsoft-com:office:office" xmlns:r="http://schemas.openxmlformats.org/officeDocument/2006/relationships" xmlns:m="http://schemas.openxmlformats.org/officeDocument/2006/math" xmlns:v="urn:schemas-microsoft-com:vml" xmlns:wp14="http://schemas.microsoft.com/office/word/2010/wordprocessingDrawing" xmlns:wp="http://schemas.openxmlformats.org/drawingml/2006/wordprocessingDrawing" xmlns:w10="urn:schemas-microsoft-com:office:word" xmlns:w="http://schemas.openxmlformats.org/wordprocessingml/2006/main" xmlns:w14="http://schemas.microsoft.com/office/word/2010/wordml" xmlns:w15="http://schemas.microsoft.com/office/word/2012/wordml" xmlns:wpg="http://schemas.microsoft.com/office/word/2010/wordprocessingGroup" xmlns:wpi="http://schemas.microsoft.com/office/word/2010/wordprocessingInk" xmlns:wne="http://schemas.microsoft.com/office/word/2006/wordml" xmlns:wps="http://schemas.microsoft.com/office/word/2010/wordprocessingShape" mc:Ignorable="w14 w15 wp14">
+  <w:p>
+    <w:pPr>
+      <w:pStyle w:val="Footer"/>
+    </w:pPr>
+  </w:p>
+</w:ftr>
+</file>
+
+<file path=word/footer2.xml><?xml version="1.0" encoding="utf-8"?>
+<w:ftr xmlns:wpc="http://schemas.microsoft.com/office/word/2010/wordprocessingCanvas" xmlns:mc="http://schemas.openxmlformats.org/markup-compatibility/2006" xmlns:o="urn:schemas-microsoft-com:office:office" xmlns:r="http://schemas.openxmlformats.org/officeDocument/2006/relationships" xmlns:m="http://schemas.openxmlformats.org/officeDocument/2006/math" xmlns:v="urn:schemas-microsoft-com:vml" xmlns:wp14="http://schemas.microsoft.com/office/word/2010/wordprocessingDrawing" xmlns:wp="http://schemas.openxmlformats.org/drawingml/2006/wordprocessingDrawing" xmlns:w10="urn:schemas-microsoft-com:office:word" xmlns:w="http://schemas.openxmlformats.org/wordprocessingml/2006/main" xmlns:w14="http://schemas.microsoft.com/office/word/2010/wordml" xmlns:w15="http://schemas.microsoft.com/office/word/2012/wordml" xmlns:wpg="http://schemas.microsoft.com/office/word/2010/wordprocessingGroup" xmlns:wpi="http://schemas.microsoft.com/office/word/2010/wordprocessingInk" xmlns:wne="http://schemas.microsoft.com/office/word/2006/wordml" xmlns:wps="http://schemas.microsoft.com/office/word/2010/wordprocessingShape" mc:Ignorable="w14 w15 wp14">
   <w:p>
     <w:pPr>
       <w:pStyle w:val="Footer"/>
@@ -18989,7 +17722,7 @@
       <w:rPr>
         <w:noProof/>
       </w:rPr>
-      <w:t>21</w:t>
+      <w:t>1</w:t>
     </w:r>
     <w:r>
       <w:fldChar w:fldCharType="end"/>
@@ -19019,7 +17752,7 @@
       <w:rPr>
         <w:noProof/>
       </w:rPr>
-      <w:t>25</w:t>
+      <w:t>3</w:t>
     </w:r>
     <w:r>
       <w:rPr>
@@ -19082,8 +17815,18 @@
 </w:ftr>
 </file>
 
+<file path=word/footer3.xml><?xml version="1.0" encoding="utf-8"?>
+<w:ftr xmlns:wpc="http://schemas.microsoft.com/office/word/2010/wordprocessingCanvas" xmlns:mc="http://schemas.openxmlformats.org/markup-compatibility/2006" xmlns:o="urn:schemas-microsoft-com:office:office" xmlns:r="http://schemas.openxmlformats.org/officeDocument/2006/relationships" xmlns:m="http://schemas.openxmlformats.org/officeDocument/2006/math" xmlns:v="urn:schemas-microsoft-com:vml" xmlns:wp14="http://schemas.microsoft.com/office/word/2010/wordprocessingDrawing" xmlns:wp="http://schemas.openxmlformats.org/drawingml/2006/wordprocessingDrawing" xmlns:w10="urn:schemas-microsoft-com:office:word" xmlns:w="http://schemas.openxmlformats.org/wordprocessingml/2006/main" xmlns:w14="http://schemas.microsoft.com/office/word/2010/wordml" xmlns:w15="http://schemas.microsoft.com/office/word/2012/wordml" xmlns:wpg="http://schemas.microsoft.com/office/word/2010/wordprocessingGroup" xmlns:wpi="http://schemas.microsoft.com/office/word/2010/wordprocessingInk" xmlns:wne="http://schemas.microsoft.com/office/word/2006/wordml" xmlns:wps="http://schemas.microsoft.com/office/word/2010/wordprocessingShape" mc:Ignorable="w14 w15 wp14">
+  <w:p>
+    <w:pPr>
+      <w:pStyle w:val="Footer"/>
+    </w:pPr>
+  </w:p>
+</w:ftr>
+</file>
+
 <file path=word/footnotes.xml><?xml version="1.0" encoding="utf-8"?>
-<w:footnotes xmlns:wpc="http://schemas.microsoft.com/office/word/2010/wordprocessingCanvas" xmlns:cx="http://schemas.microsoft.com/office/drawing/2014/chartex" xmlns:cx1="http://schemas.microsoft.com/office/drawing/2015/9/8/chartex" xmlns:cx2="http://schemas.microsoft.com/office/drawing/2015/10/21/chartex" xmlns:cx3="http://schemas.microsoft.com/office/drawing/2016/5/9/chartex" xmlns:cx4="http://schemas.microsoft.com/office/drawing/2016/5/10/chartex" xmlns:cx5="http://schemas.microsoft.com/office/drawing/2016/5/11/chartex" xmlns:cx6="http://schemas.microsoft.com/office/drawing/2016/5/12/chartex" xmlns:cx7="http://schemas.microsoft.com/office/drawing/2016/5/13/chartex" xmlns:cx8="http://schemas.microsoft.com/office/drawing/2016/5/14/chartex" xmlns:mc="http://schemas.openxmlformats.org/markup-compatibility/2006" xmlns:aink="http://schemas.microsoft.com/office/drawing/2016/ink" xmlns:am3d="http://schemas.microsoft.com/office/drawing/2017/model3d" xmlns:o="urn:schemas-microsoft-com:office:office" xmlns:r="http://schemas.openxmlformats.org/officeDocument/2006/relationships" xmlns:m="http://schemas.openxmlformats.org/officeDocument/2006/math" xmlns:v="urn:schemas-microsoft-com:vml" xmlns:wp14="http://schemas.microsoft.com/office/word/2010/wordprocessingDrawing" xmlns:wp="http://schemas.openxmlformats.org/drawingml/2006/wordprocessingDrawing" xmlns:w10="urn:schemas-microsoft-com:office:word" xmlns:w="http://schemas.openxmlformats.org/wordprocessingml/2006/main" xmlns:w14="http://schemas.microsoft.com/office/word/2010/wordml" xmlns:w15="http://schemas.microsoft.com/office/word/2012/wordml" xmlns:w16cid="http://schemas.microsoft.com/office/word/2016/wordml/cid" xmlns:w16se="http://schemas.microsoft.com/office/word/2015/wordml/symex" xmlns:wpg="http://schemas.microsoft.com/office/word/2010/wordprocessingGroup" xmlns:wpi="http://schemas.microsoft.com/office/word/2010/wordprocessingInk" xmlns:wne="http://schemas.microsoft.com/office/word/2006/wordml" xmlns:wps="http://schemas.microsoft.com/office/word/2010/wordprocessingShape" mc:Ignorable="w14 w15 w16se w16cid wp14">
+<w:footnotes xmlns:wpc="http://schemas.microsoft.com/office/word/2010/wordprocessingCanvas" xmlns:mc="http://schemas.openxmlformats.org/markup-compatibility/2006" xmlns:o="urn:schemas-microsoft-com:office:office" xmlns:r="http://schemas.openxmlformats.org/officeDocument/2006/relationships" xmlns:m="http://schemas.openxmlformats.org/officeDocument/2006/math" xmlns:v="urn:schemas-microsoft-com:vml" xmlns:wp14="http://schemas.microsoft.com/office/word/2010/wordprocessingDrawing" xmlns:wp="http://schemas.openxmlformats.org/drawingml/2006/wordprocessingDrawing" xmlns:w10="urn:schemas-microsoft-com:office:word" xmlns:w="http://schemas.openxmlformats.org/wordprocessingml/2006/main" xmlns:w14="http://schemas.microsoft.com/office/word/2010/wordml" xmlns:w15="http://schemas.microsoft.com/office/word/2012/wordml" xmlns:wpg="http://schemas.microsoft.com/office/word/2010/wordprocessingGroup" xmlns:wpi="http://schemas.microsoft.com/office/word/2010/wordprocessingInk" xmlns:wne="http://schemas.microsoft.com/office/word/2006/wordml" xmlns:wps="http://schemas.microsoft.com/office/word/2010/wordprocessingShape" mc:Ignorable="w14 w15 wp14">
   <w:footnote w:type="separator" w:id="-1">
     <w:p>
       <w:pPr>
@@ -19115,7 +17858,17 @@
 </file>
 
 <file path=word/header1.xml><?xml version="1.0" encoding="utf-8"?>
-<w:hdr xmlns:wpc="http://schemas.microsoft.com/office/word/2010/wordprocessingCanvas" xmlns:cx="http://schemas.microsoft.com/office/drawing/2014/chartex" xmlns:cx1="http://schemas.microsoft.com/office/drawing/2015/9/8/chartex" xmlns:cx2="http://schemas.microsoft.com/office/drawing/2015/10/21/chartex" xmlns:cx3="http://schemas.microsoft.com/office/drawing/2016/5/9/chartex" xmlns:cx4="http://schemas.microsoft.com/office/drawing/2016/5/10/chartex" xmlns:cx5="http://schemas.microsoft.com/office/drawing/2016/5/11/chartex" xmlns:cx6="http://schemas.microsoft.com/office/drawing/2016/5/12/chartex" xmlns:cx7="http://schemas.microsoft.com/office/drawing/2016/5/13/chartex" xmlns:cx8="http://schemas.microsoft.com/office/drawing/2016/5/14/chartex" xmlns:mc="http://schemas.openxmlformats.org/markup-compatibility/2006" xmlns:aink="http://schemas.microsoft.com/office/drawing/2016/ink" xmlns:am3d="http://schemas.microsoft.com/office/drawing/2017/model3d" xmlns:o="urn:schemas-microsoft-com:office:office" xmlns:r="http://schemas.openxmlformats.org/officeDocument/2006/relationships" xmlns:m="http://schemas.openxmlformats.org/officeDocument/2006/math" xmlns:v="urn:schemas-microsoft-com:vml" xmlns:wp14="http://schemas.microsoft.com/office/word/2010/wordprocessingDrawing" xmlns:wp="http://schemas.openxmlformats.org/drawingml/2006/wordprocessingDrawing" xmlns:w10="urn:schemas-microsoft-com:office:word" xmlns:w="http://schemas.openxmlformats.org/wordprocessingml/2006/main" xmlns:w14="http://schemas.microsoft.com/office/word/2010/wordml" xmlns:w15="http://schemas.microsoft.com/office/word/2012/wordml" xmlns:w16cid="http://schemas.microsoft.com/office/word/2016/wordml/cid" xmlns:w16se="http://schemas.microsoft.com/office/word/2015/wordml/symex" xmlns:wpg="http://schemas.microsoft.com/office/word/2010/wordprocessingGroup" xmlns:wpi="http://schemas.microsoft.com/office/word/2010/wordprocessingInk" xmlns:wne="http://schemas.microsoft.com/office/word/2006/wordml" xmlns:wps="http://schemas.microsoft.com/office/word/2010/wordprocessingShape" mc:Ignorable="w14 w15 w16se w16cid wp14">
+<w:hdr xmlns:wpc="http://schemas.microsoft.com/office/word/2010/wordprocessingCanvas" xmlns:mc="http://schemas.openxmlformats.org/markup-compatibility/2006" xmlns:o="urn:schemas-microsoft-com:office:office" xmlns:r="http://schemas.openxmlformats.org/officeDocument/2006/relationships" xmlns:m="http://schemas.openxmlformats.org/officeDocument/2006/math" xmlns:v="urn:schemas-microsoft-com:vml" xmlns:wp14="http://schemas.microsoft.com/office/word/2010/wordprocessingDrawing" xmlns:wp="http://schemas.openxmlformats.org/drawingml/2006/wordprocessingDrawing" xmlns:w10="urn:schemas-microsoft-com:office:word" xmlns:w="http://schemas.openxmlformats.org/wordprocessingml/2006/main" xmlns:w14="http://schemas.microsoft.com/office/word/2010/wordml" xmlns:w15="http://schemas.microsoft.com/office/word/2012/wordml" xmlns:wpg="http://schemas.microsoft.com/office/word/2010/wordprocessingGroup" xmlns:wpi="http://schemas.microsoft.com/office/word/2010/wordprocessingInk" xmlns:wne="http://schemas.microsoft.com/office/word/2006/wordml" xmlns:wps="http://schemas.microsoft.com/office/word/2010/wordprocessingShape" mc:Ignorable="w14 w15 wp14">
+  <w:p>
+    <w:pPr>
+      <w:pStyle w:val="Header"/>
+    </w:pPr>
+  </w:p>
+</w:hdr>
+</file>
+
+<file path=word/header2.xml><?xml version="1.0" encoding="utf-8"?>
+<w:hdr xmlns:wpc="http://schemas.microsoft.com/office/word/2010/wordprocessingCanvas" xmlns:mc="http://schemas.openxmlformats.org/markup-compatibility/2006" xmlns:o="urn:schemas-microsoft-com:office:office" xmlns:r="http://schemas.openxmlformats.org/officeDocument/2006/relationships" xmlns:m="http://schemas.openxmlformats.org/officeDocument/2006/math" xmlns:v="urn:schemas-microsoft-com:vml" xmlns:wp14="http://schemas.microsoft.com/office/word/2010/wordprocessingDrawing" xmlns:wp="http://schemas.openxmlformats.org/drawingml/2006/wordprocessingDrawing" xmlns:w10="urn:schemas-microsoft-com:office:word" xmlns:w="http://schemas.openxmlformats.org/wordprocessingml/2006/main" xmlns:w14="http://schemas.microsoft.com/office/word/2010/wordml" xmlns:w15="http://schemas.microsoft.com/office/word/2012/wordml" xmlns:wpg="http://schemas.microsoft.com/office/word/2010/wordprocessingGroup" xmlns:wpi="http://schemas.microsoft.com/office/word/2010/wordprocessingInk" xmlns:wne="http://schemas.microsoft.com/office/word/2006/wordml" xmlns:wps="http://schemas.microsoft.com/office/word/2010/wordprocessingShape" mc:Ignorable="w14 w15 wp14">
   <w:p>
     <w:pPr>
       <w:pStyle w:val="Header"/>
@@ -19156,8 +17909,18 @@
 </w:hdr>
 </file>
 
+<file path=word/header3.xml><?xml version="1.0" encoding="utf-8"?>
+<w:hdr xmlns:wpc="http://schemas.microsoft.com/office/word/2010/wordprocessingCanvas" xmlns:mc="http://schemas.openxmlformats.org/markup-compatibility/2006" xmlns:o="urn:schemas-microsoft-com:office:office" xmlns:r="http://schemas.openxmlformats.org/officeDocument/2006/relationships" xmlns:m="http://schemas.openxmlformats.org/officeDocument/2006/math" xmlns:v="urn:schemas-microsoft-com:vml" xmlns:wp14="http://schemas.microsoft.com/office/word/2010/wordprocessingDrawing" xmlns:wp="http://schemas.openxmlformats.org/drawingml/2006/wordprocessingDrawing" xmlns:w10="urn:schemas-microsoft-com:office:word" xmlns:w="http://schemas.openxmlformats.org/wordprocessingml/2006/main" xmlns:w14="http://schemas.microsoft.com/office/word/2010/wordml" xmlns:w15="http://schemas.microsoft.com/office/word/2012/wordml" xmlns:wpg="http://schemas.microsoft.com/office/word/2010/wordprocessingGroup" xmlns:wpi="http://schemas.microsoft.com/office/word/2010/wordprocessingInk" xmlns:wne="http://schemas.microsoft.com/office/word/2006/wordml" xmlns:wps="http://schemas.microsoft.com/office/word/2010/wordprocessingShape" mc:Ignorable="w14 w15 wp14">
+  <w:p>
+    <w:pPr>
+      <w:pStyle w:val="Header"/>
+    </w:pPr>
+  </w:p>
+</w:hdr>
+</file>
+
 <file path=word/styles.xml><?xml version="1.0" encoding="utf-8"?>
-<w:styles xmlns:mc="http://schemas.openxmlformats.org/markup-compatibility/2006" xmlns:r="http://schemas.openxmlformats.org/officeDocument/2006/relationships" xmlns:w="http://schemas.openxmlformats.org/wordprocessingml/2006/main" xmlns:w14="http://schemas.microsoft.com/office/word/2010/wordml" xmlns:w15="http://schemas.microsoft.com/office/word/2012/wordml" xmlns:w16cid="http://schemas.microsoft.com/office/word/2016/wordml/cid" xmlns:w16se="http://schemas.microsoft.com/office/word/2015/wordml/symex" mc:Ignorable="w14 w15 w16se w16cid">
+<w:styles xmlns:mc="http://schemas.openxmlformats.org/markup-compatibility/2006" xmlns:r="http://schemas.openxmlformats.org/officeDocument/2006/relationships" xmlns:w="http://schemas.openxmlformats.org/wordprocessingml/2006/main" xmlns:w14="http://schemas.microsoft.com/office/word/2010/wordml" xmlns:w15="http://schemas.microsoft.com/office/word/2012/wordml" mc:Ignorable="w14 w15">
   <w:docDefaults>
     <w:rPrDefault>
       <w:rPr>
@@ -19171,7 +17934,7 @@
       </w:pPr>
     </w:pPrDefault>
   </w:docDefaults>
-  <w:latentStyles w:defLockedState="0" w:defUIPriority="99" w:defSemiHidden="0" w:defUnhideWhenUsed="0" w:defQFormat="0" w:count="375">
+  <w:latentStyles w:defLockedState="0" w:defUIPriority="99" w:defSemiHidden="0" w:defUnhideWhenUsed="0" w:defQFormat="0" w:count="371">
     <w:lsdException w:name="Normal" w:uiPriority="0" w:qFormat="1"/>
     <w:lsdException w:name="heading 1" w:uiPriority="9" w:qFormat="1"/>
     <w:lsdException w:name="heading 2" w:semiHidden="1" w:uiPriority="9" w:unhideWhenUsed="1" w:qFormat="1"/>
@@ -19539,10 +18302,6 @@
     <w:lsdException w:name="List Table 5 Dark Accent 6" w:uiPriority="50"/>
     <w:lsdException w:name="List Table 6 Colorful Accent 6" w:uiPriority="51"/>
     <w:lsdException w:name="List Table 7 Colorful Accent 6" w:uiPriority="52"/>
-    <w:lsdException w:name="Mention" w:semiHidden="1" w:unhideWhenUsed="1"/>
-    <w:lsdException w:name="Smart Hyperlink" w:semiHidden="1" w:unhideWhenUsed="1"/>
-    <w:lsdException w:name="Hashtag" w:semiHidden="1" w:unhideWhenUsed="1"/>
-    <w:lsdException w:name="Unresolved Mention" w:semiHidden="1" w:unhideWhenUsed="1"/>
   </w:latentStyles>
   <w:style w:type="paragraph" w:default="1" w:styleId="Normal">
     <w:name w:val="Normal"/>
@@ -20078,7 +18837,7 @@
 </file>
 
 <file path=customXml/itemProps2.xml><?xml version="1.0" encoding="utf-8"?>
-<ds:datastoreItem xmlns:ds="http://schemas.openxmlformats.org/officeDocument/2006/customXml" ds:itemID="{93459204-6C13-4391-8B4E-4928C89D5C5B}">
+<ds:datastoreItem xmlns:ds="http://schemas.openxmlformats.org/officeDocument/2006/customXml" ds:itemID="{988517B0-453D-470C-8B8D-741242A6C2C7}">
   <ds:schemaRefs>
     <ds:schemaRef ds:uri="http://schemas.openxmlformats.org/officeDocument/2006/bibliography"/>
   </ds:schemaRefs>

</xml_diff>